<commit_message>
aggiornata relazione e screenshot
</commit_message>
<xml_diff>
--- a/HW1/relazione.docx
+++ b/HW1/relazione.docx
@@ -847,7 +847,25 @@
           <w:color w:val="333333"/>
           <w:shd w:val="clear" w:color="auto" w:fill="FFFFFF"/>
         </w:rPr>
-        <w:t xml:space="preserve"> = Size(11, 11)</w:t>
+        <w:t xml:space="preserve"> = </w:t>
+      </w:r>
+      <w:proofErr w:type="spellStart"/>
+      <w:r>
+        <w:rPr>
+          <w:rFonts w:ascii="Courier New" w:eastAsia="WenQuanYi Micro Hei" w:hAnsi="Courier New" w:cs="Courier New"/>
+          <w:color w:val="333333"/>
+          <w:shd w:val="clear" w:color="auto" w:fill="FFFFFF"/>
+        </w:rPr>
+        <w:t>Size</w:t>
+      </w:r>
+      <w:proofErr w:type="spellEnd"/>
+      <w:r>
+        <w:rPr>
+          <w:rFonts w:ascii="Courier New" w:eastAsia="WenQuanYi Micro Hei" w:hAnsi="Courier New" w:cs="Courier New"/>
+          <w:color w:val="333333"/>
+          <w:shd w:val="clear" w:color="auto" w:fill="FFFFFF"/>
+        </w:rPr>
+        <w:t>(11, 11)</w:t>
       </w:r>
       <w:r>
         <w:rPr>
@@ -889,7 +907,25 @@
           <w:color w:val="333333"/>
           <w:shd w:val="clear" w:color="auto" w:fill="FFFFFF"/>
         </w:rPr>
-        <w:t xml:space="preserve"> = Size(-1, -1)</w:t>
+        <w:t xml:space="preserve"> = </w:t>
+      </w:r>
+      <w:proofErr w:type="spellStart"/>
+      <w:r>
+        <w:rPr>
+          <w:rFonts w:ascii="Courier New" w:eastAsia="WenQuanYi Micro Hei" w:hAnsi="Courier New" w:cs="Courier New"/>
+          <w:color w:val="333333"/>
+          <w:shd w:val="clear" w:color="auto" w:fill="FFFFFF"/>
+        </w:rPr>
+        <w:t>Size</w:t>
+      </w:r>
+      <w:proofErr w:type="spellEnd"/>
+      <w:r>
+        <w:rPr>
+          <w:rFonts w:ascii="Courier New" w:eastAsia="WenQuanYi Micro Hei" w:hAnsi="Courier New" w:cs="Courier New"/>
+          <w:color w:val="333333"/>
+          <w:shd w:val="clear" w:color="auto" w:fill="FFFFFF"/>
+        </w:rPr>
+        <w:t>(-1, -1)</w:t>
       </w:r>
       <w:r>
         <w:rPr>
@@ -3011,7 +3047,7 @@
           <w:rFonts w:ascii="Consolas" w:hAnsi="Consolas" w:cs="Consolas"/>
           <w:sz w:val="19"/>
           <w:szCs w:val="19"/>
-          <w:lang w:bidi="ar-SA"/>
+          <w:lang w:val="en-US" w:bidi="ar-SA"/>
         </w:rPr>
       </w:pPr>
       <w:r>
@@ -3029,7 +3065,7 @@
           <w:rFonts w:ascii="Consolas" w:hAnsi="Consolas" w:cs="Consolas"/>
           <w:sz w:val="19"/>
           <w:szCs w:val="19"/>
-          <w:lang w:bidi="ar-SA"/>
+          <w:lang w:val="en-US" w:bidi="ar-SA"/>
         </w:rPr>
         <w:t>sgbm.fullDP</w:t>
       </w:r>
@@ -3039,7 +3075,7 @@
           <w:rFonts w:ascii="Consolas" w:hAnsi="Consolas" w:cs="Consolas"/>
           <w:sz w:val="19"/>
           <w:szCs w:val="19"/>
-          <w:lang w:bidi="ar-SA"/>
+          <w:lang w:val="en-US" w:bidi="ar-SA"/>
         </w:rPr>
         <w:t xml:space="preserve"> = 1;</w:t>
       </w:r>
@@ -3055,7 +3091,7 @@
           <w:rFonts w:ascii="Consolas" w:hAnsi="Consolas" w:cs="Consolas"/>
           <w:sz w:val="19"/>
           <w:szCs w:val="19"/>
-          <w:lang w:bidi="ar-SA"/>
+          <w:lang w:val="en-US" w:bidi="ar-SA"/>
         </w:rPr>
       </w:pPr>
     </w:p>
@@ -3063,14 +3099,28 @@
       <w:pPr>
         <w:contextualSpacing/>
         <w:rPr>
-          <w:lang w:bidi="ar-SA"/>
-        </w:rPr>
-      </w:pPr>
-      <w:r>
-        <w:rPr>
-          <w:lang w:bidi="ar-SA"/>
-        </w:rPr>
-        <w:t>(spiegazione)</w:t>
+          <w:lang w:val="en-US" w:bidi="ar-SA"/>
+        </w:rPr>
+      </w:pPr>
+      <w:r>
+        <w:rPr>
+          <w:lang w:val="en-US" w:bidi="ar-SA"/>
+        </w:rPr>
+        <w:t>(</w:t>
+      </w:r>
+      <w:proofErr w:type="spellStart"/>
+      <w:r>
+        <w:rPr>
+          <w:lang w:val="en-US" w:bidi="ar-SA"/>
+        </w:rPr>
+        <w:t>spiegazione</w:t>
+      </w:r>
+      <w:proofErr w:type="spellEnd"/>
+      <w:r>
+        <w:rPr>
+          <w:lang w:val="en-US" w:bidi="ar-SA"/>
+        </w:rPr>
+        <w:t>)</w:t>
       </w:r>
     </w:p>
     <w:p>
@@ -4164,19 +4214,7 @@
             <w:rPr>
               <w:rFonts w:ascii="Cambria Math" w:hAnsi="Cambria Math"/>
             </w:rPr>
-            <m:t>M</m:t>
-          </m:r>
-          <m:r>
-            <w:rPr>
-              <w:rFonts w:ascii="Cambria Math" w:hAnsi="Cambria Math"/>
-            </w:rPr>
-            <m:t>1</m:t>
-          </m:r>
-          <m:r>
-            <w:rPr>
-              <w:rFonts w:ascii="Cambria Math" w:hAnsi="Cambria Math"/>
-            </w:rPr>
-            <m:t>=</m:t>
+            <m:t>M1=</m:t>
           </m:r>
           <m:d>
             <m:dPr>
@@ -4232,13 +4270,7 @@
                             <w:rPr>
                               <w:rFonts w:ascii="Cambria Math" w:hAnsi="Cambria Math"/>
                             </w:rPr>
-                            <m:t>8</m:t>
-                          </m:r>
-                          <m:r>
-                            <w:rPr>
-                              <w:rFonts w:ascii="Cambria Math" w:hAnsi="Cambria Math"/>
-                            </w:rPr>
-                            <m:t>27</m:t>
+                            <m:t>827</m:t>
                           </m:r>
                         </m:e>
                       </m:mr>
@@ -4298,13 +4330,7 @@
                             <w:rPr>
                               <w:rFonts w:ascii="Cambria Math" w:hAnsi="Cambria Math"/>
                             </w:rPr>
-                            <m:t>82</m:t>
-                          </m:r>
-                          <m:r>
-                            <w:rPr>
-                              <w:rFonts w:ascii="Cambria Math" w:hAnsi="Cambria Math"/>
-                            </w:rPr>
-                            <m:t>7</m:t>
+                            <m:t>827</m:t>
                           </m:r>
                         </m:e>
                       </m:mr>
@@ -4344,13 +4370,7 @@
                             <w:rPr>
                               <w:rFonts w:ascii="Cambria Math" w:hAnsi="Cambria Math"/>
                             </w:rPr>
-                            <m:t>52</m:t>
-                          </m:r>
-                          <m:r>
-                            <w:rPr>
-                              <w:rFonts w:ascii="Cambria Math" w:hAnsi="Cambria Math"/>
-                            </w:rPr>
-                            <m:t>0</m:t>
+                            <m:t>520</m:t>
                           </m:r>
                         </m:e>
                       </m:mr>
@@ -4394,19 +4414,7 @@
               <w:rFonts w:ascii="Cambria Math" w:hAnsi="Cambria Math"/>
             </w:rPr>
             <w:lastRenderedPageBreak/>
-            <m:t>D</m:t>
-          </m:r>
-          <m:r>
-            <w:rPr>
-              <w:rFonts w:ascii="Cambria Math" w:hAnsi="Cambria Math"/>
-            </w:rPr>
-            <m:t>1</m:t>
-          </m:r>
-          <m:r>
-            <w:rPr>
-              <w:rFonts w:ascii="Cambria Math" w:hAnsi="Cambria Math"/>
-            </w:rPr>
-            <m:t>=</m:t>
+            <m:t>D1=</m:t>
           </m:r>
           <m:d>
             <m:dPr>
@@ -4462,13 +4470,7 @@
                             <w:rPr>
                               <w:rFonts w:ascii="Cambria Math" w:hAnsi="Cambria Math"/>
                             </w:rPr>
-                            <m:t>-</m:t>
-                          </m:r>
-                          <m:r>
-                            <w:rPr>
-                              <w:rFonts w:ascii="Cambria Math" w:hAnsi="Cambria Math"/>
-                            </w:rPr>
-                            <m:t>0.32</m:t>
+                            <m:t>-0.32</m:t>
                           </m:r>
                         </m:e>
                         <m:e>
@@ -4510,13 +4512,7 @@
                             <w:rPr>
                               <w:rFonts w:ascii="Cambria Math" w:hAnsi="Cambria Math"/>
                             </w:rPr>
-                            <m:t>-4.20</m:t>
-                          </m:r>
-                          <m:r>
-                            <w:rPr>
-                              <w:rFonts w:ascii="Cambria Math" w:hAnsi="Cambria Math"/>
-                            </w:rPr>
-                            <m:t>∙</m:t>
+                            <m:t>-4.20∙</m:t>
                           </m:r>
                           <m:sSup>
                             <m:sSupPr>
@@ -4572,13 +4568,7 @@
                             <w:rPr>
                               <w:rFonts w:ascii="Cambria Math" w:hAnsi="Cambria Math"/>
                             </w:rPr>
-                            <m:t>1.02</m:t>
-                          </m:r>
-                          <m:r>
-                            <w:rPr>
-                              <w:rFonts w:ascii="Cambria Math" w:hAnsi="Cambria Math"/>
-                            </w:rPr>
-                            <m:t>∙</m:t>
+                            <m:t>1.02∙</m:t>
                           </m:r>
                           <m:sSup>
                             <m:sSupPr>
@@ -4602,13 +4592,7 @@
                                 <w:rPr>
                                   <w:rFonts w:ascii="Cambria Math" w:hAnsi="Cambria Math"/>
                                 </w:rPr>
-                                <m:t>-</m:t>
-                              </m:r>
-                              <m:r>
-                                <w:rPr>
-                                  <w:rFonts w:ascii="Cambria Math" w:hAnsi="Cambria Math"/>
-                                </w:rPr>
-                                <m:t>3</m:t>
+                                <m:t>-3</m:t>
                               </m:r>
                             </m:sup>
                           </m:sSup>
@@ -4676,13 +4660,7 @@
             <w:rPr>
               <w:rFonts w:ascii="Cambria Math" w:hAnsi="Cambria Math"/>
             </w:rPr>
-            <m:t>RR</m:t>
-          </m:r>
-          <m:r>
-            <w:rPr>
-              <w:rFonts w:ascii="Cambria Math" w:hAnsi="Cambria Math"/>
-            </w:rPr>
-            <m:t>=</m:t>
+            <m:t>RR=</m:t>
           </m:r>
           <m:d>
             <m:dPr>
@@ -4910,13 +4888,7 @@
                                 <w:rPr>
                                   <w:rFonts w:ascii="Cambria Math" w:hAnsi="Cambria Math"/>
                                 </w:rPr>
-                                <m:t>-</m:t>
-                              </m:r>
-                              <m:r>
-                                <w:rPr>
-                                  <w:rFonts w:ascii="Cambria Math" w:hAnsi="Cambria Math"/>
-                                </w:rPr>
-                                <m:t>4</m:t>
+                                <m:t>-4</m:t>
                               </m:r>
                             </m:sup>
                           </m:sSup>
@@ -5154,13 +5126,7 @@
             <w:rPr>
               <w:rFonts w:ascii="Cambria Math" w:hAnsi="Cambria Math"/>
             </w:rPr>
-            <m:t>R</m:t>
-          </m:r>
-          <m:r>
-            <w:rPr>
-              <w:rFonts w:ascii="Cambria Math" w:hAnsi="Cambria Math"/>
-            </w:rPr>
-            <m:t>0=</m:t>
+            <m:t>R0=</m:t>
           </m:r>
           <m:d>
             <m:dPr>
@@ -5676,19 +5642,7 @@
             <w:rPr>
               <w:rFonts w:ascii="Cambria Math" w:hAnsi="Cambria Math"/>
             </w:rPr>
-            <m:t>R</m:t>
-          </m:r>
-          <m:r>
-            <w:rPr>
-              <w:rFonts w:ascii="Cambria Math" w:hAnsi="Cambria Math"/>
-            </w:rPr>
-            <m:t>1</m:t>
-          </m:r>
-          <m:r>
-            <w:rPr>
-              <w:rFonts w:ascii="Cambria Math" w:hAnsi="Cambria Math"/>
-            </w:rPr>
-            <m:t>=</m:t>
+            <m:t>R1=</m:t>
           </m:r>
           <m:d>
             <m:dPr>
@@ -5754,19 +5708,7 @@
                             <w:rPr>
                               <w:rFonts w:ascii="Cambria Math" w:hAnsi="Cambria Math"/>
                             </w:rPr>
-                            <m:t>-</m:t>
-                          </m:r>
-                          <m:r>
-                            <w:rPr>
-                              <w:rFonts w:ascii="Cambria Math" w:hAnsi="Cambria Math"/>
-                            </w:rPr>
-                            <m:t>1.03</m:t>
-                          </m:r>
-                          <m:r>
-                            <w:rPr>
-                              <w:rFonts w:ascii="Cambria Math" w:hAnsi="Cambria Math"/>
-                            </w:rPr>
-                            <m:t>∙</m:t>
+                            <m:t>-1.03∙</m:t>
                           </m:r>
                           <m:sSup>
                             <m:sSupPr>
@@ -5802,13 +5744,7 @@
                             <w:rPr>
                               <w:rFonts w:ascii="Cambria Math" w:hAnsi="Cambria Math"/>
                             </w:rPr>
-                            <m:t>4.41</m:t>
-                          </m:r>
-                          <m:r>
-                            <w:rPr>
-                              <w:rFonts w:ascii="Cambria Math" w:hAnsi="Cambria Math"/>
-                            </w:rPr>
-                            <m:t>∙</m:t>
+                            <m:t>4.41∙</m:t>
                           </m:r>
                           <m:sSup>
                             <m:sSupPr>
@@ -5864,13 +5800,7 @@
                             <w:rPr>
                               <w:rFonts w:ascii="Cambria Math" w:hAnsi="Cambria Math"/>
                             </w:rPr>
-                            <m:t>1.01</m:t>
-                          </m:r>
-                          <m:r>
-                            <w:rPr>
-                              <w:rFonts w:ascii="Cambria Math" w:hAnsi="Cambria Math"/>
-                            </w:rPr>
-                            <m:t>∙</m:t>
+                            <m:t>1.01∙</m:t>
                           </m:r>
                           <m:sSup>
                             <m:sSupPr>
@@ -5916,19 +5846,7 @@
                             <w:rPr>
                               <w:rFonts w:ascii="Cambria Math" w:hAnsi="Cambria Math"/>
                             </w:rPr>
-                            <m:t>-</m:t>
-                          </m:r>
-                          <m:r>
-                            <w:rPr>
-                              <w:rFonts w:ascii="Cambria Math" w:hAnsi="Cambria Math"/>
-                            </w:rPr>
-                            <m:t>4.09</m:t>
-                          </m:r>
-                          <m:r>
-                            <w:rPr>
-                              <w:rFonts w:ascii="Cambria Math" w:hAnsi="Cambria Math"/>
-                            </w:rPr>
-                            <m:t>∙</m:t>
+                            <m:t>-4.09∙</m:t>
                           </m:r>
                           <m:sSup>
                             <m:sSupPr>
@@ -5984,19 +5902,7 @@
                             <w:rPr>
                               <w:rFonts w:ascii="Cambria Math" w:hAnsi="Cambria Math"/>
                             </w:rPr>
-                            <m:t>-</m:t>
-                          </m:r>
-                          <m:r>
-                            <w:rPr>
-                              <w:rFonts w:ascii="Cambria Math" w:hAnsi="Cambria Math"/>
-                            </w:rPr>
-                            <m:t>4.41</m:t>
-                          </m:r>
-                          <m:r>
-                            <w:rPr>
-                              <w:rFonts w:ascii="Cambria Math" w:hAnsi="Cambria Math"/>
-                            </w:rPr>
-                            <m:t>∙</m:t>
+                            <m:t>-4.41∙</m:t>
                           </m:r>
                           <m:sSup>
                             <m:sSupPr>
@@ -6032,13 +5938,7 @@
                             <w:rPr>
                               <w:rFonts w:ascii="Cambria Math" w:hAnsi="Cambria Math"/>
                             </w:rPr>
-                            <m:t>-3.64</m:t>
-                          </m:r>
-                          <m:r>
-                            <w:rPr>
-                              <w:rFonts w:ascii="Cambria Math" w:hAnsi="Cambria Math"/>
-                            </w:rPr>
-                            <m:t>∙</m:t>
+                            <m:t>-3.64∙</m:t>
                           </m:r>
                           <m:sSup>
                             <m:sSupPr>
@@ -6094,19 +5994,7 @@
             <w:rPr>
               <w:rFonts w:ascii="Cambria Math" w:hAnsi="Cambria Math"/>
             </w:rPr>
-            <m:t>P</m:t>
-          </m:r>
-          <m:r>
-            <w:rPr>
-              <w:rFonts w:ascii="Cambria Math" w:hAnsi="Cambria Math"/>
-            </w:rPr>
-            <m:t>1</m:t>
-          </m:r>
-          <m:r>
-            <w:rPr>
-              <w:rFonts w:ascii="Cambria Math" w:hAnsi="Cambria Math"/>
-            </w:rPr>
-            <m:t>=</m:t>
+            <m:t>P1=</m:t>
           </m:r>
           <m:d>
             <m:dPr>
@@ -6760,6 +6648,14 @@
       <w:tblPr>
         <w:tblStyle w:val="Grigliatabella"/>
         <w:tblW w:w="0" w:type="auto"/>
+        <w:tblBorders>
+          <w:top w:val="none" w:sz="0" w:space="0" w:color="auto"/>
+          <w:left w:val="none" w:sz="0" w:space="0" w:color="auto"/>
+          <w:bottom w:val="none" w:sz="0" w:space="0" w:color="auto"/>
+          <w:right w:val="none" w:sz="0" w:space="0" w:color="auto"/>
+          <w:insideH w:val="none" w:sz="0" w:space="0" w:color="auto"/>
+          <w:insideV w:val="none" w:sz="0" w:space="0" w:color="auto"/>
+        </w:tblBorders>
         <w:tblLook w:val="04A0" w:firstRow="1" w:lastRow="0" w:firstColumn="1" w:lastColumn="0" w:noHBand="0" w:noVBand="1"/>
       </w:tblPr>
       <w:tblGrid>
@@ -6793,7 +6689,7 @@
                 <w:lang w:eastAsia="it-IT" w:bidi="ar-SA"/>
               </w:rPr>
               <w:drawing>
-                <wp:inline distT="0" distB="0" distL="0" distR="0">
+                <wp:inline distT="0" distB="0" distL="0" distR="0" wp14:anchorId="2CA7380F" wp14:editId="261E6D52">
                   <wp:extent cx="2520000" cy="1890000"/>
                   <wp:effectExtent l="0" t="0" r="0" b="0"/>
                   <wp:docPr id="4" name="Immagine 4"/>
@@ -6850,7 +6746,7 @@
                 <w:lang w:eastAsia="it-IT" w:bidi="ar-SA"/>
               </w:rPr>
               <w:drawing>
-                <wp:inline distT="0" distB="0" distL="0" distR="0">
+                <wp:inline distT="0" distB="0" distL="0" distR="0" wp14:anchorId="78549C68" wp14:editId="610135C5">
                   <wp:extent cx="2520000" cy="1890000"/>
                   <wp:effectExtent l="0" t="0" r="0" b="0"/>
                   <wp:docPr id="5" name="Immagine 5"/>
@@ -6969,6 +6865,14 @@
       <w:tblPr>
         <w:tblStyle w:val="Grigliatabella"/>
         <w:tblW w:w="0" w:type="auto"/>
+        <w:tblBorders>
+          <w:top w:val="none" w:sz="0" w:space="0" w:color="auto"/>
+          <w:left w:val="none" w:sz="0" w:space="0" w:color="auto"/>
+          <w:bottom w:val="none" w:sz="0" w:space="0" w:color="auto"/>
+          <w:right w:val="none" w:sz="0" w:space="0" w:color="auto"/>
+          <w:insideH w:val="none" w:sz="0" w:space="0" w:color="auto"/>
+          <w:insideV w:val="none" w:sz="0" w:space="0" w:color="auto"/>
+        </w:tblBorders>
         <w:tblLook w:val="04A0" w:firstRow="1" w:lastRow="0" w:firstColumn="1" w:lastColumn="0" w:noHBand="0" w:noVBand="1"/>
       </w:tblPr>
       <w:tblGrid>
@@ -7002,7 +6906,7 @@
                 <w:lang w:eastAsia="it-IT" w:bidi="ar-SA"/>
               </w:rPr>
               <w:drawing>
-                <wp:inline distT="0" distB="0" distL="0" distR="0">
+                <wp:inline distT="0" distB="0" distL="0" distR="0" wp14:anchorId="78FA0CF6" wp14:editId="2BD033BA">
                   <wp:extent cx="2520000" cy="1890000"/>
                   <wp:effectExtent l="0" t="0" r="0" b="0"/>
                   <wp:docPr id="6" name="Immagine 6"/>
@@ -7059,7 +6963,7 @@
                 <w:lang w:eastAsia="it-IT" w:bidi="ar-SA"/>
               </w:rPr>
               <w:drawing>
-                <wp:inline distT="0" distB="0" distL="0" distR="0">
+                <wp:inline distT="0" distB="0" distL="0" distR="0" wp14:anchorId="6D5D31DF" wp14:editId="2B4F26E8">
                   <wp:extent cx="2520000" cy="1890000"/>
                   <wp:effectExtent l="0" t="0" r="0" b="0"/>
                   <wp:docPr id="7" name="Immagine 7"/>
@@ -7333,18 +7237,26 @@
       <w:tblPr>
         <w:tblStyle w:val="Grigliatabella"/>
         <w:tblW w:w="0" w:type="auto"/>
+        <w:tblBorders>
+          <w:top w:val="none" w:sz="0" w:space="0" w:color="auto"/>
+          <w:left w:val="none" w:sz="0" w:space="0" w:color="auto"/>
+          <w:bottom w:val="none" w:sz="0" w:space="0" w:color="auto"/>
+          <w:right w:val="none" w:sz="0" w:space="0" w:color="auto"/>
+          <w:insideH w:val="none" w:sz="0" w:space="0" w:color="auto"/>
+          <w:insideV w:val="none" w:sz="0" w:space="0" w:color="auto"/>
+        </w:tblBorders>
         <w:tblLook w:val="04A0" w:firstRow="1" w:lastRow="0" w:firstColumn="1" w:lastColumn="0" w:noHBand="0" w:noVBand="1"/>
       </w:tblPr>
       <w:tblGrid>
-        <w:gridCol w:w="1101"/>
-        <w:gridCol w:w="3787"/>
-        <w:gridCol w:w="3725"/>
-        <w:gridCol w:w="1165"/>
+        <w:gridCol w:w="725"/>
+        <w:gridCol w:w="4184"/>
+        <w:gridCol w:w="4184"/>
+        <w:gridCol w:w="761"/>
       </w:tblGrid>
       <w:tr>
         <w:tc>
           <w:tcPr>
-            <w:tcW w:w="1101" w:type="dxa"/>
+            <w:tcW w:w="725" w:type="dxa"/>
           </w:tcPr>
           <w:p>
             <w:pPr>
@@ -7354,8 +7266,60 @@
         </w:tc>
         <w:tc>
           <w:tcPr>
-            <w:tcW w:w="3787" w:type="dxa"/>
+            <w:tcW w:w="4184" w:type="dxa"/>
           </w:tcPr>
+          <w:p>
+            <w:pPr>
+              <w:jc w:val="center"/>
+            </w:pPr>
+            <w:r>
+              <w:rPr>
+                <w:noProof/>
+                <w:lang w:eastAsia="it-IT" w:bidi="ar-SA"/>
+              </w:rPr>
+              <w:drawing>
+                <wp:inline distT="0" distB="0" distL="0" distR="0" wp14:anchorId="5EC94314" wp14:editId="6A1F46F5">
+                  <wp:extent cx="2520000" cy="1674000"/>
+                  <wp:effectExtent l="0" t="0" r="0" b="2540"/>
+                  <wp:docPr id="1" name="Immagine 1"/>
+                  <wp:cNvGraphicFramePr>
+                    <a:graphicFrameLocks xmlns:a="http://schemas.openxmlformats.org/drawingml/2006/main" noChangeAspect="1"/>
+                  </wp:cNvGraphicFramePr>
+                  <a:graphic xmlns:a="http://schemas.openxmlformats.org/drawingml/2006/main">
+                    <a:graphicData uri="http://schemas.openxmlformats.org/drawingml/2006/picture">
+                      <pic:pic xmlns:pic="http://schemas.openxmlformats.org/drawingml/2006/picture">
+                        <pic:nvPicPr>
+                          <pic:cNvPr id="0" name="Schermata1.jpg"/>
+                          <pic:cNvPicPr/>
+                        </pic:nvPicPr>
+                        <pic:blipFill>
+                          <a:blip r:embed="rId17" cstate="print">
+                            <a:extLst>
+                              <a:ext uri="{28A0092B-C50C-407E-A947-70E740481C1C}">
+                                <a14:useLocalDpi xmlns:a14="http://schemas.microsoft.com/office/drawing/2010/main" val="0"/>
+                              </a:ext>
+                            </a:extLst>
+                          </a:blip>
+                          <a:stretch>
+                            <a:fillRect/>
+                          </a:stretch>
+                        </pic:blipFill>
+                        <pic:spPr>
+                          <a:xfrm>
+                            <a:off x="0" y="0"/>
+                            <a:ext cx="2520000" cy="1674000"/>
+                          </a:xfrm>
+                          <a:prstGeom prst="rect">
+                            <a:avLst/>
+                          </a:prstGeom>
+                        </pic:spPr>
+                      </pic:pic>
+                    </a:graphicData>
+                  </a:graphic>
+                </wp:inline>
+              </w:drawing>
+            </w:r>
+          </w:p>
           <w:p>
             <w:pPr>
               <w:jc w:val="center"/>
@@ -7364,17 +7328,64 @@
         </w:tc>
         <w:tc>
           <w:tcPr>
-            <w:tcW w:w="3725" w:type="dxa"/>
+            <w:tcW w:w="4184" w:type="dxa"/>
           </w:tcPr>
           <w:p>
             <w:pPr>
               <w:jc w:val="center"/>
             </w:pPr>
+            <w:r>
+              <w:rPr>
+                <w:noProof/>
+                <w:lang w:eastAsia="it-IT" w:bidi="ar-SA"/>
+              </w:rPr>
+              <w:drawing>
+                <wp:inline distT="0" distB="0" distL="0" distR="0" wp14:anchorId="4CF20609" wp14:editId="7BDE69B9">
+                  <wp:extent cx="2520000" cy="1674000"/>
+                  <wp:effectExtent l="0" t="0" r="0" b="2540"/>
+                  <wp:docPr id="10" name="Immagine 10"/>
+                  <wp:cNvGraphicFramePr>
+                    <a:graphicFrameLocks xmlns:a="http://schemas.openxmlformats.org/drawingml/2006/main" noChangeAspect="1"/>
+                  </wp:cNvGraphicFramePr>
+                  <a:graphic xmlns:a="http://schemas.openxmlformats.org/drawingml/2006/main">
+                    <a:graphicData uri="http://schemas.openxmlformats.org/drawingml/2006/picture">
+                      <pic:pic xmlns:pic="http://schemas.openxmlformats.org/drawingml/2006/picture">
+                        <pic:nvPicPr>
+                          <pic:cNvPr id="0" name="Schermata2.jpg"/>
+                          <pic:cNvPicPr/>
+                        </pic:nvPicPr>
+                        <pic:blipFill>
+                          <a:blip r:embed="rId18" cstate="print">
+                            <a:extLst>
+                              <a:ext uri="{28A0092B-C50C-407E-A947-70E740481C1C}">
+                                <a14:useLocalDpi xmlns:a14="http://schemas.microsoft.com/office/drawing/2010/main" val="0"/>
+                              </a:ext>
+                            </a:extLst>
+                          </a:blip>
+                          <a:stretch>
+                            <a:fillRect/>
+                          </a:stretch>
+                        </pic:blipFill>
+                        <pic:spPr>
+                          <a:xfrm>
+                            <a:off x="0" y="0"/>
+                            <a:ext cx="2520000" cy="1674000"/>
+                          </a:xfrm>
+                          <a:prstGeom prst="rect">
+                            <a:avLst/>
+                          </a:prstGeom>
+                        </pic:spPr>
+                      </pic:pic>
+                    </a:graphicData>
+                  </a:graphic>
+                </wp:inline>
+              </w:drawing>
+            </w:r>
           </w:p>
         </w:tc>
         <w:tc>
           <w:tcPr>
-            <w:tcW w:w="1165" w:type="dxa"/>
+            <w:tcW w:w="761" w:type="dxa"/>
           </w:tcPr>
           <w:p>
             <w:pPr>
@@ -7386,7 +7397,7 @@
       <w:tr>
         <w:tc>
           <w:tcPr>
-            <w:tcW w:w="1101" w:type="dxa"/>
+            <w:tcW w:w="725" w:type="dxa"/>
           </w:tcPr>
           <w:p>
             <w:pPr>
@@ -7396,71 +7407,121 @@
         </w:tc>
         <w:tc>
           <w:tcPr>
-            <w:tcW w:w="3787" w:type="dxa"/>
+            <w:tcW w:w="4184" w:type="dxa"/>
           </w:tcPr>
           <w:p>
             <w:pPr>
               <w:jc w:val="center"/>
             </w:pPr>
+            <w:r>
+              <w:rPr>
+                <w:noProof/>
+                <w:lang w:eastAsia="it-IT" w:bidi="ar-SA"/>
+              </w:rPr>
+              <w:drawing>
+                <wp:inline distT="0" distB="0" distL="0" distR="0" wp14:anchorId="07F06D44" wp14:editId="2D9C7995">
+                  <wp:extent cx="2520000" cy="1674000"/>
+                  <wp:effectExtent l="0" t="0" r="0" b="2540"/>
+                  <wp:docPr id="11" name="Immagine 11"/>
+                  <wp:cNvGraphicFramePr>
+                    <a:graphicFrameLocks xmlns:a="http://schemas.openxmlformats.org/drawingml/2006/main" noChangeAspect="1"/>
+                  </wp:cNvGraphicFramePr>
+                  <a:graphic xmlns:a="http://schemas.openxmlformats.org/drawingml/2006/main">
+                    <a:graphicData uri="http://schemas.openxmlformats.org/drawingml/2006/picture">
+                      <pic:pic xmlns:pic="http://schemas.openxmlformats.org/drawingml/2006/picture">
+                        <pic:nvPicPr>
+                          <pic:cNvPr id="0" name="Schermata3.jpg"/>
+                          <pic:cNvPicPr/>
+                        </pic:nvPicPr>
+                        <pic:blipFill>
+                          <a:blip r:embed="rId19" cstate="print">
+                            <a:extLst>
+                              <a:ext uri="{28A0092B-C50C-407E-A947-70E740481C1C}">
+                                <a14:useLocalDpi xmlns:a14="http://schemas.microsoft.com/office/drawing/2010/main" val="0"/>
+                              </a:ext>
+                            </a:extLst>
+                          </a:blip>
+                          <a:stretch>
+                            <a:fillRect/>
+                          </a:stretch>
+                        </pic:blipFill>
+                        <pic:spPr>
+                          <a:xfrm>
+                            <a:off x="0" y="0"/>
+                            <a:ext cx="2520000" cy="1674000"/>
+                          </a:xfrm>
+                          <a:prstGeom prst="rect">
+                            <a:avLst/>
+                          </a:prstGeom>
+                        </pic:spPr>
+                      </pic:pic>
+                    </a:graphicData>
+                  </a:graphic>
+                </wp:inline>
+              </w:drawing>
+            </w:r>
           </w:p>
         </w:tc>
         <w:tc>
           <w:tcPr>
-            <w:tcW w:w="3725" w:type="dxa"/>
+            <w:tcW w:w="4184" w:type="dxa"/>
           </w:tcPr>
           <w:p>
             <w:pPr>
               <w:jc w:val="center"/>
             </w:pPr>
+            <w:r>
+              <w:rPr>
+                <w:noProof/>
+                <w:lang w:eastAsia="it-IT" w:bidi="ar-SA"/>
+              </w:rPr>
+              <w:drawing>
+                <wp:inline distT="0" distB="0" distL="0" distR="0" wp14:anchorId="66F12597" wp14:editId="4C3BF13D">
+                  <wp:extent cx="2520000" cy="1674000"/>
+                  <wp:effectExtent l="0" t="0" r="0" b="2540"/>
+                  <wp:docPr id="12" name="Immagine 12"/>
+                  <wp:cNvGraphicFramePr>
+                    <a:graphicFrameLocks xmlns:a="http://schemas.openxmlformats.org/drawingml/2006/main" noChangeAspect="1"/>
+                  </wp:cNvGraphicFramePr>
+                  <a:graphic xmlns:a="http://schemas.openxmlformats.org/drawingml/2006/main">
+                    <a:graphicData uri="http://schemas.openxmlformats.org/drawingml/2006/picture">
+                      <pic:pic xmlns:pic="http://schemas.openxmlformats.org/drawingml/2006/picture">
+                        <pic:nvPicPr>
+                          <pic:cNvPr id="0" name="Schermata4.jpg"/>
+                          <pic:cNvPicPr/>
+                        </pic:nvPicPr>
+                        <pic:blipFill>
+                          <a:blip r:embed="rId20" cstate="print">
+                            <a:extLst>
+                              <a:ext uri="{28A0092B-C50C-407E-A947-70E740481C1C}">
+                                <a14:useLocalDpi xmlns:a14="http://schemas.microsoft.com/office/drawing/2010/main" val="0"/>
+                              </a:ext>
+                            </a:extLst>
+                          </a:blip>
+                          <a:stretch>
+                            <a:fillRect/>
+                          </a:stretch>
+                        </pic:blipFill>
+                        <pic:spPr>
+                          <a:xfrm>
+                            <a:off x="0" y="0"/>
+                            <a:ext cx="2520000" cy="1674000"/>
+                          </a:xfrm>
+                          <a:prstGeom prst="rect">
+                            <a:avLst/>
+                          </a:prstGeom>
+                        </pic:spPr>
+                      </pic:pic>
+                    </a:graphicData>
+                  </a:graphic>
+                </wp:inline>
+              </w:drawing>
+            </w:r>
           </w:p>
         </w:tc>
         <w:tc>
           <w:tcPr>
-            <w:tcW w:w="1165" w:type="dxa"/>
-          </w:tcPr>
-          <w:p>
-            <w:pPr>
-              <w:jc w:val="center"/>
-            </w:pPr>
-          </w:p>
-        </w:tc>
-      </w:tr>
-      <w:tr>
-        <w:tc>
-          <w:tcPr>
-            <w:tcW w:w="1101" w:type="dxa"/>
-          </w:tcPr>
-          <w:p>
-            <w:pPr>
-              <w:jc w:val="center"/>
-            </w:pPr>
-            <w:bookmarkStart w:id="0" w:name="_GoBack"/>
-            <w:bookmarkEnd w:id="0"/>
-          </w:p>
-        </w:tc>
-        <w:tc>
-          <w:tcPr>
-            <w:tcW w:w="3787" w:type="dxa"/>
-          </w:tcPr>
-          <w:p>
-            <w:pPr>
-              <w:jc w:val="center"/>
-            </w:pPr>
-          </w:p>
-        </w:tc>
-        <w:tc>
-          <w:tcPr>
-            <w:tcW w:w="3725" w:type="dxa"/>
-          </w:tcPr>
-          <w:p>
-            <w:pPr>
-              <w:jc w:val="center"/>
-            </w:pPr>
-          </w:p>
-        </w:tc>
-        <w:tc>
-          <w:tcPr>
-            <w:tcW w:w="1165" w:type="dxa"/>
+            <w:tcW w:w="761" w:type="dxa"/>
           </w:tcPr>
           <w:p>
             <w:pPr>
@@ -7470,30 +7531,8 @@
         </w:tc>
       </w:tr>
     </w:tbl>
-    <w:p/>
-    <w:p/>
-    <w:p/>
     <w:p>
       <w:pPr>
-        <w:contextualSpacing/>
-      </w:pPr>
-    </w:p>
-    <w:p>
-      <w:pPr>
-        <w:ind w:left="360"/>
-        <w:contextualSpacing/>
-      </w:pPr>
-    </w:p>
-    <w:p>
-      <w:pPr>
-        <w:ind w:firstLine="360"/>
-        <w:contextualSpacing/>
-        <w:jc w:val="both"/>
-      </w:pPr>
-    </w:p>
-    <w:p>
-      <w:pPr>
-        <w:ind w:left="360"/>
         <w:contextualSpacing/>
       </w:pPr>
     </w:p>
@@ -7504,6 +7543,8 @@
         <w:contextualSpacing/>
         <w:jc w:val="both"/>
       </w:pPr>
+      <w:bookmarkStart w:id="0" w:name="_GoBack"/>
+      <w:bookmarkEnd w:id="0"/>
     </w:p>
     <w:p>
       <w:pPr>
@@ -7534,28 +7575,6 @@
         <w:jc w:val="both"/>
         <w:rPr>
           <w:rFonts w:cstheme="minorHAnsi"/>
-        </w:rPr>
-      </w:pPr>
-    </w:p>
-    <w:p>
-      <w:pPr>
-        <w:pStyle w:val="Textbody"/>
-        <w:contextualSpacing/>
-        <w:rPr>
-          <w:rFonts w:cstheme="minorHAnsi"/>
-        </w:rPr>
-      </w:pPr>
-    </w:p>
-    <w:p>
-      <w:pPr>
-        <w:pStyle w:val="Standard"/>
-        <w:contextualSpacing/>
-        <w:rPr>
-          <w:rFonts w:cstheme="minorHAnsi"/>
-          <w:b/>
-          <w:bCs/>
-          <w:sz w:val="26"/>
-          <w:szCs w:val="26"/>
         </w:rPr>
       </w:pPr>
     </w:p>
@@ -12010,7 +12029,7 @@
 </file>
 
 <file path=customXml/itemProps1.xml><?xml version="1.0" encoding="utf-8"?>
-<ds:datastoreItem xmlns:ds="http://schemas.openxmlformats.org/officeDocument/2006/customXml" ds:itemID="{B34B32D9-5DAB-4815-AA00-D67A123852C0}">
+<ds:datastoreItem xmlns:ds="http://schemas.openxmlformats.org/officeDocument/2006/customXml" ds:itemID="{11C6E4E5-2C28-4790-BC37-64B4C8D64609}">
   <ds:schemaRefs>
     <ds:schemaRef ds:uri="http://schemas.openxmlformats.org/officeDocument/2006/bibliography"/>
   </ds:schemaRefs>

</xml_diff>

<commit_message>
aggiornata relazione, aggiunti screenshot
</commit_message>
<xml_diff>
--- a/HW1/relazione.docx
+++ b/HW1/relazione.docx
@@ -23,6 +23,7 @@
         <w:contextualSpacing/>
         <w:jc w:val="center"/>
       </w:pPr>
+      <w:bookmarkStart w:id="0" w:name="_Toc323133312"/>
       <w:r>
         <w:t>ELABORAZIONE DI DATI TRIDIMENSI</w:t>
       </w:r>
@@ -38,12 +39,1633 @@
       <w:r>
         <w:t xml:space="preserve"> – HOMEWORK 1</w:t>
       </w:r>
+      <w:bookmarkEnd w:id="0"/>
     </w:p>
-    <w:p>
-      <w:pPr>
-        <w:contextualSpacing/>
-      </w:pPr>
-    </w:p>
+    <w:p/>
+    <w:sdt>
+      <w:sdtPr>
+        <w:id w:val="-2106565101"/>
+        <w:docPartObj>
+          <w:docPartGallery w:val="Table of Contents"/>
+          <w:docPartUnique/>
+        </w:docPartObj>
+      </w:sdtPr>
+      <w:sdtEndPr>
+        <w:rPr>
+          <w:rFonts w:asciiTheme="minorHAnsi" w:eastAsiaTheme="minorEastAsia" w:hAnsiTheme="minorHAnsi" w:cstheme="minorBidi"/>
+          <w:color w:val="auto"/>
+          <w:sz w:val="22"/>
+          <w:szCs w:val="22"/>
+        </w:rPr>
+      </w:sdtEndPr>
+      <w:sdtContent>
+        <w:p>
+          <w:pPr>
+            <w:pStyle w:val="Titolosommario"/>
+          </w:pPr>
+          <w:r>
+            <w:t>Sommario</w:t>
+          </w:r>
+        </w:p>
+        <w:p>
+          <w:pPr>
+            <w:pStyle w:val="Sommario1"/>
+            <w:tabs>
+              <w:tab w:val="right" w:leader="dot" w:pos="9628"/>
+            </w:tabs>
+            <w:rPr>
+              <w:rFonts w:cstheme="minorBidi"/>
+              <w:noProof/>
+              <w:szCs w:val="22"/>
+              <w:lang w:eastAsia="it-IT" w:bidi="ar-SA"/>
+            </w:rPr>
+          </w:pPr>
+          <w:r>
+            <w:fldChar w:fldCharType="begin"/>
+          </w:r>
+          <w:r>
+            <w:instrText xml:space="preserve"> TOC \o "1-3" \h \z \u </w:instrText>
+          </w:r>
+          <w:r>
+            <w:fldChar w:fldCharType="separate"/>
+          </w:r>
+          <w:hyperlink w:anchor="_Toc323133312" w:history="1">
+            <w:r>
+              <w:rPr>
+                <w:rStyle w:val="Collegamentoipertestuale"/>
+                <w:noProof/>
+              </w:rPr>
+              <w:t>ELABORAZIONE DI DATI TRIDIMENSIONALI – HOMEWORK 1</w:t>
+            </w:r>
+            <w:r>
+              <w:rPr>
+                <w:noProof/>
+                <w:webHidden/>
+              </w:rPr>
+              <w:tab/>
+            </w:r>
+            <w:r>
+              <w:rPr>
+                <w:noProof/>
+                <w:webHidden/>
+              </w:rPr>
+              <w:fldChar w:fldCharType="begin"/>
+            </w:r>
+            <w:r>
+              <w:rPr>
+                <w:noProof/>
+                <w:webHidden/>
+              </w:rPr>
+              <w:instrText xml:space="preserve"> PAGEREF _Toc323133312 \h </w:instrText>
+            </w:r>
+            <w:r>
+              <w:rPr>
+                <w:noProof/>
+                <w:webHidden/>
+              </w:rPr>
+            </w:r>
+            <w:r>
+              <w:rPr>
+                <w:noProof/>
+                <w:webHidden/>
+              </w:rPr>
+              <w:fldChar w:fldCharType="separate"/>
+            </w:r>
+            <w:r>
+              <w:rPr>
+                <w:noProof/>
+                <w:webHidden/>
+              </w:rPr>
+              <w:t>1</w:t>
+            </w:r>
+            <w:r>
+              <w:rPr>
+                <w:noProof/>
+                <w:webHidden/>
+              </w:rPr>
+              <w:fldChar w:fldCharType="end"/>
+            </w:r>
+          </w:hyperlink>
+        </w:p>
+        <w:p>
+          <w:pPr>
+            <w:pStyle w:val="Sommario2"/>
+            <w:tabs>
+              <w:tab w:val="left" w:pos="660"/>
+              <w:tab w:val="right" w:leader="dot" w:pos="9628"/>
+            </w:tabs>
+            <w:rPr>
+              <w:rFonts w:cstheme="minorBidi"/>
+              <w:noProof/>
+              <w:szCs w:val="22"/>
+              <w:lang w:eastAsia="it-IT" w:bidi="ar-SA"/>
+            </w:rPr>
+          </w:pPr>
+          <w:hyperlink w:anchor="_Toc323133313" w:history="1">
+            <w:r>
+              <w:rPr>
+                <w:rStyle w:val="Collegamentoipertestuale"/>
+                <w:noProof/>
+              </w:rPr>
+              <w:t>1.</w:t>
+            </w:r>
+            <w:r>
+              <w:rPr>
+                <w:rFonts w:cstheme="minorBidi"/>
+                <w:noProof/>
+                <w:szCs w:val="22"/>
+                <w:lang w:eastAsia="it-IT" w:bidi="ar-SA"/>
+              </w:rPr>
+              <w:tab/>
+            </w:r>
+            <w:r>
+              <w:rPr>
+                <w:rStyle w:val="Collegamentoipertestuale"/>
+                <w:noProof/>
+              </w:rPr>
+              <w:t>Procedura utilizzata</w:t>
+            </w:r>
+            <w:r>
+              <w:rPr>
+                <w:noProof/>
+                <w:webHidden/>
+              </w:rPr>
+              <w:tab/>
+            </w:r>
+            <w:r>
+              <w:rPr>
+                <w:noProof/>
+                <w:webHidden/>
+              </w:rPr>
+              <w:fldChar w:fldCharType="begin"/>
+            </w:r>
+            <w:r>
+              <w:rPr>
+                <w:noProof/>
+                <w:webHidden/>
+              </w:rPr>
+              <w:instrText xml:space="preserve"> PAGEREF _Toc323133313 \h </w:instrText>
+            </w:r>
+            <w:r>
+              <w:rPr>
+                <w:noProof/>
+                <w:webHidden/>
+              </w:rPr>
+            </w:r>
+            <w:r>
+              <w:rPr>
+                <w:noProof/>
+                <w:webHidden/>
+              </w:rPr>
+              <w:fldChar w:fldCharType="separate"/>
+            </w:r>
+            <w:r>
+              <w:rPr>
+                <w:noProof/>
+                <w:webHidden/>
+              </w:rPr>
+              <w:t>1</w:t>
+            </w:r>
+            <w:r>
+              <w:rPr>
+                <w:noProof/>
+                <w:webHidden/>
+              </w:rPr>
+              <w:fldChar w:fldCharType="end"/>
+            </w:r>
+          </w:hyperlink>
+        </w:p>
+        <w:p>
+          <w:pPr>
+            <w:pStyle w:val="Sommario3"/>
+            <w:tabs>
+              <w:tab w:val="left" w:pos="1100"/>
+              <w:tab w:val="right" w:leader="dot" w:pos="9628"/>
+            </w:tabs>
+            <w:rPr>
+              <w:rFonts w:cstheme="minorBidi"/>
+              <w:noProof/>
+              <w:szCs w:val="22"/>
+              <w:lang w:eastAsia="it-IT" w:bidi="ar-SA"/>
+            </w:rPr>
+          </w:pPr>
+          <w:hyperlink w:anchor="_Toc323133314" w:history="1">
+            <w:r>
+              <w:rPr>
+                <w:rStyle w:val="Collegamentoipertestuale"/>
+                <w:noProof/>
+              </w:rPr>
+              <w:t>1.1.</w:t>
+            </w:r>
+            <w:r>
+              <w:rPr>
+                <w:rFonts w:cstheme="minorBidi"/>
+                <w:noProof/>
+                <w:szCs w:val="22"/>
+                <w:lang w:eastAsia="it-IT" w:bidi="ar-SA"/>
+              </w:rPr>
+              <w:tab/>
+            </w:r>
+            <w:r>
+              <w:rPr>
+                <w:rStyle w:val="Collegamentoipertestuale"/>
+                <w:noProof/>
+              </w:rPr>
+              <w:t>Calibrazione stereo</w:t>
+            </w:r>
+            <w:r>
+              <w:rPr>
+                <w:noProof/>
+                <w:webHidden/>
+              </w:rPr>
+              <w:tab/>
+            </w:r>
+            <w:r>
+              <w:rPr>
+                <w:noProof/>
+                <w:webHidden/>
+              </w:rPr>
+              <w:fldChar w:fldCharType="begin"/>
+            </w:r>
+            <w:r>
+              <w:rPr>
+                <w:noProof/>
+                <w:webHidden/>
+              </w:rPr>
+              <w:instrText xml:space="preserve"> PAGEREF _Toc323133314 \h </w:instrText>
+            </w:r>
+            <w:r>
+              <w:rPr>
+                <w:noProof/>
+                <w:webHidden/>
+              </w:rPr>
+            </w:r>
+            <w:r>
+              <w:rPr>
+                <w:noProof/>
+                <w:webHidden/>
+              </w:rPr>
+              <w:fldChar w:fldCharType="separate"/>
+            </w:r>
+            <w:r>
+              <w:rPr>
+                <w:noProof/>
+                <w:webHidden/>
+              </w:rPr>
+              <w:t>1</w:t>
+            </w:r>
+            <w:r>
+              <w:rPr>
+                <w:noProof/>
+                <w:webHidden/>
+              </w:rPr>
+              <w:fldChar w:fldCharType="end"/>
+            </w:r>
+          </w:hyperlink>
+        </w:p>
+        <w:p>
+          <w:pPr>
+            <w:pStyle w:val="Sommario3"/>
+            <w:tabs>
+              <w:tab w:val="left" w:pos="1100"/>
+              <w:tab w:val="right" w:leader="dot" w:pos="9628"/>
+            </w:tabs>
+            <w:rPr>
+              <w:rFonts w:cstheme="minorBidi"/>
+              <w:noProof/>
+              <w:szCs w:val="22"/>
+              <w:lang w:eastAsia="it-IT" w:bidi="ar-SA"/>
+            </w:rPr>
+          </w:pPr>
+          <w:hyperlink w:anchor="_Toc323133315" w:history="1">
+            <w:r>
+              <w:rPr>
+                <w:rStyle w:val="Collegamentoipertestuale"/>
+                <w:noProof/>
+              </w:rPr>
+              <w:t>1.2.</w:t>
+            </w:r>
+            <w:r>
+              <w:rPr>
+                <w:rFonts w:cstheme="minorBidi"/>
+                <w:noProof/>
+                <w:szCs w:val="22"/>
+                <w:lang w:eastAsia="it-IT" w:bidi="ar-SA"/>
+              </w:rPr>
+              <w:tab/>
+            </w:r>
+            <w:r>
+              <w:rPr>
+                <w:rStyle w:val="Collegamentoipertestuale"/>
+                <w:noProof/>
+              </w:rPr>
+              <w:t>Image undistort e rectify</w:t>
+            </w:r>
+            <w:r>
+              <w:rPr>
+                <w:noProof/>
+                <w:webHidden/>
+              </w:rPr>
+              <w:tab/>
+            </w:r>
+            <w:r>
+              <w:rPr>
+                <w:noProof/>
+                <w:webHidden/>
+              </w:rPr>
+              <w:fldChar w:fldCharType="begin"/>
+            </w:r>
+            <w:r>
+              <w:rPr>
+                <w:noProof/>
+                <w:webHidden/>
+              </w:rPr>
+              <w:instrText xml:space="preserve"> PAGEREF _Toc323133315 \h </w:instrText>
+            </w:r>
+            <w:r>
+              <w:rPr>
+                <w:noProof/>
+                <w:webHidden/>
+              </w:rPr>
+            </w:r>
+            <w:r>
+              <w:rPr>
+                <w:noProof/>
+                <w:webHidden/>
+              </w:rPr>
+              <w:fldChar w:fldCharType="separate"/>
+            </w:r>
+            <w:r>
+              <w:rPr>
+                <w:noProof/>
+                <w:webHidden/>
+              </w:rPr>
+              <w:t>3</w:t>
+            </w:r>
+            <w:r>
+              <w:rPr>
+                <w:noProof/>
+                <w:webHidden/>
+              </w:rPr>
+              <w:fldChar w:fldCharType="end"/>
+            </w:r>
+          </w:hyperlink>
+        </w:p>
+        <w:p>
+          <w:pPr>
+            <w:pStyle w:val="Sommario3"/>
+            <w:tabs>
+              <w:tab w:val="left" w:pos="1100"/>
+              <w:tab w:val="right" w:leader="dot" w:pos="9628"/>
+            </w:tabs>
+            <w:rPr>
+              <w:rFonts w:cstheme="minorBidi"/>
+              <w:noProof/>
+              <w:szCs w:val="22"/>
+              <w:lang w:eastAsia="it-IT" w:bidi="ar-SA"/>
+            </w:rPr>
+          </w:pPr>
+          <w:hyperlink w:anchor="_Toc323133316" w:history="1">
+            <w:r>
+              <w:rPr>
+                <w:rStyle w:val="Collegamentoipertestuale"/>
+                <w:noProof/>
+              </w:rPr>
+              <w:t>1.3.</w:t>
+            </w:r>
+            <w:r>
+              <w:rPr>
+                <w:rFonts w:cstheme="minorBidi"/>
+                <w:noProof/>
+                <w:szCs w:val="22"/>
+                <w:lang w:eastAsia="it-IT" w:bidi="ar-SA"/>
+              </w:rPr>
+              <w:tab/>
+            </w:r>
+            <w:r>
+              <w:rPr>
+                <w:rStyle w:val="Collegamentoipertestuale"/>
+                <w:noProof/>
+                <w:shd w:val="clear" w:color="auto" w:fill="FFFFFF"/>
+              </w:rPr>
+              <w:t>Disparity map</w:t>
+            </w:r>
+            <w:r>
+              <w:rPr>
+                <w:noProof/>
+                <w:webHidden/>
+              </w:rPr>
+              <w:tab/>
+            </w:r>
+            <w:r>
+              <w:rPr>
+                <w:noProof/>
+                <w:webHidden/>
+              </w:rPr>
+              <w:fldChar w:fldCharType="begin"/>
+            </w:r>
+            <w:r>
+              <w:rPr>
+                <w:noProof/>
+                <w:webHidden/>
+              </w:rPr>
+              <w:instrText xml:space="preserve"> PAGEREF _Toc323133316 \h </w:instrText>
+            </w:r>
+            <w:r>
+              <w:rPr>
+                <w:noProof/>
+                <w:webHidden/>
+              </w:rPr>
+            </w:r>
+            <w:r>
+              <w:rPr>
+                <w:noProof/>
+                <w:webHidden/>
+              </w:rPr>
+              <w:fldChar w:fldCharType="separate"/>
+            </w:r>
+            <w:r>
+              <w:rPr>
+                <w:noProof/>
+                <w:webHidden/>
+              </w:rPr>
+              <w:t>3</w:t>
+            </w:r>
+            <w:r>
+              <w:rPr>
+                <w:noProof/>
+                <w:webHidden/>
+              </w:rPr>
+              <w:fldChar w:fldCharType="end"/>
+            </w:r>
+          </w:hyperlink>
+        </w:p>
+        <w:p>
+          <w:pPr>
+            <w:pStyle w:val="Sommario3"/>
+            <w:tabs>
+              <w:tab w:val="left" w:pos="1100"/>
+              <w:tab w:val="right" w:leader="dot" w:pos="9628"/>
+            </w:tabs>
+            <w:rPr>
+              <w:rFonts w:cstheme="minorBidi"/>
+              <w:noProof/>
+              <w:szCs w:val="22"/>
+              <w:lang w:eastAsia="it-IT" w:bidi="ar-SA"/>
+            </w:rPr>
+          </w:pPr>
+          <w:hyperlink w:anchor="_Toc323133317" w:history="1">
+            <w:r>
+              <w:rPr>
+                <w:rStyle w:val="Collegamentoipertestuale"/>
+                <w:noProof/>
+              </w:rPr>
+              <w:t>1.4.</w:t>
+            </w:r>
+            <w:r>
+              <w:rPr>
+                <w:rFonts w:cstheme="minorBidi"/>
+                <w:noProof/>
+                <w:szCs w:val="22"/>
+                <w:lang w:eastAsia="it-IT" w:bidi="ar-SA"/>
+              </w:rPr>
+              <w:tab/>
+            </w:r>
+            <w:r>
+              <w:rPr>
+                <w:rStyle w:val="Collegamentoipertestuale"/>
+                <w:noProof/>
+                <w:shd w:val="clear" w:color="auto" w:fill="FFFFFF"/>
+              </w:rPr>
+              <w:t>Range image</w:t>
+            </w:r>
+            <w:r>
+              <w:rPr>
+                <w:noProof/>
+                <w:webHidden/>
+              </w:rPr>
+              <w:tab/>
+            </w:r>
+            <w:r>
+              <w:rPr>
+                <w:noProof/>
+                <w:webHidden/>
+              </w:rPr>
+              <w:fldChar w:fldCharType="begin"/>
+            </w:r>
+            <w:r>
+              <w:rPr>
+                <w:noProof/>
+                <w:webHidden/>
+              </w:rPr>
+              <w:instrText xml:space="preserve"> PAGEREF _Toc323133317 \h </w:instrText>
+            </w:r>
+            <w:r>
+              <w:rPr>
+                <w:noProof/>
+                <w:webHidden/>
+              </w:rPr>
+            </w:r>
+            <w:r>
+              <w:rPr>
+                <w:noProof/>
+                <w:webHidden/>
+              </w:rPr>
+              <w:fldChar w:fldCharType="separate"/>
+            </w:r>
+            <w:r>
+              <w:rPr>
+                <w:noProof/>
+                <w:webHidden/>
+              </w:rPr>
+              <w:t>3</w:t>
+            </w:r>
+            <w:r>
+              <w:rPr>
+                <w:noProof/>
+                <w:webHidden/>
+              </w:rPr>
+              <w:fldChar w:fldCharType="end"/>
+            </w:r>
+          </w:hyperlink>
+        </w:p>
+        <w:p>
+          <w:pPr>
+            <w:pStyle w:val="Sommario3"/>
+            <w:tabs>
+              <w:tab w:val="left" w:pos="1100"/>
+              <w:tab w:val="right" w:leader="dot" w:pos="9628"/>
+            </w:tabs>
+            <w:rPr>
+              <w:rFonts w:cstheme="minorBidi"/>
+              <w:noProof/>
+              <w:szCs w:val="22"/>
+              <w:lang w:eastAsia="it-IT" w:bidi="ar-SA"/>
+            </w:rPr>
+          </w:pPr>
+          <w:hyperlink w:anchor="_Toc323133318" w:history="1">
+            <w:r>
+              <w:rPr>
+                <w:rStyle w:val="Collegamentoipertestuale"/>
+                <w:noProof/>
+              </w:rPr>
+              <w:t>1.5.</w:t>
+            </w:r>
+            <w:r>
+              <w:rPr>
+                <w:rFonts w:cstheme="minorBidi"/>
+                <w:noProof/>
+                <w:szCs w:val="22"/>
+                <w:lang w:eastAsia="it-IT" w:bidi="ar-SA"/>
+              </w:rPr>
+              <w:tab/>
+            </w:r>
+            <w:r>
+              <w:rPr>
+                <w:rStyle w:val="Collegamentoipertestuale"/>
+                <w:noProof/>
+              </w:rPr>
+              <w:t>Generazione della point cloud a partire dalla disparity map</w:t>
+            </w:r>
+            <w:r>
+              <w:rPr>
+                <w:noProof/>
+                <w:webHidden/>
+              </w:rPr>
+              <w:tab/>
+            </w:r>
+            <w:r>
+              <w:rPr>
+                <w:noProof/>
+                <w:webHidden/>
+              </w:rPr>
+              <w:fldChar w:fldCharType="begin"/>
+            </w:r>
+            <w:r>
+              <w:rPr>
+                <w:noProof/>
+                <w:webHidden/>
+              </w:rPr>
+              <w:instrText xml:space="preserve"> PAGEREF _Toc323133318 \h </w:instrText>
+            </w:r>
+            <w:r>
+              <w:rPr>
+                <w:noProof/>
+                <w:webHidden/>
+              </w:rPr>
+            </w:r>
+            <w:r>
+              <w:rPr>
+                <w:noProof/>
+                <w:webHidden/>
+              </w:rPr>
+              <w:fldChar w:fldCharType="separate"/>
+            </w:r>
+            <w:r>
+              <w:rPr>
+                <w:noProof/>
+                <w:webHidden/>
+              </w:rPr>
+              <w:t>4</w:t>
+            </w:r>
+            <w:r>
+              <w:rPr>
+                <w:noProof/>
+                <w:webHidden/>
+              </w:rPr>
+              <w:fldChar w:fldCharType="end"/>
+            </w:r>
+          </w:hyperlink>
+        </w:p>
+        <w:p>
+          <w:pPr>
+            <w:pStyle w:val="Sommario3"/>
+            <w:tabs>
+              <w:tab w:val="left" w:pos="1100"/>
+              <w:tab w:val="right" w:leader="dot" w:pos="9628"/>
+            </w:tabs>
+            <w:rPr>
+              <w:rFonts w:cstheme="minorBidi"/>
+              <w:noProof/>
+              <w:szCs w:val="22"/>
+              <w:lang w:eastAsia="it-IT" w:bidi="ar-SA"/>
+            </w:rPr>
+          </w:pPr>
+          <w:hyperlink w:anchor="_Toc323133319" w:history="1">
+            <w:r>
+              <w:rPr>
+                <w:rStyle w:val="Collegamentoipertestuale"/>
+                <w:noProof/>
+              </w:rPr>
+              <w:t>1.6.</w:t>
+            </w:r>
+            <w:r>
+              <w:rPr>
+                <w:rFonts w:cstheme="minorBidi"/>
+                <w:noProof/>
+                <w:szCs w:val="22"/>
+                <w:lang w:eastAsia="it-IT" w:bidi="ar-SA"/>
+              </w:rPr>
+              <w:tab/>
+            </w:r>
+            <w:r>
+              <w:rPr>
+                <w:rStyle w:val="Collegamentoipertestuale"/>
+                <w:noProof/>
+                <w:shd w:val="clear" w:color="auto" w:fill="FFFFFF"/>
+              </w:rPr>
+              <w:t>Visualizzazione della point cloud</w:t>
+            </w:r>
+            <w:r>
+              <w:rPr>
+                <w:noProof/>
+                <w:webHidden/>
+              </w:rPr>
+              <w:tab/>
+            </w:r>
+            <w:r>
+              <w:rPr>
+                <w:noProof/>
+                <w:webHidden/>
+              </w:rPr>
+              <w:fldChar w:fldCharType="begin"/>
+            </w:r>
+            <w:r>
+              <w:rPr>
+                <w:noProof/>
+                <w:webHidden/>
+              </w:rPr>
+              <w:instrText xml:space="preserve"> PAGEREF _Toc323133319 \h </w:instrText>
+            </w:r>
+            <w:r>
+              <w:rPr>
+                <w:noProof/>
+                <w:webHidden/>
+              </w:rPr>
+            </w:r>
+            <w:r>
+              <w:rPr>
+                <w:noProof/>
+                <w:webHidden/>
+              </w:rPr>
+              <w:fldChar w:fldCharType="separate"/>
+            </w:r>
+            <w:r>
+              <w:rPr>
+                <w:noProof/>
+                <w:webHidden/>
+              </w:rPr>
+              <w:t>4</w:t>
+            </w:r>
+            <w:r>
+              <w:rPr>
+                <w:noProof/>
+                <w:webHidden/>
+              </w:rPr>
+              <w:fldChar w:fldCharType="end"/>
+            </w:r>
+          </w:hyperlink>
+        </w:p>
+        <w:p>
+          <w:pPr>
+            <w:pStyle w:val="Sommario2"/>
+            <w:tabs>
+              <w:tab w:val="left" w:pos="660"/>
+              <w:tab w:val="right" w:leader="dot" w:pos="9628"/>
+            </w:tabs>
+            <w:rPr>
+              <w:rFonts w:cstheme="minorBidi"/>
+              <w:noProof/>
+              <w:szCs w:val="22"/>
+              <w:lang w:eastAsia="it-IT" w:bidi="ar-SA"/>
+            </w:rPr>
+          </w:pPr>
+          <w:hyperlink w:anchor="_Toc323133320" w:history="1">
+            <w:r>
+              <w:rPr>
+                <w:rStyle w:val="Collegamentoipertestuale"/>
+                <w:noProof/>
+              </w:rPr>
+              <w:t>2.</w:t>
+            </w:r>
+            <w:r>
+              <w:rPr>
+                <w:rFonts w:cstheme="minorBidi"/>
+                <w:noProof/>
+                <w:szCs w:val="22"/>
+                <w:lang w:eastAsia="it-IT" w:bidi="ar-SA"/>
+              </w:rPr>
+              <w:tab/>
+            </w:r>
+            <w:r>
+              <w:rPr>
+                <w:rStyle w:val="Collegamentoipertestuale"/>
+                <w:noProof/>
+                <w:shd w:val="clear" w:color="auto" w:fill="FFFFFF"/>
+              </w:rPr>
+              <w:t>Parametri ottenuti per la calibrazione della telecamera stereo</w:t>
+            </w:r>
+            <w:r>
+              <w:rPr>
+                <w:noProof/>
+                <w:webHidden/>
+              </w:rPr>
+              <w:tab/>
+            </w:r>
+            <w:r>
+              <w:rPr>
+                <w:noProof/>
+                <w:webHidden/>
+              </w:rPr>
+              <w:fldChar w:fldCharType="begin"/>
+            </w:r>
+            <w:r>
+              <w:rPr>
+                <w:noProof/>
+                <w:webHidden/>
+              </w:rPr>
+              <w:instrText xml:space="preserve"> PAGEREF _Toc323133320 \h </w:instrText>
+            </w:r>
+            <w:r>
+              <w:rPr>
+                <w:noProof/>
+                <w:webHidden/>
+              </w:rPr>
+            </w:r>
+            <w:r>
+              <w:rPr>
+                <w:noProof/>
+                <w:webHidden/>
+              </w:rPr>
+              <w:fldChar w:fldCharType="separate"/>
+            </w:r>
+            <w:r>
+              <w:rPr>
+                <w:noProof/>
+                <w:webHidden/>
+              </w:rPr>
+              <w:t>4</w:t>
+            </w:r>
+            <w:r>
+              <w:rPr>
+                <w:noProof/>
+                <w:webHidden/>
+              </w:rPr>
+              <w:fldChar w:fldCharType="end"/>
+            </w:r>
+          </w:hyperlink>
+        </w:p>
+        <w:p>
+          <w:pPr>
+            <w:pStyle w:val="Sommario3"/>
+            <w:tabs>
+              <w:tab w:val="left" w:pos="1100"/>
+              <w:tab w:val="right" w:leader="dot" w:pos="9628"/>
+            </w:tabs>
+            <w:rPr>
+              <w:rFonts w:cstheme="minorBidi"/>
+              <w:noProof/>
+              <w:szCs w:val="22"/>
+              <w:lang w:eastAsia="it-IT" w:bidi="ar-SA"/>
+            </w:rPr>
+          </w:pPr>
+          <w:hyperlink w:anchor="_Toc323133321" w:history="1">
+            <w:r>
+              <w:rPr>
+                <w:rStyle w:val="Collegamentoipertestuale"/>
+                <w:noProof/>
+              </w:rPr>
+              <w:t>2.1.</w:t>
+            </w:r>
+            <w:r>
+              <w:rPr>
+                <w:rFonts w:cstheme="minorBidi"/>
+                <w:noProof/>
+                <w:szCs w:val="22"/>
+                <w:lang w:eastAsia="it-IT" w:bidi="ar-SA"/>
+              </w:rPr>
+              <w:tab/>
+            </w:r>
+            <w:r>
+              <w:rPr>
+                <w:rStyle w:val="Collegamentoipertestuale"/>
+                <w:noProof/>
+              </w:rPr>
+              <w:t>Re-projection error</w:t>
+            </w:r>
+            <w:r>
+              <w:rPr>
+                <w:noProof/>
+                <w:webHidden/>
+              </w:rPr>
+              <w:tab/>
+            </w:r>
+            <w:r>
+              <w:rPr>
+                <w:noProof/>
+                <w:webHidden/>
+              </w:rPr>
+              <w:fldChar w:fldCharType="begin"/>
+            </w:r>
+            <w:r>
+              <w:rPr>
+                <w:noProof/>
+                <w:webHidden/>
+              </w:rPr>
+              <w:instrText xml:space="preserve"> PAGEREF _Toc323133321 \h </w:instrText>
+            </w:r>
+            <w:r>
+              <w:rPr>
+                <w:noProof/>
+                <w:webHidden/>
+              </w:rPr>
+            </w:r>
+            <w:r>
+              <w:rPr>
+                <w:noProof/>
+                <w:webHidden/>
+              </w:rPr>
+              <w:fldChar w:fldCharType="separate"/>
+            </w:r>
+            <w:r>
+              <w:rPr>
+                <w:noProof/>
+                <w:webHidden/>
+              </w:rPr>
+              <w:t>4</w:t>
+            </w:r>
+            <w:r>
+              <w:rPr>
+                <w:noProof/>
+                <w:webHidden/>
+              </w:rPr>
+              <w:fldChar w:fldCharType="end"/>
+            </w:r>
+          </w:hyperlink>
+        </w:p>
+        <w:p>
+          <w:pPr>
+            <w:pStyle w:val="Sommario3"/>
+            <w:tabs>
+              <w:tab w:val="left" w:pos="1100"/>
+              <w:tab w:val="right" w:leader="dot" w:pos="9628"/>
+            </w:tabs>
+            <w:rPr>
+              <w:rFonts w:cstheme="minorBidi"/>
+              <w:noProof/>
+              <w:szCs w:val="22"/>
+              <w:lang w:eastAsia="it-IT" w:bidi="ar-SA"/>
+            </w:rPr>
+          </w:pPr>
+          <w:hyperlink w:anchor="_Toc323133322" w:history="1">
+            <w:r>
+              <w:rPr>
+                <w:rStyle w:val="Collegamentoipertestuale"/>
+                <w:noProof/>
+              </w:rPr>
+              <w:t>2.2.</w:t>
+            </w:r>
+            <w:r>
+              <w:rPr>
+                <w:rFonts w:cstheme="minorBidi"/>
+                <w:noProof/>
+                <w:szCs w:val="22"/>
+                <w:lang w:eastAsia="it-IT" w:bidi="ar-SA"/>
+              </w:rPr>
+              <w:tab/>
+            </w:r>
+            <w:r>
+              <w:rPr>
+                <w:rStyle w:val="Collegamentoipertestuale"/>
+                <w:noProof/>
+              </w:rPr>
+              <w:t>Matrici ottenute</w:t>
+            </w:r>
+            <w:r>
+              <w:rPr>
+                <w:noProof/>
+                <w:webHidden/>
+              </w:rPr>
+              <w:tab/>
+            </w:r>
+            <w:r>
+              <w:rPr>
+                <w:noProof/>
+                <w:webHidden/>
+              </w:rPr>
+              <w:fldChar w:fldCharType="begin"/>
+            </w:r>
+            <w:r>
+              <w:rPr>
+                <w:noProof/>
+                <w:webHidden/>
+              </w:rPr>
+              <w:instrText xml:space="preserve"> PAGEREF _Toc323133322 \h </w:instrText>
+            </w:r>
+            <w:r>
+              <w:rPr>
+                <w:noProof/>
+                <w:webHidden/>
+              </w:rPr>
+            </w:r>
+            <w:r>
+              <w:rPr>
+                <w:noProof/>
+                <w:webHidden/>
+              </w:rPr>
+              <w:fldChar w:fldCharType="separate"/>
+            </w:r>
+            <w:r>
+              <w:rPr>
+                <w:noProof/>
+                <w:webHidden/>
+              </w:rPr>
+              <w:t>4</w:t>
+            </w:r>
+            <w:r>
+              <w:rPr>
+                <w:noProof/>
+                <w:webHidden/>
+              </w:rPr>
+              <w:fldChar w:fldCharType="end"/>
+            </w:r>
+          </w:hyperlink>
+        </w:p>
+        <w:p>
+          <w:pPr>
+            <w:pStyle w:val="Sommario2"/>
+            <w:tabs>
+              <w:tab w:val="left" w:pos="660"/>
+              <w:tab w:val="right" w:leader="dot" w:pos="9628"/>
+            </w:tabs>
+            <w:rPr>
+              <w:rFonts w:cstheme="minorBidi"/>
+              <w:noProof/>
+              <w:szCs w:val="22"/>
+              <w:lang w:eastAsia="it-IT" w:bidi="ar-SA"/>
+            </w:rPr>
+          </w:pPr>
+          <w:hyperlink w:anchor="_Toc323133323" w:history="1">
+            <w:r>
+              <w:rPr>
+                <w:rStyle w:val="Collegamentoipertestuale"/>
+                <w:noProof/>
+              </w:rPr>
+              <w:t>3.</w:t>
+            </w:r>
+            <w:r>
+              <w:rPr>
+                <w:rFonts w:cstheme="minorBidi"/>
+                <w:noProof/>
+                <w:szCs w:val="22"/>
+                <w:lang w:eastAsia="it-IT" w:bidi="ar-SA"/>
+              </w:rPr>
+              <w:tab/>
+            </w:r>
+            <w:r>
+              <w:rPr>
+                <w:rStyle w:val="Collegamentoipertestuale"/>
+                <w:noProof/>
+              </w:rPr>
+              <w:t>Immagini ottenute</w:t>
+            </w:r>
+            <w:r>
+              <w:rPr>
+                <w:noProof/>
+                <w:webHidden/>
+              </w:rPr>
+              <w:tab/>
+            </w:r>
+            <w:r>
+              <w:rPr>
+                <w:noProof/>
+                <w:webHidden/>
+              </w:rPr>
+              <w:fldChar w:fldCharType="begin"/>
+            </w:r>
+            <w:r>
+              <w:rPr>
+                <w:noProof/>
+                <w:webHidden/>
+              </w:rPr>
+              <w:instrText xml:space="preserve"> PAGEREF _Toc323133323 \h </w:instrText>
+            </w:r>
+            <w:r>
+              <w:rPr>
+                <w:noProof/>
+                <w:webHidden/>
+              </w:rPr>
+            </w:r>
+            <w:r>
+              <w:rPr>
+                <w:noProof/>
+                <w:webHidden/>
+              </w:rPr>
+              <w:fldChar w:fldCharType="separate"/>
+            </w:r>
+            <w:r>
+              <w:rPr>
+                <w:noProof/>
+                <w:webHidden/>
+              </w:rPr>
+              <w:t>5</w:t>
+            </w:r>
+            <w:r>
+              <w:rPr>
+                <w:noProof/>
+                <w:webHidden/>
+              </w:rPr>
+              <w:fldChar w:fldCharType="end"/>
+            </w:r>
+          </w:hyperlink>
+        </w:p>
+        <w:p>
+          <w:pPr>
+            <w:pStyle w:val="Sommario3"/>
+            <w:tabs>
+              <w:tab w:val="left" w:pos="1100"/>
+              <w:tab w:val="right" w:leader="dot" w:pos="9628"/>
+            </w:tabs>
+            <w:rPr>
+              <w:rFonts w:cstheme="minorBidi"/>
+              <w:noProof/>
+              <w:szCs w:val="22"/>
+              <w:lang w:eastAsia="it-IT" w:bidi="ar-SA"/>
+            </w:rPr>
+          </w:pPr>
+          <w:hyperlink w:anchor="_Toc323133324" w:history="1">
+            <w:r>
+              <w:rPr>
+                <w:rStyle w:val="Collegamentoipertestuale"/>
+                <w:noProof/>
+              </w:rPr>
+              <w:t>3.1.</w:t>
+            </w:r>
+            <w:r>
+              <w:rPr>
+                <w:rFonts w:cstheme="minorBidi"/>
+                <w:noProof/>
+                <w:szCs w:val="22"/>
+                <w:lang w:eastAsia="it-IT" w:bidi="ar-SA"/>
+              </w:rPr>
+              <w:tab/>
+            </w:r>
+            <w:r>
+              <w:rPr>
+                <w:rStyle w:val="Collegamentoipertestuale"/>
+                <w:noProof/>
+              </w:rPr>
+              <w:t>Immagini scattate</w:t>
+            </w:r>
+            <w:r>
+              <w:rPr>
+                <w:noProof/>
+                <w:webHidden/>
+              </w:rPr>
+              <w:tab/>
+            </w:r>
+            <w:r>
+              <w:rPr>
+                <w:noProof/>
+                <w:webHidden/>
+              </w:rPr>
+              <w:fldChar w:fldCharType="begin"/>
+            </w:r>
+            <w:r>
+              <w:rPr>
+                <w:noProof/>
+                <w:webHidden/>
+              </w:rPr>
+              <w:instrText xml:space="preserve"> PAGEREF _Toc323133324 \h </w:instrText>
+            </w:r>
+            <w:r>
+              <w:rPr>
+                <w:noProof/>
+                <w:webHidden/>
+              </w:rPr>
+            </w:r>
+            <w:r>
+              <w:rPr>
+                <w:noProof/>
+                <w:webHidden/>
+              </w:rPr>
+              <w:fldChar w:fldCharType="separate"/>
+            </w:r>
+            <w:r>
+              <w:rPr>
+                <w:noProof/>
+                <w:webHidden/>
+              </w:rPr>
+              <w:t>5</w:t>
+            </w:r>
+            <w:r>
+              <w:rPr>
+                <w:noProof/>
+                <w:webHidden/>
+              </w:rPr>
+              <w:fldChar w:fldCharType="end"/>
+            </w:r>
+          </w:hyperlink>
+        </w:p>
+        <w:p>
+          <w:pPr>
+            <w:pStyle w:val="Sommario3"/>
+            <w:tabs>
+              <w:tab w:val="left" w:pos="1100"/>
+              <w:tab w:val="right" w:leader="dot" w:pos="9628"/>
+            </w:tabs>
+            <w:rPr>
+              <w:rFonts w:cstheme="minorBidi"/>
+              <w:noProof/>
+              <w:szCs w:val="22"/>
+              <w:lang w:eastAsia="it-IT" w:bidi="ar-SA"/>
+            </w:rPr>
+          </w:pPr>
+          <w:hyperlink w:anchor="_Toc323133325" w:history="1">
+            <w:r>
+              <w:rPr>
+                <w:rStyle w:val="Collegamentoipertestuale"/>
+                <w:noProof/>
+              </w:rPr>
+              <w:t>3.2.</w:t>
+            </w:r>
+            <w:r>
+              <w:rPr>
+                <w:rFonts w:cstheme="minorBidi"/>
+                <w:noProof/>
+                <w:szCs w:val="22"/>
+                <w:lang w:eastAsia="it-IT" w:bidi="ar-SA"/>
+              </w:rPr>
+              <w:tab/>
+            </w:r>
+            <w:r>
+              <w:rPr>
+                <w:rStyle w:val="Collegamentoipertestuale"/>
+                <w:noProof/>
+              </w:rPr>
+              <w:t>Immagini undistort</w:t>
+            </w:r>
+            <w:r>
+              <w:rPr>
+                <w:noProof/>
+                <w:webHidden/>
+              </w:rPr>
+              <w:tab/>
+            </w:r>
+            <w:r>
+              <w:rPr>
+                <w:noProof/>
+                <w:webHidden/>
+              </w:rPr>
+              <w:fldChar w:fldCharType="begin"/>
+            </w:r>
+            <w:r>
+              <w:rPr>
+                <w:noProof/>
+                <w:webHidden/>
+              </w:rPr>
+              <w:instrText xml:space="preserve"> PAGEREF _Toc323133325 \h </w:instrText>
+            </w:r>
+            <w:r>
+              <w:rPr>
+                <w:noProof/>
+                <w:webHidden/>
+              </w:rPr>
+            </w:r>
+            <w:r>
+              <w:rPr>
+                <w:noProof/>
+                <w:webHidden/>
+              </w:rPr>
+              <w:fldChar w:fldCharType="separate"/>
+            </w:r>
+            <w:r>
+              <w:rPr>
+                <w:noProof/>
+                <w:webHidden/>
+              </w:rPr>
+              <w:t>5</w:t>
+            </w:r>
+            <w:r>
+              <w:rPr>
+                <w:noProof/>
+                <w:webHidden/>
+              </w:rPr>
+              <w:fldChar w:fldCharType="end"/>
+            </w:r>
+          </w:hyperlink>
+        </w:p>
+        <w:p>
+          <w:pPr>
+            <w:pStyle w:val="Sommario3"/>
+            <w:tabs>
+              <w:tab w:val="left" w:pos="1100"/>
+              <w:tab w:val="right" w:leader="dot" w:pos="9628"/>
+            </w:tabs>
+            <w:rPr>
+              <w:rFonts w:cstheme="minorBidi"/>
+              <w:noProof/>
+              <w:szCs w:val="22"/>
+              <w:lang w:eastAsia="it-IT" w:bidi="ar-SA"/>
+            </w:rPr>
+          </w:pPr>
+          <w:hyperlink w:anchor="_Toc323133326" w:history="1">
+            <w:r>
+              <w:rPr>
+                <w:rStyle w:val="Collegamentoipertestuale"/>
+                <w:noProof/>
+              </w:rPr>
+              <w:t>3.3.</w:t>
+            </w:r>
+            <w:r>
+              <w:rPr>
+                <w:rFonts w:cstheme="minorBidi"/>
+                <w:noProof/>
+                <w:szCs w:val="22"/>
+                <w:lang w:eastAsia="it-IT" w:bidi="ar-SA"/>
+              </w:rPr>
+              <w:tab/>
+            </w:r>
+            <w:r>
+              <w:rPr>
+                <w:rStyle w:val="Collegamentoipertestuale"/>
+                <w:noProof/>
+              </w:rPr>
+              <w:t>Immagini rettificate</w:t>
+            </w:r>
+            <w:r>
+              <w:rPr>
+                <w:noProof/>
+                <w:webHidden/>
+              </w:rPr>
+              <w:tab/>
+            </w:r>
+            <w:r>
+              <w:rPr>
+                <w:noProof/>
+                <w:webHidden/>
+              </w:rPr>
+              <w:fldChar w:fldCharType="begin"/>
+            </w:r>
+            <w:r>
+              <w:rPr>
+                <w:noProof/>
+                <w:webHidden/>
+              </w:rPr>
+              <w:instrText xml:space="preserve"> PAGEREF _Toc323133326 \h </w:instrText>
+            </w:r>
+            <w:r>
+              <w:rPr>
+                <w:noProof/>
+                <w:webHidden/>
+              </w:rPr>
+            </w:r>
+            <w:r>
+              <w:rPr>
+                <w:noProof/>
+                <w:webHidden/>
+              </w:rPr>
+              <w:fldChar w:fldCharType="separate"/>
+            </w:r>
+            <w:r>
+              <w:rPr>
+                <w:noProof/>
+                <w:webHidden/>
+              </w:rPr>
+              <w:t>6</w:t>
+            </w:r>
+            <w:r>
+              <w:rPr>
+                <w:noProof/>
+                <w:webHidden/>
+              </w:rPr>
+              <w:fldChar w:fldCharType="end"/>
+            </w:r>
+          </w:hyperlink>
+        </w:p>
+        <w:p>
+          <w:pPr>
+            <w:pStyle w:val="Sommario3"/>
+            <w:tabs>
+              <w:tab w:val="left" w:pos="1100"/>
+              <w:tab w:val="right" w:leader="dot" w:pos="9628"/>
+            </w:tabs>
+            <w:rPr>
+              <w:rFonts w:cstheme="minorBidi"/>
+              <w:noProof/>
+              <w:szCs w:val="22"/>
+              <w:lang w:eastAsia="it-IT" w:bidi="ar-SA"/>
+            </w:rPr>
+          </w:pPr>
+          <w:hyperlink w:anchor="_Toc323133327" w:history="1">
+            <w:r>
+              <w:rPr>
+                <w:rStyle w:val="Collegamentoipertestuale"/>
+                <w:noProof/>
+              </w:rPr>
+              <w:t>3.4.</w:t>
+            </w:r>
+            <w:r>
+              <w:rPr>
+                <w:rFonts w:cstheme="minorBidi"/>
+                <w:noProof/>
+                <w:szCs w:val="22"/>
+                <w:lang w:eastAsia="it-IT" w:bidi="ar-SA"/>
+              </w:rPr>
+              <w:tab/>
+            </w:r>
+            <w:r>
+              <w:rPr>
+                <w:rStyle w:val="Collegamentoipertestuale"/>
+                <w:noProof/>
+              </w:rPr>
+              <w:t>Disparity map</w:t>
+            </w:r>
+            <w:r>
+              <w:rPr>
+                <w:noProof/>
+                <w:webHidden/>
+              </w:rPr>
+              <w:tab/>
+            </w:r>
+            <w:r>
+              <w:rPr>
+                <w:noProof/>
+                <w:webHidden/>
+              </w:rPr>
+              <w:fldChar w:fldCharType="begin"/>
+            </w:r>
+            <w:r>
+              <w:rPr>
+                <w:noProof/>
+                <w:webHidden/>
+              </w:rPr>
+              <w:instrText xml:space="preserve"> PAGEREF _Toc323133327 \h </w:instrText>
+            </w:r>
+            <w:r>
+              <w:rPr>
+                <w:noProof/>
+                <w:webHidden/>
+              </w:rPr>
+            </w:r>
+            <w:r>
+              <w:rPr>
+                <w:noProof/>
+                <w:webHidden/>
+              </w:rPr>
+              <w:fldChar w:fldCharType="separate"/>
+            </w:r>
+            <w:r>
+              <w:rPr>
+                <w:noProof/>
+                <w:webHidden/>
+              </w:rPr>
+              <w:t>6</w:t>
+            </w:r>
+            <w:r>
+              <w:rPr>
+                <w:noProof/>
+                <w:webHidden/>
+              </w:rPr>
+              <w:fldChar w:fldCharType="end"/>
+            </w:r>
+          </w:hyperlink>
+        </w:p>
+        <w:p>
+          <w:pPr>
+            <w:pStyle w:val="Sommario3"/>
+            <w:tabs>
+              <w:tab w:val="left" w:pos="1100"/>
+              <w:tab w:val="right" w:leader="dot" w:pos="9628"/>
+            </w:tabs>
+            <w:rPr>
+              <w:rFonts w:cstheme="minorBidi"/>
+              <w:noProof/>
+              <w:szCs w:val="22"/>
+              <w:lang w:eastAsia="it-IT" w:bidi="ar-SA"/>
+            </w:rPr>
+          </w:pPr>
+          <w:hyperlink w:anchor="_Toc323133328" w:history="1">
+            <w:r>
+              <w:rPr>
+                <w:rStyle w:val="Collegamentoipertestuale"/>
+                <w:noProof/>
+              </w:rPr>
+              <w:t>3.5.</w:t>
+            </w:r>
+            <w:r>
+              <w:rPr>
+                <w:rFonts w:cstheme="minorBidi"/>
+                <w:noProof/>
+                <w:szCs w:val="22"/>
+                <w:lang w:eastAsia="it-IT" w:bidi="ar-SA"/>
+              </w:rPr>
+              <w:tab/>
+            </w:r>
+            <w:r>
+              <w:rPr>
+                <w:rStyle w:val="Collegamentoipertestuale"/>
+                <w:noProof/>
+                <w:lang w:val="en-US"/>
+              </w:rPr>
+              <w:t>Range</w:t>
+            </w:r>
+            <w:r>
+              <w:rPr>
+                <w:rStyle w:val="Collegamentoipertestuale"/>
+                <w:noProof/>
+              </w:rPr>
+              <w:t xml:space="preserve"> immagine</w:t>
+            </w:r>
+            <w:r>
+              <w:rPr>
+                <w:noProof/>
+                <w:webHidden/>
+              </w:rPr>
+              <w:tab/>
+            </w:r>
+            <w:r>
+              <w:rPr>
+                <w:noProof/>
+                <w:webHidden/>
+              </w:rPr>
+              <w:fldChar w:fldCharType="begin"/>
+            </w:r>
+            <w:r>
+              <w:rPr>
+                <w:noProof/>
+                <w:webHidden/>
+              </w:rPr>
+              <w:instrText xml:space="preserve"> PAGEREF _Toc323133328 \h </w:instrText>
+            </w:r>
+            <w:r>
+              <w:rPr>
+                <w:noProof/>
+                <w:webHidden/>
+              </w:rPr>
+            </w:r>
+            <w:r>
+              <w:rPr>
+                <w:noProof/>
+                <w:webHidden/>
+              </w:rPr>
+              <w:fldChar w:fldCharType="separate"/>
+            </w:r>
+            <w:r>
+              <w:rPr>
+                <w:noProof/>
+                <w:webHidden/>
+              </w:rPr>
+              <w:t>7</w:t>
+            </w:r>
+            <w:r>
+              <w:rPr>
+                <w:noProof/>
+                <w:webHidden/>
+              </w:rPr>
+              <w:fldChar w:fldCharType="end"/>
+            </w:r>
+          </w:hyperlink>
+        </w:p>
+        <w:p>
+          <w:pPr>
+            <w:pStyle w:val="Sommario3"/>
+            <w:tabs>
+              <w:tab w:val="left" w:pos="1100"/>
+              <w:tab w:val="right" w:leader="dot" w:pos="9628"/>
+            </w:tabs>
+            <w:rPr>
+              <w:rFonts w:cstheme="minorBidi"/>
+              <w:noProof/>
+              <w:szCs w:val="22"/>
+              <w:lang w:eastAsia="it-IT" w:bidi="ar-SA"/>
+            </w:rPr>
+          </w:pPr>
+          <w:hyperlink w:anchor="_Toc323133329" w:history="1">
+            <w:r>
+              <w:rPr>
+                <w:rStyle w:val="Collegamentoipertestuale"/>
+                <w:noProof/>
+              </w:rPr>
+              <w:t>3.6.</w:t>
+            </w:r>
+            <w:r>
+              <w:rPr>
+                <w:rFonts w:cstheme="minorBidi"/>
+                <w:noProof/>
+                <w:szCs w:val="22"/>
+                <w:lang w:eastAsia="it-IT" w:bidi="ar-SA"/>
+              </w:rPr>
+              <w:tab/>
+            </w:r>
+            <w:r>
+              <w:rPr>
+                <w:rStyle w:val="Collegamentoipertestuale"/>
+                <w:noProof/>
+              </w:rPr>
+              <w:t>Point cloud</w:t>
+            </w:r>
+            <w:r>
+              <w:rPr>
+                <w:noProof/>
+                <w:webHidden/>
+              </w:rPr>
+              <w:tab/>
+            </w:r>
+            <w:r>
+              <w:rPr>
+                <w:noProof/>
+                <w:webHidden/>
+              </w:rPr>
+              <w:fldChar w:fldCharType="begin"/>
+            </w:r>
+            <w:r>
+              <w:rPr>
+                <w:noProof/>
+                <w:webHidden/>
+              </w:rPr>
+              <w:instrText xml:space="preserve"> PAGEREF _Toc323133329 \h </w:instrText>
+            </w:r>
+            <w:r>
+              <w:rPr>
+                <w:noProof/>
+                <w:webHidden/>
+              </w:rPr>
+            </w:r>
+            <w:r>
+              <w:rPr>
+                <w:noProof/>
+                <w:webHidden/>
+              </w:rPr>
+              <w:fldChar w:fldCharType="separate"/>
+            </w:r>
+            <w:r>
+              <w:rPr>
+                <w:noProof/>
+                <w:webHidden/>
+              </w:rPr>
+              <w:t>7</w:t>
+            </w:r>
+            <w:r>
+              <w:rPr>
+                <w:noProof/>
+                <w:webHidden/>
+              </w:rPr>
+              <w:fldChar w:fldCharType="end"/>
+            </w:r>
+          </w:hyperlink>
+        </w:p>
+        <w:p>
+          <w:r>
+            <w:rPr>
+              <w:b/>
+              <w:bCs/>
+            </w:rPr>
+            <w:fldChar w:fldCharType="end"/>
+          </w:r>
+        </w:p>
+      </w:sdtContent>
+    </w:sdt>
     <w:p>
       <w:pPr>
         <w:pStyle w:val="Titolo2"/>
@@ -53,9 +1675,11 @@
         </w:numPr>
         <w:contextualSpacing/>
       </w:pPr>
+      <w:bookmarkStart w:id="1" w:name="_Toc323133313"/>
       <w:r>
         <w:t>Procedura utilizzata</w:t>
       </w:r>
+      <w:bookmarkEnd w:id="1"/>
     </w:p>
     <w:p>
       <w:pPr>
@@ -66,19 +1690,15 @@
         </w:numPr>
         <w:contextualSpacing/>
       </w:pPr>
-      <w:r>
-        <w:t>Stereo</w:t>
-      </w:r>
-      <w:r>
-        <w:t xml:space="preserve"> camera</w:t>
-      </w:r>
-      <w:r>
-        <w:t xml:space="preserve"> calibration</w:t>
-      </w:r>
+      <w:bookmarkStart w:id="2" w:name="_Toc323133314"/>
+      <w:r>
+        <w:t>Calibrazione stereo</w:t>
+      </w:r>
+      <w:bookmarkEnd w:id="2"/>
     </w:p>
     <w:p>
       <w:pPr>
-        <w:ind w:firstLine="360"/>
+        <w:ind w:left="360" w:firstLine="349"/>
         <w:contextualSpacing/>
         <w:jc w:val="both"/>
       </w:pPr>
@@ -132,7 +1752,7 @@
     </w:p>
     <w:p>
       <w:pPr>
-        <w:ind w:firstLine="360"/>
+        <w:ind w:left="360" w:firstLine="349"/>
         <w:contextualSpacing/>
         <w:jc w:val="both"/>
         <w:rPr>
@@ -526,6 +2146,7 @@
           <w:b w:val="0"/>
           <w:color w:val="000000"/>
         </w:rPr>
+        <w:lastRenderedPageBreak/>
         <w:t>CV_CALIB_CB_NORMALIZE_IMAGE</w:t>
       </w:r>
       <w:r>
@@ -564,12 +2185,12 @@
     </w:p>
     <w:p>
       <w:pPr>
-        <w:pStyle w:val="Textbody"/>
-        <w:ind w:firstLine="709"/>
+        <w:ind w:left="360" w:firstLine="349"/>
         <w:contextualSpacing/>
         <w:jc w:val="both"/>
         <w:rPr>
-          <w:rFonts w:cstheme="minorHAnsi"/>
+          <w:rStyle w:val="Teletype"/>
+          <w:rFonts w:asciiTheme="minorHAnsi" w:eastAsiaTheme="minorEastAsia" w:hAnsiTheme="minorHAnsi" w:cstheme="minorHAnsi"/>
         </w:rPr>
       </w:pPr>
       <w:r>
@@ -579,6 +2200,7 @@
         </w:rPr>
         <w:t xml:space="preserve">La funzione  </w:t>
       </w:r>
+      <w:proofErr w:type="spellStart"/>
       <w:r>
         <w:rPr>
           <w:rStyle w:val="Teletype"/>
@@ -588,6 +2210,7 @@
         </w:rPr>
         <w:t>findChessboardCorners</w:t>
       </w:r>
+      <w:proofErr w:type="spellEnd"/>
       <w:r>
         <w:rPr>
           <w:rStyle w:val="Teletype"/>
@@ -605,20 +2228,35 @@
           <w:color w:val="000000"/>
           <w:shd w:val="clear" w:color="auto" w:fill="FFFFFF"/>
         </w:rPr>
-        <w:t>ritorna inoltre un booleano che specifica se i corner sono stati individuati correttamente.</w:t>
+        <w:t>ritorna inoltre un booleano</w:t>
+      </w:r>
+      <w:r>
+        <w:rPr>
+          <w:rStyle w:val="Teletype"/>
+          <w:rFonts w:asciiTheme="minorHAnsi" w:hAnsiTheme="minorHAnsi" w:cstheme="minorHAnsi"/>
+          <w:color w:val="000000"/>
+          <w:shd w:val="clear" w:color="auto" w:fill="FFFFFF"/>
+        </w:rPr>
+        <w:t xml:space="preserve"> che specifica se i corner </w:t>
+      </w:r>
+      <w:r>
+        <w:rPr>
+          <w:rStyle w:val="Teletype"/>
+          <w:rFonts w:asciiTheme="minorHAnsi" w:hAnsiTheme="minorHAnsi" w:cstheme="minorHAnsi"/>
+          <w:color w:val="000000"/>
+          <w:shd w:val="clear" w:color="auto" w:fill="FFFFFF"/>
+        </w:rPr>
+        <w:t>sono stati individuati correttamente.</w:t>
       </w:r>
     </w:p>
     <w:p>
       <w:pPr>
-        <w:pStyle w:val="Textbody"/>
-        <w:ind w:firstLine="709"/>
+        <w:ind w:left="360" w:firstLine="349"/>
         <w:contextualSpacing/>
         <w:jc w:val="both"/>
         <w:rPr>
           <w:rStyle w:val="Teletype"/>
-          <w:rFonts w:asciiTheme="minorHAnsi" w:hAnsiTheme="minorHAnsi" w:cstheme="minorHAnsi"/>
-          <w:color w:val="333333"/>
-          <w:shd w:val="clear" w:color="auto" w:fill="FFFFFF"/>
+          <w:rFonts w:asciiTheme="minorHAnsi" w:eastAsiaTheme="minorEastAsia" w:hAnsiTheme="minorHAnsi" w:cstheme="minorHAnsi"/>
         </w:rPr>
       </w:pPr>
       <w:r>
@@ -799,25 +2437,7 @@
           <w:color w:val="333333"/>
           <w:shd w:val="clear" w:color="auto" w:fill="FFFFFF"/>
         </w:rPr>
-        <w:t xml:space="preserve"> = </w:t>
-      </w:r>
-      <w:proofErr w:type="spellStart"/>
-      <w:r>
-        <w:rPr>
-          <w:rFonts w:ascii="Courier New" w:eastAsia="WenQuanYi Micro Hei" w:hAnsi="Courier New" w:cs="Courier New"/>
-          <w:color w:val="333333"/>
-          <w:shd w:val="clear" w:color="auto" w:fill="FFFFFF"/>
-        </w:rPr>
-        <w:t>Size</w:t>
-      </w:r>
-      <w:proofErr w:type="spellEnd"/>
-      <w:r>
-        <w:rPr>
-          <w:rFonts w:ascii="Courier New" w:eastAsia="WenQuanYi Micro Hei" w:hAnsi="Courier New" w:cs="Courier New"/>
-          <w:color w:val="333333"/>
-          <w:shd w:val="clear" w:color="auto" w:fill="FFFFFF"/>
-        </w:rPr>
-        <w:t>(11, 11)</w:t>
+        <w:t xml:space="preserve"> = Size(11, 11)</w:t>
       </w:r>
       <w:r>
         <w:rPr>
@@ -859,25 +2479,7 @@
           <w:color w:val="333333"/>
           <w:shd w:val="clear" w:color="auto" w:fill="FFFFFF"/>
         </w:rPr>
-        <w:t xml:space="preserve"> = </w:t>
-      </w:r>
-      <w:proofErr w:type="spellStart"/>
-      <w:r>
-        <w:rPr>
-          <w:rFonts w:ascii="Courier New" w:eastAsia="WenQuanYi Micro Hei" w:hAnsi="Courier New" w:cs="Courier New"/>
-          <w:color w:val="333333"/>
-          <w:shd w:val="clear" w:color="auto" w:fill="FFFFFF"/>
-        </w:rPr>
-        <w:t>Size</w:t>
-      </w:r>
-      <w:proofErr w:type="spellEnd"/>
-      <w:r>
-        <w:rPr>
-          <w:rFonts w:ascii="Courier New" w:eastAsia="WenQuanYi Micro Hei" w:hAnsi="Courier New" w:cs="Courier New"/>
-          <w:color w:val="333333"/>
-          <w:shd w:val="clear" w:color="auto" w:fill="FFFFFF"/>
-        </w:rPr>
-        <w:t>(-1, -1)</w:t>
+        <w:t xml:space="preserve"> = Size(-1, -1)</w:t>
       </w:r>
       <w:r>
         <w:rPr>
@@ -910,7 +2512,7 @@
           <w:color w:val="333333"/>
           <w:shd w:val="clear" w:color="auto" w:fill="FFFFFF"/>
         </w:rPr>
-        <w:t>criteria</w:t>
+        <w:t>crit</w:t>
       </w:r>
       <w:proofErr w:type="spellEnd"/>
       <w:r>
@@ -921,50 +2523,50 @@
         </w:rPr>
         <w:t xml:space="preserve"> = </w:t>
       </w:r>
-    </w:p>
-    <w:p>
-      <w:pPr>
-        <w:pStyle w:val="Textbody"/>
-        <w:ind w:left="1069"/>
-        <w:contextualSpacing/>
-        <w:jc w:val="both"/>
+      <w:proofErr w:type="spellStart"/>
+      <w:r>
+        <w:rPr>
+          <w:rFonts w:ascii="Courier New" w:eastAsia="WenQuanYi Micro Hei" w:hAnsi="Courier New" w:cs="Courier New"/>
+          <w:color w:val="333333"/>
+          <w:shd w:val="clear" w:color="auto" w:fill="FFFFFF"/>
+        </w:rPr>
+        <w:t>TermCriteria</w:t>
+      </w:r>
+      <w:proofErr w:type="spellEnd"/>
+      <w:r>
+        <w:rPr>
+          <w:rFonts w:ascii="Courier New" w:eastAsia="WenQuanYi Micro Hei" w:hAnsi="Courier New" w:cs="Courier New"/>
+          <w:color w:val="333333"/>
+          <w:shd w:val="clear" w:color="auto" w:fill="FFFFFF"/>
+        </w:rPr>
+        <w:t>(CV_TERMCRIT_ITER+CV_TERMCRIT_EPS, 30, 0.01))</w:t>
+      </w:r>
+      <w:r>
         <w:rPr>
           <w:rFonts w:eastAsia="WenQuanYi Micro Hei" w:cstheme="minorHAnsi"/>
           <w:color w:val="333333"/>
           <w:shd w:val="clear" w:color="auto" w:fill="FFFFFF"/>
         </w:rPr>
-      </w:pPr>
-      <w:proofErr w:type="spellStart"/>
-      <w:r>
-        <w:rPr>
-          <w:rFonts w:ascii="Courier New" w:eastAsia="WenQuanYi Micro Hei" w:hAnsi="Courier New" w:cs="Courier New"/>
-          <w:color w:val="333333"/>
-          <w:shd w:val="clear" w:color="auto" w:fill="FFFFFF"/>
-        </w:rPr>
-        <w:t>TermCriteria</w:t>
-      </w:r>
-      <w:proofErr w:type="spellEnd"/>
-      <w:r>
-        <w:rPr>
-          <w:rFonts w:ascii="Courier New" w:eastAsia="WenQuanYi Micro Hei" w:hAnsi="Courier New" w:cs="Courier New"/>
-          <w:color w:val="333333"/>
-          <w:shd w:val="clear" w:color="auto" w:fill="FFFFFF"/>
-        </w:rPr>
-        <w:t>(CV_TERMCRIT_ITER+CV_TERMCRIT_EPS, 30, 0.01))</w:t>
-      </w:r>
-      <w:r>
+        <w:t xml:space="preserve">, specifica quando deve terminare la ricerca del corner. Con questo valore si specifica che la ricerca termini dopo 30 iterazioni oppure dopo aver raggiunto un’accuratezza di 0.01. </w:t>
+      </w:r>
+    </w:p>
+    <w:p>
+      <w:pPr>
+        <w:pStyle w:val="Textbody"/>
+        <w:ind w:left="720"/>
+        <w:contextualSpacing/>
+        <w:jc w:val="both"/>
         <w:rPr>
           <w:rFonts w:eastAsia="WenQuanYi Micro Hei" w:cstheme="minorHAnsi"/>
           <w:color w:val="333333"/>
           <w:shd w:val="clear" w:color="auto" w:fill="FFFFFF"/>
         </w:rPr>
-        <w:t xml:space="preserve">, specifica quando deve terminare la ricerca del corner. Con questo valore si specifica che la ricerca termini dopo 30 iterazioni oppure dopo aver raggiunto un’accuratezza di 0.01. </w:t>
-      </w:r>
+      </w:pPr>
     </w:p>
     <w:p>
       <w:pPr>
-        <w:pStyle w:val="Standard"/>
-        <w:ind w:firstLine="709"/>
+        <w:pStyle w:val="Textbody"/>
+        <w:ind w:left="360" w:firstLine="349"/>
         <w:contextualSpacing/>
         <w:jc w:val="both"/>
         <w:rPr>
@@ -1024,7 +2626,7 @@
           <w:bCs/>
           <w:color w:val="000000"/>
         </w:rPr>
-        <w:t xml:space="preserve">che restituirà la </w:t>
+        <w:t>che restituisce</w:t>
       </w:r>
       <w:r>
         <w:rPr>
@@ -1032,7 +2634,7 @@
           <w:bCs/>
           <w:color w:val="000000"/>
         </w:rPr>
-        <w:t>mat</w:t>
+        <w:t xml:space="preserve"> la </w:t>
       </w:r>
       <w:r>
         <w:rPr>
@@ -1040,7 +2642,7 @@
           <w:bCs/>
           <w:color w:val="000000"/>
         </w:rPr>
-        <w:t xml:space="preserve">rice con i parametri </w:t>
+        <w:t>mat</w:t>
       </w:r>
       <w:r>
         <w:rPr>
@@ -1048,7 +2650,7 @@
           <w:bCs/>
           <w:color w:val="000000"/>
         </w:rPr>
-        <w:t>de</w:t>
+        <w:t xml:space="preserve">rice con i parametri </w:t>
       </w:r>
       <w:r>
         <w:rPr>
@@ -1056,7 +2658,7 @@
           <w:bCs/>
           <w:color w:val="000000"/>
         </w:rPr>
-        <w:t>lla fotocamera e il vettore de</w:t>
+        <w:t>de</w:t>
       </w:r>
       <w:r>
         <w:rPr>
@@ -1064,7 +2666,7 @@
           <w:bCs/>
           <w:color w:val="000000"/>
         </w:rPr>
-        <w:t xml:space="preserve">i coefficienti di distorsioni. Questa funzione </w:t>
+        <w:t>lla fotocamera e il vettore de</w:t>
       </w:r>
       <w:r>
         <w:rPr>
@@ -1072,7 +2674,7 @@
           <w:bCs/>
           <w:color w:val="000000"/>
         </w:rPr>
-        <w:t>è stata</w:t>
+        <w:t>i coefficienti di distorsione</w:t>
       </w:r>
       <w:r>
         <w:rPr>
@@ -1080,7 +2682,7 @@
           <w:bCs/>
           <w:color w:val="000000"/>
         </w:rPr>
-        <w:t xml:space="preserve"> chiamata due volte, una volta per la </w:t>
+        <w:t xml:space="preserve">. Questa funzione </w:t>
       </w:r>
       <w:r>
         <w:rPr>
@@ -1088,7 +2690,7 @@
           <w:bCs/>
           <w:color w:val="000000"/>
         </w:rPr>
-        <w:t>fotocamer</w:t>
+        <w:t>è stata</w:t>
       </w:r>
       <w:r>
         <w:rPr>
@@ -1096,7 +2698,7 @@
           <w:bCs/>
           <w:color w:val="000000"/>
         </w:rPr>
-        <w:t xml:space="preserve">a sinistra e una volta per la fotocamera destra, quindi alla fine si avranno due matrici con i parametri </w:t>
+        <w:t xml:space="preserve"> chiamata due volte, una volta per la </w:t>
       </w:r>
       <w:r>
         <w:rPr>
@@ -1104,7 +2706,7 @@
           <w:bCs/>
           <w:color w:val="000000"/>
         </w:rPr>
-        <w:t xml:space="preserve">della fotocamera </w:t>
+        <w:t>fotocamer</w:t>
       </w:r>
       <w:r>
         <w:rPr>
@@ -1112,6 +2714,22 @@
           <w:bCs/>
           <w:color w:val="000000"/>
         </w:rPr>
+        <w:t xml:space="preserve">a sinistra e una volta per la fotocamera destra, quindi alla fine si avranno due matrici con i parametri </w:t>
+      </w:r>
+      <w:r>
+        <w:rPr>
+          <w:rFonts w:eastAsia="Monospace" w:cstheme="minorHAnsi"/>
+          <w:bCs/>
+          <w:color w:val="000000"/>
+        </w:rPr>
+        <w:t xml:space="preserve">della fotocamera </w:t>
+      </w:r>
+      <w:r>
+        <w:rPr>
+          <w:rFonts w:eastAsia="Monospace" w:cstheme="minorHAnsi"/>
+          <w:bCs/>
+          <w:color w:val="000000"/>
+        </w:rPr>
         <w:t>(</w:t>
       </w:r>
       <w:r>
@@ -1207,73 +2825,67 @@
     </w:p>
     <w:p>
       <w:pPr>
-        <w:pStyle w:val="Standard"/>
-        <w:ind w:firstLine="709"/>
+        <w:pStyle w:val="Textbody"/>
+        <w:ind w:left="360" w:firstLine="349"/>
         <w:contextualSpacing/>
         <w:jc w:val="both"/>
-        <w:rPr>
-          <w:rFonts w:cstheme="minorHAnsi"/>
-        </w:rPr>
-      </w:pPr>
-      <w:r>
         <w:rPr>
           <w:rFonts w:eastAsia="Monospace" w:cstheme="minorHAnsi"/>
           <w:bCs/>
           <w:color w:val="000000"/>
         </w:rPr>
-        <w:t>Con le imm</w:t>
-      </w:r>
+      </w:pPr>
       <w:r>
         <w:rPr>
           <w:rFonts w:eastAsia="Monospace" w:cstheme="minorHAnsi"/>
           <w:bCs/>
           <w:color w:val="000000"/>
         </w:rPr>
-        <w:t>agini presi in esame il re-</w:t>
-      </w:r>
-      <w:proofErr w:type="spellStart"/>
+        <w:t>Con le imm</w:t>
+      </w:r>
       <w:r>
         <w:rPr>
           <w:rFonts w:eastAsia="Monospace" w:cstheme="minorHAnsi"/>
           <w:bCs/>
           <w:color w:val="000000"/>
         </w:rPr>
-        <w:t>projection</w:t>
-      </w:r>
-      <w:proofErr w:type="spellEnd"/>
+        <w:t>agini presi in esame il re-</w:t>
+      </w:r>
+      <w:proofErr w:type="spellStart"/>
       <w:r>
         <w:rPr>
           <w:rFonts w:eastAsia="Monospace" w:cstheme="minorHAnsi"/>
           <w:bCs/>
           <w:color w:val="000000"/>
         </w:rPr>
-        <w:t xml:space="preserve"> </w:t>
-      </w:r>
-      <w:proofErr w:type="spellStart"/>
+        <w:t>projection</w:t>
+      </w:r>
+      <w:proofErr w:type="spellEnd"/>
       <w:r>
         <w:rPr>
           <w:rFonts w:eastAsia="Monospace" w:cstheme="minorHAnsi"/>
           <w:bCs/>
           <w:color w:val="000000"/>
         </w:rPr>
-        <w:t>error</w:t>
-      </w:r>
-      <w:proofErr w:type="spellEnd"/>
+        <w:t xml:space="preserve"> </w:t>
+      </w:r>
+      <w:proofErr w:type="spellStart"/>
       <w:r>
         <w:rPr>
           <w:rFonts w:eastAsia="Monospace" w:cstheme="minorHAnsi"/>
           <w:bCs/>
           <w:color w:val="000000"/>
         </w:rPr>
-        <w:t xml:space="preserve"> è pari a 0.663745</w:t>
-      </w:r>
+        <w:t>error</w:t>
+      </w:r>
+      <w:proofErr w:type="spellEnd"/>
       <w:r>
         <w:rPr>
           <w:rFonts w:eastAsia="Monospace" w:cstheme="minorHAnsi"/>
           <w:bCs/>
           <w:color w:val="000000"/>
         </w:rPr>
-        <w:t xml:space="preserve"> per</w:t>
+        <w:t xml:space="preserve"> è pari a 0.663745</w:t>
       </w:r>
       <w:r>
         <w:rPr>
@@ -1281,7 +2893,7 @@
           <w:bCs/>
           <w:color w:val="000000"/>
         </w:rPr>
-        <w:t xml:space="preserve"> la fotocamera sinistra e di 0.606275</w:t>
+        <w:t xml:space="preserve"> per</w:t>
       </w:r>
       <w:r>
         <w:rPr>
@@ -1289,45 +2901,45 @@
           <w:bCs/>
           <w:color w:val="000000"/>
         </w:rPr>
-        <w:t xml:space="preserve"> per la fotocamera destra. I valori delle matrici delle fotocamera e dei coefficienti di distorsione si possono trovare nella cartella “</w:t>
-      </w:r>
-      <w:proofErr w:type="spellStart"/>
+        <w:t xml:space="preserve"> la fotocamera sinistra e di 0.606275</w:t>
+      </w:r>
       <w:r>
         <w:rPr>
           <w:rFonts w:eastAsia="Monospace" w:cstheme="minorHAnsi"/>
           <w:bCs/>
           <w:color w:val="000000"/>
         </w:rPr>
-        <w:t>value</w:t>
-      </w:r>
-      <w:proofErr w:type="spellEnd"/>
+        <w:t xml:space="preserve"> per la fotocamera destra. I valori delle matrici delle fotocamera e dei coefficienti di distorsione si possono trovare nella cartella “</w:t>
+      </w:r>
+      <w:proofErr w:type="spellStart"/>
       <w:r>
         <w:rPr>
           <w:rFonts w:eastAsia="Monospace" w:cstheme="minorHAnsi"/>
           <w:bCs/>
           <w:color w:val="000000"/>
         </w:rPr>
+        <w:t>value</w:t>
+      </w:r>
+      <w:proofErr w:type="spellEnd"/>
+      <w:r>
+        <w:rPr>
+          <w:rFonts w:eastAsia="Monospace" w:cstheme="minorHAnsi"/>
+          <w:bCs/>
+          <w:color w:val="000000"/>
+        </w:rPr>
         <w:t>” o nel paragrafo 2.</w:t>
       </w:r>
     </w:p>
     <w:p>
       <w:pPr>
-        <w:pStyle w:val="Standard"/>
+        <w:pStyle w:val="Textbody"/>
+        <w:ind w:left="360" w:firstLine="349"/>
         <w:contextualSpacing/>
         <w:jc w:val="both"/>
         <w:rPr>
-          <w:rFonts w:cstheme="minorHAnsi"/>
-        </w:rPr>
-      </w:pPr>
-    </w:p>
-    <w:p>
-      <w:pPr>
-        <w:pStyle w:val="Standard"/>
-        <w:ind w:firstLine="709"/>
-        <w:contextualSpacing/>
-        <w:jc w:val="both"/>
-        <w:rPr>
-          <w:rFonts w:cstheme="minorHAnsi"/>
+          <w:rFonts w:eastAsia="WenQuanYi Micro Hei" w:cstheme="minorHAnsi"/>
+          <w:color w:val="333333"/>
+          <w:shd w:val="clear" w:color="auto" w:fill="FFFFFF"/>
         </w:rPr>
       </w:pPr>
       <w:r>
@@ -1784,65 +3396,80 @@
     <w:p>
       <w:pPr>
         <w:pStyle w:val="Standard"/>
-        <w:ind w:left="709"/>
+        <w:ind w:left="720"/>
         <w:contextualSpacing/>
         <w:jc w:val="both"/>
         <w:rPr>
-          <w:rFonts w:cstheme="minorHAnsi"/>
-        </w:rPr>
-      </w:pPr>
-      <w:r>
-        <w:rPr>
-          <w:rFonts w:cstheme="minorHAnsi"/>
-        </w:rPr>
-        <w:t>Il re-</w:t>
-      </w:r>
-      <w:proofErr w:type="spellStart"/>
-      <w:r>
-        <w:rPr>
-          <w:rFonts w:cstheme="minorHAnsi"/>
-        </w:rPr>
-        <w:t>project</w:t>
-      </w:r>
-      <w:proofErr w:type="spellEnd"/>
-      <w:r>
-        <w:rPr>
-          <w:rFonts w:cstheme="minorHAnsi"/>
-        </w:rPr>
-        <w:t xml:space="preserve"> </w:t>
-      </w:r>
-      <w:proofErr w:type="spellStart"/>
-      <w:r>
-        <w:rPr>
-          <w:rFonts w:cstheme="minorHAnsi"/>
-        </w:rPr>
-        <w:t>error</w:t>
-      </w:r>
-      <w:proofErr w:type="spellEnd"/>
-      <w:r>
-        <w:rPr>
-          <w:rFonts w:cstheme="minorHAnsi"/>
-        </w:rPr>
-        <w:t xml:space="preserve"> ottenuto è pari a 0.637381</w:t>
-      </w:r>
-      <w:r>
-        <w:rPr>
-          <w:rFonts w:cstheme="minorHAnsi"/>
-        </w:rPr>
-        <w:t>.</w:t>
-      </w:r>
+          <w:rFonts w:ascii="Courier New" w:hAnsi="Courier New" w:cs="Courier New"/>
+        </w:rPr>
+      </w:pPr>
     </w:p>
     <w:p>
       <w:pPr>
         <w:pStyle w:val="Standard"/>
-        <w:ind w:firstLine="709"/>
+        <w:ind w:left="360" w:firstLine="349"/>
         <w:contextualSpacing/>
         <w:jc w:val="both"/>
+        <w:rPr>
+          <w:rFonts w:cstheme="minorHAnsi"/>
+        </w:rPr>
+      </w:pPr>
+      <w:r>
+        <w:rPr>
+          <w:rFonts w:cstheme="minorHAnsi"/>
+        </w:rPr>
+        <w:t>Il re-</w:t>
+      </w:r>
+      <w:proofErr w:type="spellStart"/>
+      <w:r>
+        <w:rPr>
+          <w:rFonts w:cstheme="minorHAnsi"/>
+        </w:rPr>
+        <w:t>project</w:t>
+      </w:r>
+      <w:proofErr w:type="spellEnd"/>
+      <w:r>
+        <w:rPr>
+          <w:rFonts w:cstheme="minorHAnsi"/>
+        </w:rPr>
+        <w:t xml:space="preserve"> </w:t>
+      </w:r>
+      <w:proofErr w:type="spellStart"/>
+      <w:r>
+        <w:rPr>
+          <w:rFonts w:cstheme="minorHAnsi"/>
+        </w:rPr>
+        <w:t>error</w:t>
+      </w:r>
+      <w:proofErr w:type="spellEnd"/>
+      <w:r>
+        <w:rPr>
+          <w:rFonts w:cstheme="minorHAnsi"/>
+        </w:rPr>
+        <w:t xml:space="preserve"> ottenuto è pari a 0.637381</w:t>
+      </w:r>
+      <w:r>
+        <w:rPr>
+          <w:rFonts w:cstheme="minorHAnsi"/>
+        </w:rPr>
+        <w:t>.</w:t>
+      </w:r>
+    </w:p>
+    <w:p>
+      <w:pPr>
+        <w:pStyle w:val="Standard"/>
+        <w:ind w:left="360" w:firstLine="349"/>
+        <w:contextualSpacing/>
+        <w:jc w:val="both"/>
+        <w:rPr>
+          <w:rFonts w:cstheme="minorHAnsi"/>
+        </w:rPr>
       </w:pPr>
       <w:r>
         <w:rPr>
           <w:rFonts w:eastAsia="Monospace"/>
         </w:rPr>
+        <w:lastRenderedPageBreak/>
         <w:t xml:space="preserve">Successivamente con la funzione </w:t>
       </w:r>
       <w:proofErr w:type="spellStart"/>
@@ -2049,9 +3676,12 @@
     <w:p>
       <w:pPr>
         <w:pStyle w:val="Standard"/>
-        <w:ind w:firstLine="709"/>
+        <w:ind w:left="360" w:firstLine="349"/>
         <w:contextualSpacing/>
         <w:jc w:val="both"/>
+        <w:rPr>
+          <w:rFonts w:cstheme="minorHAnsi"/>
+        </w:rPr>
       </w:pPr>
       <w:r>
         <w:t xml:space="preserve">Come ultima operazione è stata </w:t>
@@ -2179,6 +3809,7 @@
         </w:numPr>
         <w:contextualSpacing/>
       </w:pPr>
+      <w:bookmarkStart w:id="3" w:name="_Toc323133315"/>
       <w:r>
         <w:t xml:space="preserve">Image </w:t>
       </w:r>
@@ -2197,11 +3828,12 @@
       <w:r>
         <w:t>rectify</w:t>
       </w:r>
+      <w:bookmarkEnd w:id="3"/>
       <w:proofErr w:type="spellEnd"/>
     </w:p>
     <w:p>
       <w:pPr>
-        <w:ind w:firstLine="360"/>
+        <w:ind w:left="360" w:firstLine="360"/>
         <w:contextualSpacing/>
         <w:jc w:val="both"/>
       </w:pPr>
@@ -2240,15 +3872,7 @@
         <w:t xml:space="preserve"> della fotocamera da cui è stata scattata la foto e un flag che specifica il metodo </w:t>
       </w:r>
       <w:r>
-        <w:t xml:space="preserve">di interpolazione da utilizzare. Questo </w:t>
-      </w:r>
-      <w:proofErr w:type="spellStart"/>
-      <w:r>
-        <w:t>flag</w:t>
-      </w:r>
-      <w:proofErr w:type="spellEnd"/>
-      <w:r>
-        <w:t xml:space="preserve"> è</w:t>
+        <w:t>di interpolazione da utilizzare. Questo flag è</w:t>
       </w:r>
       <w:r>
         <w:t xml:space="preserve"> stato impostato a </w:t>
@@ -2281,6 +3905,7 @@
           <w:shd w:val="clear" w:color="auto" w:fill="FFFFFF"/>
         </w:rPr>
       </w:pPr>
+      <w:bookmarkStart w:id="4" w:name="_Toc323133316"/>
       <w:proofErr w:type="spellStart"/>
       <w:r>
         <w:rPr>
@@ -2302,25 +3927,12 @@
         </w:rPr>
         <w:t>map</w:t>
       </w:r>
-      <w:proofErr w:type="spellEnd"/>
-      <w:r>
-        <w:rPr>
-          <w:shd w:val="clear" w:color="auto" w:fill="FFFFFF"/>
-        </w:rPr>
-        <w:t xml:space="preserve"> </w:t>
-      </w:r>
-      <w:proofErr w:type="spellStart"/>
-      <w:r>
-        <w:rPr>
-          <w:shd w:val="clear" w:color="auto" w:fill="FFFFFF"/>
-        </w:rPr>
-        <w:t>calculation</w:t>
-      </w:r>
+      <w:bookmarkEnd w:id="4"/>
       <w:proofErr w:type="spellEnd"/>
     </w:p>
     <w:p>
       <w:pPr>
-        <w:ind w:firstLine="360"/>
+        <w:ind w:left="360" w:firstLine="360"/>
         <w:contextualSpacing/>
         <w:jc w:val="both"/>
       </w:pPr>
@@ -2432,10 +4044,17 @@
       </w:r>
       <w:r>
         <w:rPr>
-          <w:rFonts w:cstheme="minorHAnsi"/>
+          <w:rFonts w:ascii="Courier New" w:hAnsi="Courier New" w:cs="Courier New"/>
           <w:lang w:bidi="ar-SA"/>
         </w:rPr>
-        <w:t xml:space="preserve">, </w:t>
+        <w:t>;</w:t>
+      </w:r>
+      <w:r>
+        <w:rPr>
+          <w:rFonts w:ascii="Courier New" w:hAnsi="Courier New" w:cs="Courier New"/>
+          <w:lang w:bidi="ar-SA"/>
+        </w:rPr>
+        <w:t xml:space="preserve"> </w:t>
       </w:r>
     </w:p>
     <w:p>
@@ -2450,14 +4069,14 @@
         <w:adjustRightInd w:val="0"/>
         <w:spacing w:after="0" w:line="240" w:lineRule="auto"/>
         <w:rPr>
-          <w:rFonts w:ascii="Consolas" w:hAnsi="Consolas" w:cs="Consolas"/>
+          <w:rFonts w:ascii="Courier New" w:hAnsi="Courier New" w:cs="Courier New"/>
           <w:lang w:bidi="ar-SA"/>
         </w:rPr>
       </w:pPr>
       <w:proofErr w:type="spellStart"/>
       <w:r>
         <w:rPr>
-          <w:rFonts w:ascii="Consolas" w:hAnsi="Consolas" w:cs="Consolas"/>
+          <w:rFonts w:ascii="Courier New" w:hAnsi="Courier New" w:cs="Courier New"/>
           <w:lang w:bidi="ar-SA"/>
         </w:rPr>
         <w:t>SADWindowSize</w:t>
@@ -2465,10 +4084,10 @@
       <w:proofErr w:type="spellEnd"/>
       <w:r>
         <w:rPr>
-          <w:rFonts w:ascii="Consolas" w:hAnsi="Consolas" w:cs="Consolas"/>
+          <w:rFonts w:ascii="Courier New" w:hAnsi="Courier New" w:cs="Courier New"/>
           <w:lang w:bidi="ar-SA"/>
         </w:rPr>
-        <w:t xml:space="preserve"> =  3</w:t>
+        <w:t xml:space="preserve"> =  9;</w:t>
       </w:r>
     </w:p>
     <w:p>
@@ -2523,31 +4142,38 @@
           <w:rFonts w:ascii="Courier New" w:hAnsi="Courier New" w:cs="Courier New"/>
           <w:lang w:val="en-US" w:bidi="ar-SA"/>
         </w:rPr>
-        <w:t>ADWindowSize</w:t>
-      </w:r>
-      <w:proofErr w:type="spellEnd"/>
+        <w:t>ADWind</w:t>
+      </w:r>
       <w:r>
         <w:rPr>
           <w:rFonts w:ascii="Courier New" w:hAnsi="Courier New" w:cs="Courier New"/>
           <w:lang w:val="en-US" w:bidi="ar-SA"/>
         </w:rPr>
-        <w:t>*</w:t>
-      </w:r>
-      <w:proofErr w:type="spellStart"/>
+        <w:t>owSize</w:t>
+      </w:r>
+      <w:proofErr w:type="spellEnd"/>
       <w:r>
         <w:rPr>
           <w:rFonts w:ascii="Courier New" w:hAnsi="Courier New" w:cs="Courier New"/>
           <w:lang w:val="en-US" w:bidi="ar-SA"/>
         </w:rPr>
-        <w:t>sgbm.SADWindowSize</w:t>
-      </w:r>
-      <w:proofErr w:type="spellEnd"/>
+        <w:t>*</w:t>
+      </w:r>
+      <w:proofErr w:type="spellStart"/>
       <w:r>
         <w:rPr>
           <w:rFonts w:ascii="Courier New" w:hAnsi="Courier New" w:cs="Courier New"/>
           <w:lang w:val="en-US" w:bidi="ar-SA"/>
         </w:rPr>
-        <w:t>,</w:t>
+        <w:t>sgbm.SADWindowSize</w:t>
+      </w:r>
+      <w:proofErr w:type="spellEnd"/>
+      <w:r>
+        <w:rPr>
+          <w:rFonts w:ascii="Courier New" w:hAnsi="Courier New" w:cs="Courier New"/>
+          <w:lang w:val="en-US" w:bidi="ar-SA"/>
+        </w:rPr>
+        <w:t>;</w:t>
       </w:r>
     </w:p>
     <w:p>
@@ -2626,7 +4252,7 @@
           <w:rFonts w:ascii="Courier New" w:hAnsi="Courier New" w:cs="Courier New"/>
           <w:lang w:val="en-US" w:bidi="ar-SA"/>
         </w:rPr>
-        <w:t>,</w:t>
+        <w:t>;</w:t>
       </w:r>
     </w:p>
     <w:p>
@@ -2659,7 +4285,7 @@
           <w:rFonts w:ascii="Courier New" w:hAnsi="Courier New" w:cs="Courier New"/>
           <w:lang w:val="en-US" w:bidi="ar-SA"/>
         </w:rPr>
-        <w:t xml:space="preserve"> = 16,</w:t>
+        <w:t xml:space="preserve"> = 16;</w:t>
       </w:r>
     </w:p>
     <w:p>
@@ -2706,23 +4332,7 @@
           <w:rFonts w:ascii="Courier New" w:hAnsi="Courier New" w:cs="Courier New"/>
           <w:lang w:bidi="ar-SA"/>
         </w:rPr>
-        <w:t>((</w:t>
-      </w:r>
-      <w:proofErr w:type="spellStart"/>
-      <w:r>
-        <w:rPr>
-          <w:rFonts w:ascii="Courier New" w:hAnsi="Courier New" w:cs="Courier New"/>
-          <w:lang w:bidi="ar-SA"/>
-        </w:rPr>
-        <w:t>width</w:t>
-      </w:r>
-      <w:proofErr w:type="spellEnd"/>
-      <w:r>
-        <w:rPr>
-          <w:rFonts w:ascii="Courier New" w:hAnsi="Courier New" w:cs="Courier New"/>
-          <w:lang w:bidi="ar-SA"/>
-        </w:rPr>
-        <w:t>/8) + 15) &amp; -16,</w:t>
+        <w:t>16*8;</w:t>
       </w:r>
     </w:p>
     <w:p>
@@ -2747,7 +4357,6 @@
           <w:rFonts w:ascii="Courier New" w:hAnsi="Courier New" w:cs="Courier New"/>
           <w:lang w:val="en-US" w:bidi="ar-SA"/>
         </w:rPr>
-        <w:lastRenderedPageBreak/>
         <w:t>uniquenessRatio</w:t>
       </w:r>
       <w:proofErr w:type="spellEnd"/>
@@ -2756,7 +4365,7 @@
           <w:rFonts w:ascii="Courier New" w:hAnsi="Courier New" w:cs="Courier New"/>
           <w:lang w:val="en-US" w:bidi="ar-SA"/>
         </w:rPr>
-        <w:t xml:space="preserve"> = 5,</w:t>
+        <w:t xml:space="preserve"> = 5;</w:t>
       </w:r>
     </w:p>
     <w:p>
@@ -2789,14 +4398,7 @@
           <w:rFonts w:ascii="Courier New" w:hAnsi="Courier New" w:cs="Courier New"/>
           <w:lang w:val="en-US" w:bidi="ar-SA"/>
         </w:rPr>
-        <w:t xml:space="preserve"> = 25</w:t>
-      </w:r>
-      <w:r>
-        <w:rPr>
-          <w:rFonts w:ascii="Courier New" w:hAnsi="Courier New" w:cs="Courier New"/>
-          <w:lang w:val="en-US" w:bidi="ar-SA"/>
-        </w:rPr>
-        <w:t>0,</w:t>
+        <w:t xml:space="preserve"> = 200;</w:t>
       </w:r>
     </w:p>
     <w:p>
@@ -2810,16 +4412,17 @@
         <w:autoSpaceDN w:val="0"/>
         <w:adjustRightInd w:val="0"/>
         <w:spacing w:after="0" w:line="240" w:lineRule="auto"/>
+        <w:jc w:val="both"/>
         <w:rPr>
           <w:rFonts w:ascii="Courier New" w:hAnsi="Courier New" w:cs="Courier New"/>
-          <w:lang w:val="en-US" w:bidi="ar-SA"/>
+          <w:lang w:bidi="ar-SA"/>
         </w:rPr>
       </w:pPr>
       <w:proofErr w:type="spellStart"/>
       <w:r>
         <w:rPr>
           <w:rFonts w:ascii="Courier New" w:hAnsi="Courier New" w:cs="Courier New"/>
-          <w:lang w:val="en-US" w:bidi="ar-SA"/>
+          <w:lang w:bidi="ar-SA"/>
         </w:rPr>
         <w:t>speckleRange</w:t>
       </w:r>
@@ -2827,16 +4430,37 @@
       <w:r>
         <w:rPr>
           <w:rFonts w:ascii="Courier New" w:hAnsi="Courier New" w:cs="Courier New"/>
-          <w:lang w:val="en-US" w:bidi="ar-SA"/>
-        </w:rPr>
-        <w:t xml:space="preserve"> = 48</w:t>
+          <w:lang w:bidi="ar-SA"/>
+        </w:rPr>
+        <w:t xml:space="preserve"> = </w:t>
       </w:r>
       <w:r>
         <w:rPr>
           <w:rFonts w:ascii="Courier New" w:hAnsi="Courier New" w:cs="Courier New"/>
-          <w:lang w:val="en-US" w:bidi="ar-SA"/>
+          <w:lang w:bidi="ar-SA"/>
+        </w:rPr>
+        <w:t>32</w:t>
+      </w:r>
+      <w:r>
+        <w:rPr>
+          <w:rFonts w:ascii="Courier New" w:hAnsi="Courier New" w:cs="Courier New"/>
+          <w:lang w:bidi="ar-SA"/>
         </w:rPr>
         <w:t>,</w:t>
+      </w:r>
+      <w:r>
+        <w:rPr>
+          <w:rFonts w:cstheme="minorHAnsi"/>
+          <w:lang w:bidi="ar-SA"/>
+        </w:rPr>
+        <w:t xml:space="preserve"> questo valore e quello precedente permettono di r</w:t>
+      </w:r>
+      <w:r>
+        <w:rPr>
+          <w:rFonts w:cstheme="minorHAnsi"/>
+          <w:lang w:bidi="ar-SA"/>
+        </w:rPr>
+        <w:t>idurre il rumore dell’immagine di output  agendo sui valori di filtraggio.</w:t>
       </w:r>
     </w:p>
     <w:p>
@@ -2860,7 +4484,7 @@
           <w:rFonts w:ascii="Courier New" w:hAnsi="Courier New" w:cs="Courier New"/>
           <w:lang w:val="en-US" w:bidi="ar-SA"/>
         </w:rPr>
-        <w:t>disp12MaxDiff = -1,</w:t>
+        <w:t>disp12MaxDiff = -1;</w:t>
       </w:r>
     </w:p>
     <w:p>
@@ -2874,16 +4498,17 @@
         <w:autoSpaceDN w:val="0"/>
         <w:adjustRightInd w:val="0"/>
         <w:spacing w:after="0" w:line="240" w:lineRule="auto"/>
+        <w:jc w:val="both"/>
         <w:rPr>
           <w:rFonts w:ascii="Courier New" w:hAnsi="Courier New" w:cs="Courier New"/>
-          <w:lang w:val="en-US" w:bidi="ar-SA"/>
+          <w:lang w:bidi="ar-SA"/>
         </w:rPr>
       </w:pPr>
       <w:proofErr w:type="spellStart"/>
       <w:r>
         <w:rPr>
           <w:rFonts w:ascii="Courier New" w:hAnsi="Courier New" w:cs="Courier New"/>
-          <w:lang w:val="en-US" w:bidi="ar-SA"/>
+          <w:lang w:bidi="ar-SA"/>
         </w:rPr>
         <w:t>fullDP</w:t>
       </w:r>
@@ -2891,119 +4516,101 @@
       <w:r>
         <w:rPr>
           <w:rFonts w:ascii="Courier New" w:hAnsi="Courier New" w:cs="Courier New"/>
-          <w:lang w:val="en-US" w:bidi="ar-SA"/>
+          <w:lang w:bidi="ar-SA"/>
         </w:rPr>
         <w:t xml:space="preserve"> = 1,</w:t>
+      </w:r>
+      <w:r>
+        <w:rPr>
+          <w:rFonts w:cstheme="minorHAnsi"/>
+          <w:lang w:bidi="ar-SA"/>
+        </w:rPr>
+        <w:t xml:space="preserve"> in questo modo l’elaborazione richiede più tempo ma si ottengono </w:t>
+      </w:r>
+      <w:proofErr w:type="spellStart"/>
+      <w:r>
+        <w:rPr>
+          <w:rFonts w:cstheme="minorHAnsi"/>
+          <w:lang w:bidi="ar-SA"/>
+        </w:rPr>
+        <w:t>risulatti</w:t>
+      </w:r>
+      <w:proofErr w:type="spellEnd"/>
+      <w:r>
+        <w:rPr>
+          <w:rFonts w:cstheme="minorHAnsi"/>
+          <w:lang w:bidi="ar-SA"/>
+        </w:rPr>
+        <w:t xml:space="preserve"> migliori.</w:t>
       </w:r>
     </w:p>
     <w:p>
       <w:pPr>
+        <w:pStyle w:val="Paragrafoelenco"/>
         <w:autoSpaceDE w:val="0"/>
         <w:autoSpaceDN w:val="0"/>
         <w:adjustRightInd w:val="0"/>
         <w:spacing w:after="0" w:line="240" w:lineRule="auto"/>
         <w:rPr>
-          <w:rFonts w:cstheme="minorHAnsi"/>
-          <w:lang w:val="en-US" w:bidi="ar-SA"/>
-        </w:rPr>
-      </w:pPr>
-      <w:r>
-        <w:rPr>
-          <w:rFonts w:cstheme="minorHAnsi"/>
-          <w:lang w:val="en-US" w:bidi="ar-SA"/>
-        </w:rPr>
-        <w:t>dove</w:t>
-      </w:r>
+          <w:rFonts w:ascii="Courier New" w:hAnsi="Courier New" w:cs="Courier New"/>
+          <w:lang w:bidi="ar-SA"/>
+        </w:rPr>
+      </w:pPr>
     </w:p>
     <w:p>
       <w:pPr>
-        <w:pStyle w:val="Paragrafoelenco"/>
-        <w:numPr>
-          <w:ilvl w:val="0"/>
-          <w:numId w:val="25"/>
-        </w:numPr>
         <w:autoSpaceDE w:val="0"/>
         <w:autoSpaceDN w:val="0"/>
         <w:adjustRightInd w:val="0"/>
         <w:spacing w:after="0" w:line="240" w:lineRule="auto"/>
+        <w:ind w:left="360"/>
+        <w:contextualSpacing/>
         <w:rPr>
           <w:rFonts w:cstheme="minorHAnsi"/>
           <w:lang w:bidi="ar-SA"/>
         </w:rPr>
       </w:pPr>
-      <w:proofErr w:type="spellStart"/>
       <w:r>
         <w:rPr>
           <w:rFonts w:cstheme="minorHAnsi"/>
           <w:lang w:bidi="ar-SA"/>
         </w:rPr>
-        <w:t>cn</w:t>
-      </w:r>
-      <w:proofErr w:type="spellEnd"/>
+        <w:t>dove</w:t>
+      </w:r>
       <w:r>
         <w:rPr>
           <w:rFonts w:cstheme="minorHAnsi"/>
           <w:lang w:bidi="ar-SA"/>
         </w:rPr>
-        <w:t xml:space="preserve"> è il numero di canali dell’</w:t>
-      </w:r>
+        <w:t xml:space="preserve"> </w:t>
+      </w:r>
+      <w:proofErr w:type="spellStart"/>
+      <w:r>
+        <w:rPr>
+          <w:rFonts w:ascii="Courier New" w:hAnsi="Courier New" w:cs="Courier New"/>
+          <w:lang w:bidi="ar-SA"/>
+        </w:rPr>
+        <w:t>cn</w:t>
+      </w:r>
+      <w:proofErr w:type="spellEnd"/>
       <w:r>
         <w:rPr>
           <w:rFonts w:cstheme="minorHAnsi"/>
           <w:lang w:bidi="ar-SA"/>
         </w:rPr>
-        <w:t>immagine, nel nostro caso 1;</w:t>
+        <w:t xml:space="preserve"> è il numero di canali dell’</w:t>
+      </w:r>
+      <w:r>
+        <w:rPr>
+          <w:rFonts w:cstheme="minorHAnsi"/>
+          <w:lang w:bidi="ar-SA"/>
+        </w:rPr>
+        <w:t>immagine, nel nostro caso 1. Partendo dai valori di default si è cercato di individuare i valori per i quali risultasse migliore l’output.</w:t>
       </w:r>
     </w:p>
     <w:p>
       <w:pPr>
-        <w:pStyle w:val="Paragrafoelenco"/>
-        <w:numPr>
-          <w:ilvl w:val="0"/>
-          <w:numId w:val="25"/>
-        </w:numPr>
-        <w:autoSpaceDE w:val="0"/>
-        <w:autoSpaceDN w:val="0"/>
-        <w:adjustRightInd w:val="0"/>
-        <w:spacing w:after="0" w:line="240" w:lineRule="auto"/>
-        <w:rPr>
-          <w:rFonts w:cstheme="minorHAnsi"/>
-          <w:lang w:bidi="ar-SA"/>
-        </w:rPr>
-      </w:pPr>
-      <w:proofErr w:type="spellStart"/>
-      <w:r>
-        <w:rPr>
-          <w:rFonts w:ascii="Courier New" w:hAnsi="Courier New" w:cs="Courier New"/>
-          <w:lang w:bidi="ar-SA"/>
-        </w:rPr>
-        <w:t>width</w:t>
-      </w:r>
-      <w:proofErr w:type="spellEnd"/>
-      <w:r>
-        <w:rPr>
-          <w:rFonts w:cstheme="minorHAnsi"/>
-          <w:lang w:bidi="ar-SA"/>
-        </w:rPr>
-        <w:t xml:space="preserve"> la larghezza in pixel dell’immagine.</w:t>
-      </w:r>
-    </w:p>
-    <w:p>
-      <w:pPr>
-        <w:autoSpaceDE w:val="0"/>
-        <w:autoSpaceDN w:val="0"/>
-        <w:adjustRightInd w:val="0"/>
-        <w:spacing w:after="0" w:line="240" w:lineRule="auto"/>
-        <w:contextualSpacing/>
-        <w:rPr>
-          <w:rFonts w:ascii="Consolas" w:hAnsi="Consolas" w:cs="Consolas"/>
-          <w:lang w:bidi="ar-SA"/>
-        </w:rPr>
-      </w:pPr>
-    </w:p>
-    <w:p>
-      <w:pPr>
-        <w:ind w:firstLine="360"/>
+        <w:ind w:left="360" w:firstLine="360"/>
         <w:contextualSpacing/>
         <w:rPr>
           <w:lang w:bidi="ar-SA"/>
@@ -3084,6 +4691,7 @@
           <w:shd w:val="clear" w:color="auto" w:fill="FFFFFF"/>
         </w:rPr>
       </w:pPr>
+      <w:bookmarkStart w:id="5" w:name="_Toc323133317"/>
       <w:proofErr w:type="spellStart"/>
       <w:r>
         <w:rPr>
@@ -3096,31 +4704,18 @@
         <w:rPr>
           <w:shd w:val="clear" w:color="auto" w:fill="FFFFFF"/>
         </w:rPr>
-        <w:t xml:space="preserve"> image </w:t>
-      </w:r>
-      <w:proofErr w:type="spellStart"/>
-      <w:r>
-        <w:rPr>
-          <w:shd w:val="clear" w:color="auto" w:fill="FFFFFF"/>
-        </w:rPr>
-        <w:t>calculation</w:t>
-      </w:r>
-      <w:proofErr w:type="spellEnd"/>
+        <w:t xml:space="preserve"> image</w:t>
+      </w:r>
+      <w:bookmarkEnd w:id="5"/>
     </w:p>
     <w:p>
       <w:pPr>
-        <w:ind w:firstLine="360"/>
+        <w:ind w:left="360" w:firstLine="349"/>
         <w:contextualSpacing/>
         <w:jc w:val="both"/>
       </w:pPr>
       <w:r>
-        <w:t>Per c</w:t>
-      </w:r>
-      <w:r>
-        <w:t xml:space="preserve">alcolare </w:t>
-      </w:r>
-      <w:r>
-        <w:t xml:space="preserve">la </w:t>
+        <w:t xml:space="preserve">Per il calcolo della </w:t>
       </w:r>
       <w:proofErr w:type="spellStart"/>
       <w:r>
@@ -3128,19 +4723,19 @@
       </w:r>
       <w:proofErr w:type="spellEnd"/>
       <w:r>
-        <w:t xml:space="preserve"> image</w:t>
-      </w:r>
-      <w:r>
-        <w:t xml:space="preserve"> è</w:t>
-      </w:r>
-      <w:r>
-        <w:t xml:space="preserve"> stato</w:t>
-      </w:r>
-      <w:r>
-        <w:t xml:space="preserve"> sufficient</w:t>
-      </w:r>
-      <w:r>
-        <w:t xml:space="preserve">e scalare i colori della </w:t>
+        <w:t xml:space="preserve"> image </w:t>
+      </w:r>
+      <w:r>
+        <w:t xml:space="preserve">è stata usata la funzione </w:t>
+      </w:r>
+      <w:r>
+        <w:rPr>
+          <w:rFonts w:ascii="Courier New" w:hAnsi="Courier New" w:cs="Courier New"/>
+        </w:rPr>
+        <w:t>reprojectImageTo3D</w:t>
+      </w:r>
+      <w:r>
+        <w:t xml:space="preserve"> che data la </w:t>
       </w:r>
       <w:proofErr w:type="spellStart"/>
       <w:r>
@@ -3156,227 +4751,59 @@
       </w:r>
       <w:proofErr w:type="spellEnd"/>
       <w:r>
-        <w:t xml:space="preserve"> in un intervallo più ampio, in modo che risultino più visibili.  Questo viene fatto con la seguente funzione:</w:t>
+        <w:t xml:space="preserve"> e la matrice </w:t>
+      </w:r>
+      <w:r>
+        <w:rPr>
+          <w:rFonts w:ascii="Courier New" w:hAnsi="Courier New" w:cs="Courier New"/>
+        </w:rPr>
+        <w:t>Q</w:t>
+      </w:r>
+      <w:r>
+        <w:t xml:space="preserve"> fornisce una matrice che contiene le coordinate 3D di ogni punto della </w:t>
+      </w:r>
+      <w:proofErr w:type="spellStart"/>
+      <w:r>
+        <w:t>disparity</w:t>
+      </w:r>
+      <w:proofErr w:type="spellEnd"/>
+      <w:r>
+        <w:t xml:space="preserve"> </w:t>
+      </w:r>
+      <w:proofErr w:type="spellStart"/>
+      <w:r>
+        <w:t>map</w:t>
+      </w:r>
+      <w:proofErr w:type="spellEnd"/>
+      <w:r>
+        <w:t xml:space="preserve">. </w:t>
+      </w:r>
+      <w:r>
+        <w:t xml:space="preserve">Inoltre è stato specificato alla funzione che gestisca i pixel con </w:t>
+      </w:r>
+      <w:proofErr w:type="spellStart"/>
+      <w:r>
+        <w:t>disparity</w:t>
+      </w:r>
+      <w:proofErr w:type="spellEnd"/>
+      <w:r>
+        <w:t xml:space="preserve"> minima impostando il valore di z ad un numero molto alto (1000</w:t>
+      </w:r>
+      <w:r>
+        <w:t>0</w:t>
+      </w:r>
+      <w:r>
+        <w:t xml:space="preserve">). </w:t>
       </w:r>
     </w:p>
     <w:p>
       <w:pPr>
-        <w:ind w:firstLine="360"/>
-        <w:contextualSpacing/>
+        <w:ind w:left="360" w:firstLine="349"/>
         <w:jc w:val="both"/>
       </w:pPr>
-    </w:p>
-    <w:p>
-      <w:pPr>
-        <w:autoSpaceDE w:val="0"/>
-        <w:autoSpaceDN w:val="0"/>
-        <w:adjustRightInd w:val="0"/>
-        <w:spacing w:after="0" w:line="240" w:lineRule="auto"/>
-        <w:ind w:firstLine="360"/>
-        <w:contextualSpacing/>
-        <w:rPr>
-          <w:rFonts w:ascii="Courier New" w:hAnsi="Courier New" w:cs="Courier New"/>
-          <w:lang w:bidi="ar-SA"/>
-        </w:rPr>
-      </w:pPr>
-      <w:proofErr w:type="spellStart"/>
-      <w:r>
-        <w:rPr>
-          <w:rFonts w:ascii="Courier New" w:hAnsi="Courier New" w:cs="Courier New"/>
-          <w:lang w:bidi="ar-SA"/>
-        </w:rPr>
-        <w:t>disparity.convertTo</w:t>
-      </w:r>
-      <w:proofErr w:type="spellEnd"/>
-      <w:r>
-        <w:rPr>
-          <w:rFonts w:ascii="Courier New" w:hAnsi="Courier New" w:cs="Courier New"/>
-          <w:lang w:bidi="ar-SA"/>
-        </w:rPr>
-        <w:t>(</w:t>
-      </w:r>
-      <w:proofErr w:type="spellStart"/>
-      <w:r>
-        <w:rPr>
-          <w:rFonts w:ascii="Courier New" w:hAnsi="Courier New" w:cs="Courier New"/>
-          <w:lang w:bidi="ar-SA"/>
-        </w:rPr>
-        <w:t>range</w:t>
-      </w:r>
-      <w:proofErr w:type="spellEnd"/>
-      <w:r>
-        <w:rPr>
-          <w:rFonts w:ascii="Courier New" w:hAnsi="Courier New" w:cs="Courier New"/>
-          <w:lang w:bidi="ar-SA"/>
-        </w:rPr>
-        <w:t xml:space="preserve">, CV_8U, </w:t>
-      </w:r>
-      <w:r>
-        <w:rPr>
-          <w:rFonts w:ascii="Courier New" w:hAnsi="Courier New" w:cs="Courier New"/>
-          <w:lang w:bidi="ar-SA"/>
-        </w:rPr>
-        <w:t>255/((</w:t>
-      </w:r>
-      <w:proofErr w:type="spellStart"/>
-      <w:r>
-        <w:rPr>
-          <w:rFonts w:ascii="Courier New" w:hAnsi="Courier New" w:cs="Courier New"/>
-          <w:lang w:bidi="ar-SA"/>
-        </w:rPr>
-        <w:t>num</w:t>
-      </w:r>
-      <w:r>
-        <w:rPr>
-          <w:rFonts w:ascii="Courier New" w:hAnsi="Courier New" w:cs="Courier New"/>
-          <w:lang w:bidi="ar-SA"/>
-        </w:rPr>
-        <w:t>OfDisp</w:t>
-      </w:r>
-      <w:proofErr w:type="spellEnd"/>
-      <w:r>
-        <w:rPr>
-          <w:rFonts w:ascii="Courier New" w:hAnsi="Courier New" w:cs="Courier New"/>
-          <w:lang w:bidi="ar-SA"/>
-        </w:rPr>
-        <w:t>)*16.));</w:t>
-      </w:r>
-    </w:p>
-    <w:p>
-      <w:pPr>
-        <w:autoSpaceDE w:val="0"/>
-        <w:autoSpaceDN w:val="0"/>
-        <w:adjustRightInd w:val="0"/>
-        <w:spacing w:after="0" w:line="240" w:lineRule="auto"/>
-        <w:ind w:firstLine="360"/>
-        <w:contextualSpacing/>
-        <w:rPr>
-          <w:rFonts w:ascii="Courier New" w:hAnsi="Courier New" w:cs="Courier New"/>
-          <w:lang w:bidi="ar-SA"/>
-        </w:rPr>
-      </w:pPr>
-    </w:p>
-    <w:p>
-      <w:pPr>
-        <w:autoSpaceDE w:val="0"/>
-        <w:autoSpaceDN w:val="0"/>
-        <w:adjustRightInd w:val="0"/>
-        <w:spacing w:after="0" w:line="240" w:lineRule="auto"/>
-        <w:contextualSpacing/>
-        <w:rPr>
-          <w:rFonts w:asciiTheme="majorHAnsi" w:hAnsiTheme="majorHAnsi" w:cs="Courier New"/>
-          <w:lang w:bidi="ar-SA"/>
-        </w:rPr>
-      </w:pPr>
-      <w:r>
-        <w:rPr>
-          <w:rFonts w:cstheme="minorHAnsi"/>
-          <w:lang w:bidi="ar-SA"/>
-        </w:rPr>
-        <w:t xml:space="preserve">dove </w:t>
-      </w:r>
-      <w:proofErr w:type="spellStart"/>
-      <w:r>
-        <w:rPr>
-          <w:rFonts w:ascii="Courier New" w:hAnsi="Courier New" w:cs="Courier New"/>
-          <w:lang w:bidi="ar-SA"/>
-        </w:rPr>
-        <w:t>numOfDisp</w:t>
-      </w:r>
-      <w:proofErr w:type="spellEnd"/>
-      <w:r>
-        <w:rPr>
-          <w:rFonts w:cstheme="minorHAnsi"/>
-          <w:lang w:bidi="ar-SA"/>
-        </w:rPr>
-        <w:t xml:space="preserve"> è il numero di </w:t>
-      </w:r>
-      <w:r>
-        <w:rPr>
-          <w:rFonts w:cstheme="minorHAnsi"/>
-          <w:lang w:bidi="ar-SA"/>
-        </w:rPr>
-        <w:t xml:space="preserve">livelli di disparità utilizzati cioè il valore </w:t>
-      </w:r>
-      <w:proofErr w:type="spellStart"/>
-      <w:r>
-        <w:rPr>
-          <w:rFonts w:ascii="Courier New" w:hAnsi="Courier New" w:cs="Courier New"/>
-          <w:lang w:bidi="ar-SA"/>
-        </w:rPr>
-        <w:t>numberOfDisparities</w:t>
-      </w:r>
-      <w:proofErr w:type="spellEnd"/>
-      <w:r>
-        <w:rPr>
-          <w:rFonts w:cstheme="minorHAnsi"/>
-          <w:lang w:bidi="ar-SA"/>
-        </w:rPr>
-        <w:t xml:space="preserve"> impostato nell’oggetto di tipo </w:t>
-      </w:r>
-      <w:proofErr w:type="spellStart"/>
-      <w:r>
-        <w:rPr>
-          <w:rFonts w:ascii="Courier New" w:hAnsi="Courier New" w:cs="Courier New"/>
-          <w:lang w:bidi="ar-SA"/>
-        </w:rPr>
-        <w:t>StereoSGBM</w:t>
-      </w:r>
-      <w:proofErr w:type="spellEnd"/>
-      <w:r>
-        <w:rPr>
-          <w:rFonts w:cstheme="minorHAnsi"/>
-          <w:lang w:bidi="ar-SA"/>
-        </w:rPr>
-        <w:t xml:space="preserve"> usato per il calcolo della </w:t>
-      </w:r>
-      <w:proofErr w:type="spellStart"/>
-      <w:r>
-        <w:rPr>
-          <w:rFonts w:cstheme="minorHAnsi"/>
-          <w:lang w:bidi="ar-SA"/>
-        </w:rPr>
-        <w:t>disparity</w:t>
-      </w:r>
-      <w:proofErr w:type="spellEnd"/>
-      <w:r>
-        <w:rPr>
-          <w:rFonts w:cstheme="minorHAnsi"/>
-          <w:lang w:bidi="ar-SA"/>
-        </w:rPr>
-        <w:t xml:space="preserve"> </w:t>
-      </w:r>
-      <w:proofErr w:type="spellStart"/>
-      <w:r>
-        <w:rPr>
-          <w:rFonts w:cstheme="minorHAnsi"/>
-          <w:lang w:bidi="ar-SA"/>
-        </w:rPr>
-        <w:t>map</w:t>
-      </w:r>
-      <w:proofErr w:type="spellEnd"/>
-      <w:r>
-        <w:rPr>
-          <w:rFonts w:cstheme="minorHAnsi"/>
-          <w:lang w:bidi="ar-SA"/>
-        </w:rPr>
-        <w:t xml:space="preserve">.  </w:t>
-      </w:r>
-    </w:p>
-    <w:p>
-      <w:pPr>
-        <w:autoSpaceDE w:val="0"/>
-        <w:autoSpaceDN w:val="0"/>
-        <w:adjustRightInd w:val="0"/>
-        <w:spacing w:after="0" w:line="240" w:lineRule="auto"/>
-        <w:contextualSpacing/>
-        <w:rPr>
-          <w:rFonts w:ascii="Consolas" w:hAnsi="Consolas" w:cs="Consolas"/>
-          <w:sz w:val="19"/>
-          <w:szCs w:val="19"/>
-          <w:lang w:bidi="ar-SA"/>
-        </w:rPr>
-      </w:pPr>
+      <w:r>
+        <w:t xml:space="preserve"> In seguito è stata creata un immagine a toni di grigio in cui il nero corrispondesse ai punti con valori di z minori e il bianco a valori di z maggiori.</w:t>
+      </w:r>
     </w:p>
     <w:p>
       <w:pPr>
@@ -3386,25 +4813,54 @@
           <w:numId w:val="6"/>
         </w:numPr>
         <w:contextualSpacing/>
-        <w:rPr>
-          <w:lang w:val="en-US"/>
-        </w:rPr>
-      </w:pPr>
-      <w:r>
-        <w:rPr>
-          <w:lang w:val="en-US"/>
-        </w:rPr>
-        <w:t>Generation of the point could from the disparity image</w:t>
-      </w:r>
+      </w:pPr>
+      <w:bookmarkStart w:id="6" w:name="_Toc323133318"/>
+      <w:r>
+        <w:lastRenderedPageBreak/>
+        <w:t xml:space="preserve">Generazione della </w:t>
+      </w:r>
+      <w:proofErr w:type="spellStart"/>
+      <w:r>
+        <w:t>point</w:t>
+      </w:r>
+      <w:proofErr w:type="spellEnd"/>
+      <w:r>
+        <w:t xml:space="preserve"> </w:t>
+      </w:r>
+      <w:proofErr w:type="spellStart"/>
+      <w:r>
+        <w:t>cloud</w:t>
+      </w:r>
+      <w:proofErr w:type="spellEnd"/>
+      <w:r>
+        <w:t xml:space="preserve"> a partire dalla </w:t>
+      </w:r>
+      <w:proofErr w:type="spellStart"/>
+      <w:r>
+        <w:t>disparity</w:t>
+      </w:r>
+      <w:proofErr w:type="spellEnd"/>
+      <w:r>
+        <w:t xml:space="preserve"> </w:t>
+      </w:r>
+      <w:proofErr w:type="spellStart"/>
+      <w:r>
+        <w:t>map</w:t>
+      </w:r>
+      <w:bookmarkEnd w:id="6"/>
+      <w:proofErr w:type="spellEnd"/>
     </w:p>
     <w:p>
       <w:pPr>
-        <w:ind w:firstLine="360"/>
+        <w:ind w:left="360" w:firstLine="349"/>
         <w:contextualSpacing/>
         <w:jc w:val="both"/>
       </w:pPr>
       <w:r>
-        <w:t xml:space="preserve">Per la generazione delle coordinate (x, y, z) dei punti della </w:t>
+        <w:t>Per la generazione delle coordinate (x, y, z</w:t>
+      </w:r>
+      <w:r>
+        <w:t xml:space="preserve">) dei punti della </w:t>
       </w:r>
       <w:proofErr w:type="spellStart"/>
       <w:r>
@@ -3420,73 +4876,15 @@
       </w:r>
       <w:proofErr w:type="spellEnd"/>
       <w:r>
-        <w:t xml:space="preserve">, è stata usata la funzione </w:t>
-      </w:r>
-      <w:r>
-        <w:rPr>
-          <w:rFonts w:ascii="Courier New" w:hAnsi="Courier New" w:cs="Courier New"/>
-        </w:rPr>
-        <w:t>reprojectImageTo3D</w:t>
-      </w:r>
-      <w:r>
-        <w:t xml:space="preserve"> che data la </w:t>
-      </w:r>
-      <w:proofErr w:type="spellStart"/>
-      <w:r>
-        <w:t>disparity</w:t>
-      </w:r>
-      <w:proofErr w:type="spellEnd"/>
-      <w:r>
-        <w:t xml:space="preserve"> </w:t>
-      </w:r>
-      <w:proofErr w:type="spellStart"/>
-      <w:r>
-        <w:t>map</w:t>
-      </w:r>
-      <w:proofErr w:type="spellEnd"/>
-      <w:r>
-        <w:t xml:space="preserve"> e la matrice </w:t>
-      </w:r>
-      <w:r>
-        <w:rPr>
-          <w:rFonts w:ascii="Courier New" w:hAnsi="Courier New" w:cs="Courier New"/>
-        </w:rPr>
-        <w:t>Q</w:t>
-      </w:r>
-      <w:r>
-        <w:t xml:space="preserve"> fornisce una matrice che contiene le coordinate 3D di ogni punto della </w:t>
-      </w:r>
-      <w:proofErr w:type="spellStart"/>
-      <w:r>
-        <w:t>disparity</w:t>
-      </w:r>
-      <w:proofErr w:type="spellEnd"/>
-      <w:r>
-        <w:t xml:space="preserve"> </w:t>
-      </w:r>
-      <w:proofErr w:type="spellStart"/>
-      <w:r>
-        <w:t>map</w:t>
-      </w:r>
-      <w:proofErr w:type="spellEnd"/>
+        <w:t xml:space="preserve"> è stata usata la funzione reprojectImageTo3D come descritto nel paragrafo precedente</w:t>
+      </w:r>
       <w:r>
         <w:t xml:space="preserve">. </w:t>
-      </w:r>
-      <w:r>
-        <w:t xml:space="preserve">Inoltre è stato specificato alla funzione che gestisca i pixel con </w:t>
-      </w:r>
-      <w:proofErr w:type="spellStart"/>
-      <w:r>
-        <w:t>disparity</w:t>
-      </w:r>
-      <w:proofErr w:type="spellEnd"/>
-      <w:r>
-        <w:t xml:space="preserve"> minima impostando il valore di z ad un numero molto alto.</w:t>
       </w:r>
     </w:p>
     <w:p>
       <w:pPr>
-        <w:ind w:firstLine="360"/>
+        <w:ind w:left="360" w:firstLine="349"/>
         <w:contextualSpacing/>
         <w:jc w:val="both"/>
       </w:pPr>
@@ -3538,20 +4936,12 @@
     </w:p>
     <w:p>
       <w:pPr>
-        <w:ind w:firstLine="360"/>
+        <w:ind w:left="360" w:firstLine="349"/>
         <w:contextualSpacing/>
         <w:jc w:val="both"/>
       </w:pPr>
       <w:r>
-        <w:t xml:space="preserve">Tutti i punti che presentavano coordinate maggiori in modulo di 80 non vengono inseriti nella </w:t>
-      </w:r>
-      <w:proofErr w:type="spellStart"/>
-      <w:r>
-        <w:t>cloud</w:t>
-      </w:r>
-      <w:proofErr w:type="spellEnd"/>
-      <w:r>
-        <w:t>.</w:t>
+        <w:t>I punti con valore 10000 in z non sono stati inseriti.</w:t>
       </w:r>
     </w:p>
     <w:p>
@@ -3563,27 +4953,40 @@
         </w:numPr>
         <w:contextualSpacing/>
       </w:pPr>
+      <w:bookmarkStart w:id="7" w:name="_Toc323133319"/>
+      <w:r>
+        <w:rPr>
+          <w:shd w:val="clear" w:color="auto" w:fill="FFFFFF"/>
+        </w:rPr>
+        <w:t xml:space="preserve">Visualizzazione della </w:t>
+      </w:r>
       <w:proofErr w:type="spellStart"/>
       <w:r>
         <w:rPr>
           <w:shd w:val="clear" w:color="auto" w:fill="FFFFFF"/>
         </w:rPr>
-        <w:t>Visualization</w:t>
+        <w:t>point</w:t>
       </w:r>
       <w:proofErr w:type="spellEnd"/>
       <w:r>
         <w:rPr>
           <w:shd w:val="clear" w:color="auto" w:fill="FFFFFF"/>
         </w:rPr>
-        <w:t xml:space="preserve"> with PCL</w:t>
-      </w:r>
-      <w:r>
         <w:t xml:space="preserve"> </w:t>
       </w:r>
+      <w:proofErr w:type="spellStart"/>
+      <w:r>
+        <w:rPr>
+          <w:shd w:val="clear" w:color="auto" w:fill="FFFFFF"/>
+        </w:rPr>
+        <w:t>cloud</w:t>
+      </w:r>
+      <w:bookmarkEnd w:id="7"/>
+      <w:proofErr w:type="spellEnd"/>
     </w:p>
     <w:p>
       <w:pPr>
-        <w:ind w:firstLine="360"/>
+        <w:ind w:left="360" w:firstLine="360"/>
         <w:contextualSpacing/>
         <w:jc w:val="both"/>
       </w:pPr>
@@ -3738,12 +5141,14 @@
           <w:shd w:val="clear" w:color="auto" w:fill="FFFFFF"/>
         </w:rPr>
       </w:pPr>
+      <w:bookmarkStart w:id="8" w:name="_Toc323133320"/>
       <w:r>
         <w:rPr>
           <w:shd w:val="clear" w:color="auto" w:fill="FFFFFF"/>
         </w:rPr>
         <w:t>Parametri ottenuti per la calibrazione della telecamera stereo</w:t>
       </w:r>
+      <w:bookmarkEnd w:id="8"/>
     </w:p>
     <w:p>
       <w:pPr>
@@ -3752,7 +5157,9 @@
           <w:ilvl w:val="1"/>
           <w:numId w:val="6"/>
         </w:numPr>
-      </w:pPr>
+        <w:contextualSpacing/>
+      </w:pPr>
+      <w:bookmarkStart w:id="9" w:name="_Toc323133321"/>
       <w:r>
         <w:t>Re-</w:t>
       </w:r>
@@ -3768,6 +5175,7 @@
       <w:r>
         <w:t>error</w:t>
       </w:r>
+      <w:bookmarkEnd w:id="9"/>
       <w:proofErr w:type="spellEnd"/>
     </w:p>
     <w:p>
@@ -3813,9 +5221,28 @@
           <w:ilvl w:val="1"/>
           <w:numId w:val="6"/>
         </w:numPr>
-      </w:pPr>
+        <w:contextualSpacing/>
+      </w:pPr>
+      <w:bookmarkStart w:id="10" w:name="_Toc323133322"/>
       <w:r>
         <w:t>Matrici ottenute</w:t>
+      </w:r>
+      <w:bookmarkEnd w:id="10"/>
+    </w:p>
+    <w:p>
+      <w:pPr>
+        <w:ind w:left="709"/>
+      </w:pPr>
+      <w:r>
+        <w:t>Le matrici sotto riportate si possono trovare nella cartella “</w:t>
+      </w:r>
+      <w:proofErr w:type="spellStart"/>
+      <w:r>
+        <w:t>value</w:t>
+      </w:r>
+      <w:proofErr w:type="spellEnd"/>
+      <w:r>
+        <w:t>”.</w:t>
       </w:r>
     </w:p>
     <w:p>
@@ -3825,6 +5252,7 @@
           <w:ilvl w:val="2"/>
           <w:numId w:val="6"/>
         </w:numPr>
+        <w:contextualSpacing/>
       </w:pPr>
       <w:r>
         <w:t>Matrici fotocamera sinistra</w:t>
@@ -3832,6 +5260,7 @@
     </w:p>
     <w:p>
       <w:pPr>
+        <w:contextualSpacing/>
         <w:jc w:val="center"/>
       </w:pPr>
       <m:oMath>
@@ -4032,6 +5461,7 @@
     </w:p>
     <w:p>
       <w:pPr>
+        <w:contextualSpacing/>
         <w:jc w:val="center"/>
       </w:pPr>
       <m:oMathPara>
@@ -4040,7 +5470,6 @@
             <w:rPr>
               <w:rFonts w:ascii="Cambria Math" w:hAnsi="Cambria Math"/>
             </w:rPr>
-            <w:lastRenderedPageBreak/>
             <m:t>D0=</m:t>
           </m:r>
           <m:d>
@@ -4223,12 +5652,16 @@
           <w:ilvl w:val="2"/>
           <w:numId w:val="6"/>
         </w:numPr>
+        <w:contextualSpacing/>
       </w:pPr>
       <w:r>
         <w:t>Matrici fotocamera destra</w:t>
       </w:r>
     </w:p>
     <w:p>
+      <w:pPr>
+        <w:contextualSpacing/>
+      </w:pPr>
       <m:oMathPara>
         <m:oMath>
           <m:r>
@@ -4426,6 +5859,7 @@
     </w:p>
     <w:p>
       <w:pPr>
+        <w:contextualSpacing/>
         <w:jc w:val="center"/>
       </w:pPr>
       <m:oMathPara>
@@ -4668,12 +6102,16 @@
           <w:ilvl w:val="2"/>
           <w:numId w:val="6"/>
         </w:numPr>
+        <w:contextualSpacing/>
       </w:pPr>
       <w:r>
         <w:t>Matrici di calibrazione stereo</w:t>
       </w:r>
     </w:p>
     <w:p>
+      <w:pPr>
+        <w:contextualSpacing/>
+      </w:pPr>
       <m:oMathPara>
         <m:oMath>
           <m:r>
@@ -5032,6 +6470,9 @@
       </m:oMathPara>
     </w:p>
     <w:p>
+      <w:pPr>
+        <w:contextualSpacing/>
+      </w:pPr>
       <m:oMathPara>
         <m:oMath>
           <m:r>
@@ -5134,12 +6575,16 @@
           <w:ilvl w:val="2"/>
           <w:numId w:val="6"/>
         </w:numPr>
+        <w:contextualSpacing/>
       </w:pPr>
       <w:r>
         <w:t>Matrici di rotazione fotocamera sinistra</w:t>
       </w:r>
     </w:p>
     <w:p>
+      <w:pPr>
+        <w:contextualSpacing/>
+      </w:pPr>
       <m:oMathPara>
         <m:oMath>
           <m:r>
@@ -5492,6 +6937,9 @@
       </m:oMathPara>
     </w:p>
     <w:p>
+      <w:pPr>
+        <w:contextualSpacing/>
+      </w:pPr>
       <m:oMathPara>
         <m:oMath>
           <m:r>
@@ -5650,12 +7098,17 @@
           <w:ilvl w:val="2"/>
           <w:numId w:val="6"/>
         </w:numPr>
-      </w:pPr>
-      <w:r>
+        <w:contextualSpacing/>
+      </w:pPr>
+      <w:r>
+        <w:lastRenderedPageBreak/>
         <w:t>Matrici di rotazione fotocamera destra</w:t>
       </w:r>
     </w:p>
     <w:p>
+      <w:pPr>
+        <w:contextualSpacing/>
+      </w:pPr>
       <m:oMathPara>
         <m:oMath>
           <m:r>
@@ -6008,6 +7461,9 @@
       </m:oMathPara>
     </w:p>
     <w:p>
+      <w:pPr>
+        <w:contextualSpacing/>
+      </w:pPr>
       <m:oMathPara>
         <m:oMath>
           <m:r>
@@ -6192,6 +7648,7 @@
           <w:ilvl w:val="2"/>
           <w:numId w:val="6"/>
         </w:numPr>
+        <w:contextualSpacing/>
       </w:pPr>
       <w:r>
         <w:t xml:space="preserve">Matrice </w:t>
@@ -6211,6 +7668,9 @@
       <w:proofErr w:type="spellEnd"/>
     </w:p>
     <w:p>
+      <w:pPr>
+        <w:contextualSpacing/>
+      </w:pPr>
       <m:oMathPara>
         <m:oMath>
           <m:r>
@@ -6425,8 +7885,26 @@
         </w:numPr>
         <w:contextualSpacing/>
       </w:pPr>
+      <w:bookmarkStart w:id="11" w:name="_Toc323133323"/>
       <w:r>
         <w:t>Immagini ottenute</w:t>
+      </w:r>
+      <w:bookmarkEnd w:id="11"/>
+    </w:p>
+    <w:p>
+      <w:pPr>
+        <w:ind w:left="360"/>
+      </w:pPr>
+      <w:r>
+        <w:t>Le immagini sotto riportate si possono trovare in dimensione originale nella cartella “</w:t>
+      </w:r>
+      <w:proofErr w:type="spellStart"/>
+      <w:r>
+        <w:t>result</w:t>
+      </w:r>
+      <w:proofErr w:type="spellEnd"/>
+      <w:r>
+        <w:t>”.</w:t>
       </w:r>
     </w:p>
     <w:p>
@@ -6436,10 +7914,15 @@
           <w:ilvl w:val="1"/>
           <w:numId w:val="6"/>
         </w:numPr>
-      </w:pPr>
+        <w:contextualSpacing/>
+      </w:pPr>
+      <w:bookmarkStart w:id="12" w:name="_Toc323133324"/>
       <w:r>
         <w:t>Immagini scattate</w:t>
       </w:r>
+      <w:bookmarkStart w:id="13" w:name="_GoBack"/>
+      <w:bookmarkEnd w:id="12"/>
+      <w:bookmarkEnd w:id="13"/>
     </w:p>
     <w:tbl>
       <w:tblPr>
@@ -6456,10 +7939,10 @@
         <w:tblLook w:val="04A0" w:firstRow="1" w:lastRow="0" w:firstColumn="1" w:lastColumn="0" w:noHBand="0" w:noVBand="1"/>
       </w:tblPr>
       <w:tblGrid>
-        <w:gridCol w:w="725"/>
-        <w:gridCol w:w="4184"/>
-        <w:gridCol w:w="4184"/>
-        <w:gridCol w:w="761"/>
+        <w:gridCol w:w="472"/>
+        <w:gridCol w:w="4416"/>
+        <w:gridCol w:w="4476"/>
+        <w:gridCol w:w="490"/>
       </w:tblGrid>
       <w:tr>
         <w:tc>
@@ -6468,6 +7951,7 @@
           </w:tcPr>
           <w:p>
             <w:pPr>
+              <w:contextualSpacing/>
               <w:jc w:val="center"/>
             </w:pPr>
           </w:p>
@@ -6478,6 +7962,7 @@
           </w:tcPr>
           <w:p>
             <w:pPr>
+              <w:contextualSpacing/>
               <w:jc w:val="center"/>
             </w:pPr>
             <w:r>
@@ -6486,9 +7971,9 @@
                 <w:lang w:eastAsia="it-IT" w:bidi="ar-SA"/>
               </w:rPr>
               <w:drawing>
-                <wp:inline distT="0" distB="0" distL="0" distR="0" wp14:anchorId="1BC3D3A7" wp14:editId="429B5F58">
-                  <wp:extent cx="2520000" cy="1890000"/>
-                  <wp:effectExtent l="0" t="0" r="0" b="0"/>
+                <wp:inline distT="0" distB="0" distL="0" distR="0" wp14:anchorId="32B0C6E5" wp14:editId="42CB0121">
+                  <wp:extent cx="2664000" cy="1998000"/>
+                  <wp:effectExtent l="0" t="0" r="3175" b="2540"/>
                   <wp:docPr id="2" name="Immagine 2"/>
                   <wp:cNvGraphicFramePr>
                     <a:graphicFrameLocks xmlns:a="http://schemas.openxmlformats.org/drawingml/2006/main" noChangeAspect="1"/>
@@ -6515,7 +8000,7 @@
                         <pic:spPr>
                           <a:xfrm>
                             <a:off x="0" y="0"/>
-                            <a:ext cx="2520000" cy="1890000"/>
+                            <a:ext cx="2664000" cy="1998000"/>
                           </a:xfrm>
                           <a:prstGeom prst="rect">
                             <a:avLst/>
@@ -6535,6 +8020,7 @@
           </w:tcPr>
           <w:p>
             <w:pPr>
+              <w:contextualSpacing/>
               <w:jc w:val="center"/>
             </w:pPr>
             <w:r>
@@ -6543,9 +8029,9 @@
                 <w:lang w:eastAsia="it-IT" w:bidi="ar-SA"/>
               </w:rPr>
               <w:drawing>
-                <wp:inline distT="0" distB="0" distL="0" distR="0" wp14:anchorId="5DA59D37" wp14:editId="358D368D">
-                  <wp:extent cx="2520000" cy="1890000"/>
-                  <wp:effectExtent l="0" t="0" r="0" b="0"/>
+                <wp:inline distT="0" distB="0" distL="0" distR="0" wp14:anchorId="00F722D6" wp14:editId="24002909">
+                  <wp:extent cx="2700000" cy="2026800"/>
+                  <wp:effectExtent l="0" t="0" r="5715" b="0"/>
                   <wp:docPr id="3" name="Immagine 3"/>
                   <wp:cNvGraphicFramePr>
                     <a:graphicFrameLocks xmlns:a="http://schemas.openxmlformats.org/drawingml/2006/main" noChangeAspect="1"/>
@@ -6572,7 +8058,7 @@
                         <pic:spPr>
                           <a:xfrm>
                             <a:off x="0" y="0"/>
-                            <a:ext cx="2520000" cy="1890000"/>
+                            <a:ext cx="2700000" cy="2026800"/>
                           </a:xfrm>
                           <a:prstGeom prst="rect">
                             <a:avLst/>
@@ -6592,6 +8078,7 @@
           </w:tcPr>
           <w:p>
             <w:pPr>
+              <w:contextualSpacing/>
               <w:jc w:val="center"/>
             </w:pPr>
           </w:p>
@@ -6604,6 +8091,7 @@
           </w:tcPr>
           <w:p>
             <w:pPr>
+              <w:contextualSpacing/>
               <w:jc w:val="center"/>
             </w:pPr>
           </w:p>
@@ -6614,6 +8102,7 @@
           </w:tcPr>
           <w:p>
             <w:pPr>
+              <w:contextualSpacing/>
               <w:jc w:val="center"/>
             </w:pPr>
             <w:r>
@@ -6627,6 +8116,7 @@
           </w:tcPr>
           <w:p>
             <w:pPr>
+              <w:contextualSpacing/>
               <w:jc w:val="center"/>
             </w:pPr>
             <w:r>
@@ -6640,6 +8130,7 @@
           </w:tcPr>
           <w:p>
             <w:pPr>
+              <w:contextualSpacing/>
               <w:jc w:val="center"/>
             </w:pPr>
           </w:p>
@@ -6653,15 +8144,17 @@
           <w:ilvl w:val="1"/>
           <w:numId w:val="6"/>
         </w:numPr>
-      </w:pPr>
-      <w:r>
-        <w:lastRenderedPageBreak/>
+        <w:contextualSpacing/>
+      </w:pPr>
+      <w:bookmarkStart w:id="14" w:name="_Toc323133325"/>
+      <w:r>
         <w:t xml:space="preserve">Immagini </w:t>
       </w:r>
       <w:proofErr w:type="spellStart"/>
       <w:r>
         <w:t>undistort</w:t>
       </w:r>
+      <w:bookmarkEnd w:id="14"/>
       <w:proofErr w:type="spellEnd"/>
     </w:p>
     <w:tbl>
@@ -6679,10 +8172,10 @@
         <w:tblLook w:val="04A0" w:firstRow="1" w:lastRow="0" w:firstColumn="1" w:lastColumn="0" w:noHBand="0" w:noVBand="1"/>
       </w:tblPr>
       <w:tblGrid>
-        <w:gridCol w:w="725"/>
-        <w:gridCol w:w="4184"/>
-        <w:gridCol w:w="4184"/>
-        <w:gridCol w:w="761"/>
+        <w:gridCol w:w="443"/>
+        <w:gridCol w:w="4476"/>
+        <w:gridCol w:w="4476"/>
+        <w:gridCol w:w="459"/>
       </w:tblGrid>
       <w:tr>
         <w:tc>
@@ -6691,6 +8184,7 @@
           </w:tcPr>
           <w:p>
             <w:pPr>
+              <w:contextualSpacing/>
               <w:jc w:val="center"/>
             </w:pPr>
           </w:p>
@@ -6701,6 +8195,7 @@
           </w:tcPr>
           <w:p>
             <w:pPr>
+              <w:contextualSpacing/>
               <w:jc w:val="center"/>
             </w:pPr>
             <w:r>
@@ -6709,9 +8204,9 @@
                 <w:lang w:eastAsia="it-IT" w:bidi="ar-SA"/>
               </w:rPr>
               <w:drawing>
-                <wp:inline distT="0" distB="0" distL="0" distR="0" wp14:anchorId="2CA7380F" wp14:editId="261E6D52">
-                  <wp:extent cx="2520000" cy="1890000"/>
-                  <wp:effectExtent l="0" t="0" r="0" b="0"/>
+                <wp:inline distT="0" distB="0" distL="0" distR="0" wp14:anchorId="35330813" wp14:editId="01C9A306">
+                  <wp:extent cx="2700000" cy="2026800"/>
+                  <wp:effectExtent l="0" t="0" r="5715" b="0"/>
                   <wp:docPr id="4" name="Immagine 4"/>
                   <wp:cNvGraphicFramePr>
                     <a:graphicFrameLocks xmlns:a="http://schemas.openxmlformats.org/drawingml/2006/main" noChangeAspect="1"/>
@@ -6738,7 +8233,7 @@
                         <pic:spPr>
                           <a:xfrm>
                             <a:off x="0" y="0"/>
-                            <a:ext cx="2520000" cy="1890000"/>
+                            <a:ext cx="2700000" cy="2026800"/>
                           </a:xfrm>
                           <a:prstGeom prst="rect">
                             <a:avLst/>
@@ -6758,6 +8253,7 @@
           </w:tcPr>
           <w:p>
             <w:pPr>
+              <w:contextualSpacing/>
               <w:jc w:val="center"/>
             </w:pPr>
             <w:r>
@@ -6766,9 +8262,9 @@
                 <w:lang w:eastAsia="it-IT" w:bidi="ar-SA"/>
               </w:rPr>
               <w:drawing>
-                <wp:inline distT="0" distB="0" distL="0" distR="0" wp14:anchorId="78549C68" wp14:editId="610135C5">
-                  <wp:extent cx="2520000" cy="1890000"/>
-                  <wp:effectExtent l="0" t="0" r="0" b="0"/>
+                <wp:inline distT="0" distB="0" distL="0" distR="0" wp14:anchorId="2F7FDE68" wp14:editId="578406F9">
+                  <wp:extent cx="2700000" cy="2026800"/>
+                  <wp:effectExtent l="0" t="0" r="5715" b="0"/>
                   <wp:docPr id="5" name="Immagine 5"/>
                   <wp:cNvGraphicFramePr>
                     <a:graphicFrameLocks xmlns:a="http://schemas.openxmlformats.org/drawingml/2006/main" noChangeAspect="1"/>
@@ -6795,7 +8291,7 @@
                         <pic:spPr>
                           <a:xfrm>
                             <a:off x="0" y="0"/>
-                            <a:ext cx="2520000" cy="1890000"/>
+                            <a:ext cx="2700000" cy="2026800"/>
                           </a:xfrm>
                           <a:prstGeom prst="rect">
                             <a:avLst/>
@@ -6815,6 +8311,7 @@
           </w:tcPr>
           <w:p>
             <w:pPr>
+              <w:contextualSpacing/>
               <w:jc w:val="center"/>
             </w:pPr>
           </w:p>
@@ -6827,6 +8324,7 @@
           </w:tcPr>
           <w:p>
             <w:pPr>
+              <w:contextualSpacing/>
               <w:jc w:val="center"/>
             </w:pPr>
           </w:p>
@@ -6837,6 +8335,7 @@
           </w:tcPr>
           <w:p>
             <w:pPr>
+              <w:contextualSpacing/>
               <w:jc w:val="center"/>
             </w:pPr>
             <w:r>
@@ -6850,6 +8349,7 @@
           </w:tcPr>
           <w:p>
             <w:pPr>
+              <w:contextualSpacing/>
               <w:jc w:val="center"/>
             </w:pPr>
             <w:r>
@@ -6863,6 +8363,7 @@
           </w:tcPr>
           <w:p>
             <w:pPr>
+              <w:contextualSpacing/>
               <w:jc w:val="center"/>
             </w:pPr>
           </w:p>
@@ -6876,10 +8377,14 @@
           <w:ilvl w:val="1"/>
           <w:numId w:val="6"/>
         </w:numPr>
-      </w:pPr>
-      <w:r>
+        <w:contextualSpacing/>
+      </w:pPr>
+      <w:bookmarkStart w:id="15" w:name="_Toc323133326"/>
+      <w:r>
+        <w:lastRenderedPageBreak/>
         <w:t>Immagini rettificate</w:t>
       </w:r>
+      <w:bookmarkEnd w:id="15"/>
     </w:p>
     <w:tbl>
       <w:tblPr>
@@ -6896,10 +8401,10 @@
         <w:tblLook w:val="04A0" w:firstRow="1" w:lastRow="0" w:firstColumn="1" w:lastColumn="0" w:noHBand="0" w:noVBand="1"/>
       </w:tblPr>
       <w:tblGrid>
-        <w:gridCol w:w="725"/>
-        <w:gridCol w:w="4184"/>
-        <w:gridCol w:w="4184"/>
-        <w:gridCol w:w="761"/>
+        <w:gridCol w:w="443"/>
+        <w:gridCol w:w="4476"/>
+        <w:gridCol w:w="4476"/>
+        <w:gridCol w:w="459"/>
       </w:tblGrid>
       <w:tr>
         <w:tc>
@@ -6908,6 +8413,7 @@
           </w:tcPr>
           <w:p>
             <w:pPr>
+              <w:contextualSpacing/>
               <w:jc w:val="center"/>
             </w:pPr>
           </w:p>
@@ -6918,6 +8424,7 @@
           </w:tcPr>
           <w:p>
             <w:pPr>
+              <w:contextualSpacing/>
               <w:jc w:val="center"/>
             </w:pPr>
             <w:r>
@@ -6926,9 +8433,9 @@
                 <w:lang w:eastAsia="it-IT" w:bidi="ar-SA"/>
               </w:rPr>
               <w:drawing>
-                <wp:inline distT="0" distB="0" distL="0" distR="0" wp14:anchorId="78FA0CF6" wp14:editId="2BD033BA">
-                  <wp:extent cx="2520000" cy="1890000"/>
-                  <wp:effectExtent l="0" t="0" r="0" b="0"/>
+                <wp:inline distT="0" distB="0" distL="0" distR="0" wp14:anchorId="7F0C66B7" wp14:editId="19CD846D">
+                  <wp:extent cx="2700000" cy="2026800"/>
+                  <wp:effectExtent l="0" t="0" r="5715" b="0"/>
                   <wp:docPr id="6" name="Immagine 6"/>
                   <wp:cNvGraphicFramePr>
                     <a:graphicFrameLocks xmlns:a="http://schemas.openxmlformats.org/drawingml/2006/main" noChangeAspect="1"/>
@@ -6955,7 +8462,7 @@
                         <pic:spPr>
                           <a:xfrm>
                             <a:off x="0" y="0"/>
-                            <a:ext cx="2520000" cy="1890000"/>
+                            <a:ext cx="2700000" cy="2026800"/>
                           </a:xfrm>
                           <a:prstGeom prst="rect">
                             <a:avLst/>
@@ -6975,6 +8482,7 @@
           </w:tcPr>
           <w:p>
             <w:pPr>
+              <w:contextualSpacing/>
               <w:jc w:val="center"/>
             </w:pPr>
             <w:r>
@@ -6983,9 +8491,9 @@
                 <w:lang w:eastAsia="it-IT" w:bidi="ar-SA"/>
               </w:rPr>
               <w:drawing>
-                <wp:inline distT="0" distB="0" distL="0" distR="0" wp14:anchorId="6D5D31DF" wp14:editId="2B4F26E8">
-                  <wp:extent cx="2520000" cy="1890000"/>
-                  <wp:effectExtent l="0" t="0" r="0" b="0"/>
+                <wp:inline distT="0" distB="0" distL="0" distR="0" wp14:anchorId="7C5E0C81" wp14:editId="3F12B8EF">
+                  <wp:extent cx="2700000" cy="2026800"/>
+                  <wp:effectExtent l="0" t="0" r="5715" b="0"/>
                   <wp:docPr id="7" name="Immagine 7"/>
                   <wp:cNvGraphicFramePr>
                     <a:graphicFrameLocks xmlns:a="http://schemas.openxmlformats.org/drawingml/2006/main" noChangeAspect="1"/>
@@ -7012,7 +8520,7 @@
                         <pic:spPr>
                           <a:xfrm>
                             <a:off x="0" y="0"/>
-                            <a:ext cx="2520000" cy="1890000"/>
+                            <a:ext cx="2700000" cy="2026800"/>
                           </a:xfrm>
                           <a:prstGeom prst="rect">
                             <a:avLst/>
@@ -7032,6 +8540,7 @@
           </w:tcPr>
           <w:p>
             <w:pPr>
+              <w:contextualSpacing/>
               <w:jc w:val="center"/>
             </w:pPr>
           </w:p>
@@ -7044,6 +8553,7 @@
           </w:tcPr>
           <w:p>
             <w:pPr>
+              <w:contextualSpacing/>
               <w:jc w:val="center"/>
             </w:pPr>
           </w:p>
@@ -7054,6 +8564,7 @@
           </w:tcPr>
           <w:p>
             <w:pPr>
+              <w:contextualSpacing/>
               <w:jc w:val="center"/>
             </w:pPr>
             <w:r>
@@ -7067,6 +8578,7 @@
           </w:tcPr>
           <w:p>
             <w:pPr>
+              <w:contextualSpacing/>
               <w:jc w:val="center"/>
             </w:pPr>
             <w:r>
@@ -7080,6 +8592,7 @@
           </w:tcPr>
           <w:p>
             <w:pPr>
+              <w:contextualSpacing/>
               <w:jc w:val="center"/>
             </w:pPr>
           </w:p>
@@ -7093,7 +8606,9 @@
           <w:ilvl w:val="1"/>
           <w:numId w:val="6"/>
         </w:numPr>
-      </w:pPr>
+        <w:contextualSpacing/>
+      </w:pPr>
+      <w:bookmarkStart w:id="16" w:name="_Toc323133327"/>
       <w:proofErr w:type="spellStart"/>
       <w:r>
         <w:t>Disparity</w:t>
@@ -7106,10 +8621,12 @@
       <w:r>
         <w:t>map</w:t>
       </w:r>
+      <w:bookmarkEnd w:id="16"/>
       <w:proofErr w:type="spellEnd"/>
     </w:p>
     <w:p>
       <w:pPr>
+        <w:contextualSpacing/>
         <w:jc w:val="center"/>
       </w:pPr>
       <w:r>
@@ -7118,9 +8635,9 @@
           <w:lang w:eastAsia="it-IT" w:bidi="ar-SA"/>
         </w:rPr>
         <w:drawing>
-          <wp:inline distT="0" distB="0" distL="0" distR="0">
-            <wp:extent cx="4680000" cy="3510000"/>
-            <wp:effectExtent l="19050" t="19050" r="25400" b="14605"/>
+          <wp:inline distT="0" distB="0" distL="0" distR="0" wp14:anchorId="4C4D7D45" wp14:editId="53CB8EBD">
+            <wp:extent cx="4860000" cy="3643200"/>
+            <wp:effectExtent l="19050" t="19050" r="17145" b="14605"/>
             <wp:docPr id="8" name="Immagine 8"/>
             <wp:cNvGraphicFramePr>
               <a:graphicFrameLocks xmlns:a="http://schemas.openxmlformats.org/drawingml/2006/main" noChangeAspect="1"/>
@@ -7147,7 +8664,7 @@
                   <pic:spPr>
                     <a:xfrm>
                       <a:off x="0" y="0"/>
-                      <a:ext cx="4680000" cy="3510000"/>
+                      <a:ext cx="4860000" cy="3643200"/>
                     </a:xfrm>
                     <a:prstGeom prst="rect">
                       <a:avLst/>
@@ -7172,7 +8689,9 @@
           <w:ilvl w:val="1"/>
           <w:numId w:val="6"/>
         </w:numPr>
-      </w:pPr>
+        <w:contextualSpacing/>
+      </w:pPr>
+      <w:bookmarkStart w:id="17" w:name="_Toc323133328"/>
       <w:r>
         <w:rPr>
           <w:lang w:val="en-US"/>
@@ -7183,9 +8702,11 @@
       <w:r>
         <w:t xml:space="preserve"> immagine</w:t>
       </w:r>
+      <w:bookmarkEnd w:id="17"/>
     </w:p>
     <w:p>
       <w:pPr>
+        <w:contextualSpacing/>
         <w:jc w:val="center"/>
       </w:pPr>
       <w:r>
@@ -7194,9 +8715,9 @@
           <w:lang w:eastAsia="it-IT" w:bidi="ar-SA"/>
         </w:rPr>
         <w:drawing>
-          <wp:inline distT="0" distB="0" distL="0" distR="0">
-            <wp:extent cx="4680000" cy="3510000"/>
-            <wp:effectExtent l="0" t="0" r="6350" b="0"/>
+          <wp:inline distT="0" distB="0" distL="0" distR="0" wp14:anchorId="432FDE39" wp14:editId="1E6D0A53">
+            <wp:extent cx="4860000" cy="3643200"/>
+            <wp:effectExtent l="0" t="0" r="0" b="0"/>
             <wp:docPr id="9" name="Immagine 9"/>
             <wp:cNvGraphicFramePr>
               <a:graphicFrameLocks xmlns:a="http://schemas.openxmlformats.org/drawingml/2006/main" noChangeAspect="1"/>
@@ -7223,7 +8744,7 @@
                   <pic:spPr>
                     <a:xfrm>
                       <a:off x="0" y="0"/>
-                      <a:ext cx="4680000" cy="3510000"/>
+                      <a:ext cx="4860000" cy="3643200"/>
                     </a:xfrm>
                     <a:prstGeom prst="rect">
                       <a:avLst/>
@@ -7243,7 +8764,9 @@
           <w:ilvl w:val="1"/>
           <w:numId w:val="6"/>
         </w:numPr>
-      </w:pPr>
+        <w:contextualSpacing/>
+      </w:pPr>
+      <w:bookmarkStart w:id="18" w:name="_Toc323133329"/>
       <w:r>
         <w:t xml:space="preserve">Point </w:t>
       </w:r>
@@ -7251,6 +8774,7 @@
       <w:r>
         <w:t>cloud</w:t>
       </w:r>
+      <w:bookmarkEnd w:id="18"/>
       <w:proofErr w:type="spellEnd"/>
     </w:p>
     <w:tbl>
@@ -7268,10 +8792,10 @@
         <w:tblLook w:val="04A0" w:firstRow="1" w:lastRow="0" w:firstColumn="1" w:lastColumn="0" w:noHBand="0" w:noVBand="1"/>
       </w:tblPr>
       <w:tblGrid>
-        <w:gridCol w:w="725"/>
-        <w:gridCol w:w="4184"/>
-        <w:gridCol w:w="4184"/>
-        <w:gridCol w:w="761"/>
+        <w:gridCol w:w="443"/>
+        <w:gridCol w:w="4476"/>
+        <w:gridCol w:w="4476"/>
+        <w:gridCol w:w="459"/>
       </w:tblGrid>
       <w:tr>
         <w:tc>
@@ -7280,6 +8804,7 @@
           </w:tcPr>
           <w:p>
             <w:pPr>
+              <w:contextualSpacing/>
               <w:jc w:val="center"/>
             </w:pPr>
           </w:p>
@@ -7290,6 +8815,7 @@
           </w:tcPr>
           <w:p>
             <w:pPr>
+              <w:contextualSpacing/>
               <w:jc w:val="center"/>
             </w:pPr>
             <w:r>
@@ -7298,9 +8824,9 @@
                 <w:lang w:eastAsia="it-IT" w:bidi="ar-SA"/>
               </w:rPr>
               <w:drawing>
-                <wp:inline distT="0" distB="0" distL="0" distR="0" wp14:anchorId="5EC94314" wp14:editId="6A1F46F5">
-                  <wp:extent cx="2520000" cy="1674000"/>
-                  <wp:effectExtent l="0" t="0" r="0" b="2540"/>
+                <wp:inline distT="0" distB="0" distL="0" distR="0" wp14:anchorId="5831CEEB" wp14:editId="09DBF321">
+                  <wp:extent cx="2700000" cy="1868400"/>
+                  <wp:effectExtent l="0" t="0" r="5715" b="0"/>
                   <wp:docPr id="1" name="Immagine 1"/>
                   <wp:cNvGraphicFramePr>
                     <a:graphicFrameLocks xmlns:a="http://schemas.openxmlformats.org/drawingml/2006/main" noChangeAspect="1"/>
@@ -7327,7 +8853,7 @@
                         <pic:spPr>
                           <a:xfrm>
                             <a:off x="0" y="0"/>
-                            <a:ext cx="2520000" cy="1674000"/>
+                            <a:ext cx="2700000" cy="1868400"/>
                           </a:xfrm>
                           <a:prstGeom prst="rect">
                             <a:avLst/>
@@ -7342,6 +8868,7 @@
           </w:p>
           <w:p>
             <w:pPr>
+              <w:contextualSpacing/>
               <w:jc w:val="center"/>
             </w:pPr>
           </w:p>
@@ -7352,6 +8879,7 @@
           </w:tcPr>
           <w:p>
             <w:pPr>
+              <w:contextualSpacing/>
               <w:jc w:val="center"/>
             </w:pPr>
             <w:r>
@@ -7360,9 +8888,9 @@
                 <w:lang w:eastAsia="it-IT" w:bidi="ar-SA"/>
               </w:rPr>
               <w:drawing>
-                <wp:inline distT="0" distB="0" distL="0" distR="0" wp14:anchorId="4CF20609" wp14:editId="7BDE69B9">
-                  <wp:extent cx="2520000" cy="1674000"/>
-                  <wp:effectExtent l="0" t="0" r="0" b="2540"/>
+                <wp:inline distT="0" distB="0" distL="0" distR="0" wp14:anchorId="560ADFBA" wp14:editId="7A35B8E2">
+                  <wp:extent cx="2700000" cy="1868400"/>
+                  <wp:effectExtent l="0" t="0" r="5715" b="0"/>
                   <wp:docPr id="10" name="Immagine 10"/>
                   <wp:cNvGraphicFramePr>
                     <a:graphicFrameLocks xmlns:a="http://schemas.openxmlformats.org/drawingml/2006/main" noChangeAspect="1"/>
@@ -7389,7 +8917,7 @@
                         <pic:spPr>
                           <a:xfrm>
                             <a:off x="0" y="0"/>
-                            <a:ext cx="2520000" cy="1674000"/>
+                            <a:ext cx="2700000" cy="1868400"/>
                           </a:xfrm>
                           <a:prstGeom prst="rect">
                             <a:avLst/>
@@ -7409,6 +8937,7 @@
           </w:tcPr>
           <w:p>
             <w:pPr>
+              <w:contextualSpacing/>
               <w:jc w:val="center"/>
             </w:pPr>
           </w:p>
@@ -7421,6 +8950,7 @@
           </w:tcPr>
           <w:p>
             <w:pPr>
+              <w:contextualSpacing/>
               <w:jc w:val="center"/>
             </w:pPr>
           </w:p>
@@ -7431,6 +8961,7 @@
           </w:tcPr>
           <w:p>
             <w:pPr>
+              <w:contextualSpacing/>
               <w:jc w:val="center"/>
             </w:pPr>
             <w:r>
@@ -7439,9 +8970,9 @@
                 <w:lang w:eastAsia="it-IT" w:bidi="ar-SA"/>
               </w:rPr>
               <w:drawing>
-                <wp:inline distT="0" distB="0" distL="0" distR="0" wp14:anchorId="07F06D44" wp14:editId="2D9C7995">
-                  <wp:extent cx="2520000" cy="1674000"/>
-                  <wp:effectExtent l="0" t="0" r="0" b="2540"/>
+                <wp:inline distT="0" distB="0" distL="0" distR="0" wp14:anchorId="7A02BFE4" wp14:editId="56888F87">
+                  <wp:extent cx="2700000" cy="1868400"/>
+                  <wp:effectExtent l="0" t="0" r="5715" b="0"/>
                   <wp:docPr id="11" name="Immagine 11"/>
                   <wp:cNvGraphicFramePr>
                     <a:graphicFrameLocks xmlns:a="http://schemas.openxmlformats.org/drawingml/2006/main" noChangeAspect="1"/>
@@ -7468,7 +8999,7 @@
                         <pic:spPr>
                           <a:xfrm>
                             <a:off x="0" y="0"/>
-                            <a:ext cx="2520000" cy="1674000"/>
+                            <a:ext cx="2700000" cy="1868400"/>
                           </a:xfrm>
                           <a:prstGeom prst="rect">
                             <a:avLst/>
@@ -7488,6 +9019,7 @@
           </w:tcPr>
           <w:p>
             <w:pPr>
+              <w:contextualSpacing/>
               <w:jc w:val="center"/>
             </w:pPr>
             <w:r>
@@ -7496,9 +9028,9 @@
                 <w:lang w:eastAsia="it-IT" w:bidi="ar-SA"/>
               </w:rPr>
               <w:drawing>
-                <wp:inline distT="0" distB="0" distL="0" distR="0" wp14:anchorId="66F12597" wp14:editId="4C3BF13D">
-                  <wp:extent cx="2520000" cy="1674000"/>
-                  <wp:effectExtent l="0" t="0" r="0" b="2540"/>
+                <wp:inline distT="0" distB="0" distL="0" distR="0" wp14:anchorId="4FF71811" wp14:editId="55631ED7">
+                  <wp:extent cx="2700000" cy="1868400"/>
+                  <wp:effectExtent l="0" t="0" r="5715" b="0"/>
                   <wp:docPr id="12" name="Immagine 12"/>
                   <wp:cNvGraphicFramePr>
                     <a:graphicFrameLocks xmlns:a="http://schemas.openxmlformats.org/drawingml/2006/main" noChangeAspect="1"/>
@@ -7525,7 +9057,7 @@
                         <pic:spPr>
                           <a:xfrm>
                             <a:off x="0" y="0"/>
-                            <a:ext cx="2520000" cy="1674000"/>
+                            <a:ext cx="2700000" cy="1868400"/>
                           </a:xfrm>
                           <a:prstGeom prst="rect">
                             <a:avLst/>
@@ -7545,6 +9077,7 @@
           </w:tcPr>
           <w:p>
             <w:pPr>
+              <w:contextualSpacing/>
               <w:jc w:val="center"/>
             </w:pPr>
           </w:p>
@@ -7554,59 +9087,7 @@
     <w:p>
       <w:pPr>
         <w:contextualSpacing/>
-      </w:pPr>
-    </w:p>
-    <w:p>
-      <w:pPr>
-        <w:pStyle w:val="Nessunaspaziatura"/>
-        <w:ind w:firstLine="709"/>
-        <w:contextualSpacing/>
         <w:jc w:val="both"/>
-      </w:pPr>
-    </w:p>
-    <w:p>
-      <w:pPr>
-        <w:pStyle w:val="Titolo3"/>
-        <w:contextualSpacing/>
-      </w:pPr>
-    </w:p>
-    <w:p>
-      <w:pPr>
-        <w:contextualSpacing/>
-        <w:jc w:val="both"/>
-      </w:pPr>
-      <w:r>
-        <w:tab/>
-        <w:t xml:space="preserve"> </w:t>
-      </w:r>
-      <w:r>
-        <w:rPr>
-          <w:rFonts w:eastAsia="Monospace"/>
-        </w:rPr>
-        <w:t xml:space="preserve"> </w:t>
-      </w:r>
-      <w:bookmarkStart w:id="0" w:name="_GoBack"/>
-      <w:bookmarkEnd w:id="0"/>
-    </w:p>
-    <w:p>
-      <w:pPr>
-        <w:pStyle w:val="Textbody"/>
-        <w:contextualSpacing/>
-        <w:jc w:val="both"/>
-        <w:rPr>
-          <w:rFonts w:cstheme="minorHAnsi"/>
-        </w:rPr>
-      </w:pPr>
-    </w:p>
-    <w:p>
-      <w:pPr>
-        <w:pStyle w:val="Standard"/>
-        <w:contextualSpacing/>
-        <w:rPr>
-          <w:rFonts w:cstheme="minorHAnsi"/>
-          <w:b/>
-          <w:bCs/>
-        </w:rPr>
       </w:pPr>
     </w:p>
     <w:sectPr>
@@ -7796,7 +9277,7 @@
       <w:lvlText w:val=""/>
       <w:lvlJc w:val="left"/>
       <w:pPr>
-        <w:ind w:left="1429" w:hanging="360"/>
+        <w:ind w:left="720" w:hanging="360"/>
       </w:pPr>
       <w:rPr>
         <w:rFonts w:ascii="Symbol" w:hAnsi="Symbol" w:hint="default"/>
@@ -7808,7 +9289,7 @@
       <w:lvlText w:val="o"/>
       <w:lvlJc w:val="left"/>
       <w:pPr>
-        <w:ind w:left="2149" w:hanging="360"/>
+        <w:ind w:left="1440" w:hanging="360"/>
       </w:pPr>
       <w:rPr>
         <w:rFonts w:ascii="Courier New" w:hAnsi="Courier New" w:cs="Courier New" w:hint="default"/>
@@ -7820,7 +9301,7 @@
       <w:lvlText w:val=""/>
       <w:lvlJc w:val="left"/>
       <w:pPr>
-        <w:ind w:left="2869" w:hanging="360"/>
+        <w:ind w:left="2160" w:hanging="360"/>
       </w:pPr>
       <w:rPr>
         <w:rFonts w:ascii="Wingdings" w:hAnsi="Wingdings" w:hint="default"/>
@@ -7832,7 +9313,7 @@
       <w:lvlText w:val=""/>
       <w:lvlJc w:val="left"/>
       <w:pPr>
-        <w:ind w:left="3589" w:hanging="360"/>
+        <w:ind w:left="2880" w:hanging="360"/>
       </w:pPr>
       <w:rPr>
         <w:rFonts w:ascii="Symbol" w:hAnsi="Symbol" w:hint="default"/>
@@ -7844,7 +9325,7 @@
       <w:lvlText w:val="o"/>
       <w:lvlJc w:val="left"/>
       <w:pPr>
-        <w:ind w:left="4309" w:hanging="360"/>
+        <w:ind w:left="3600" w:hanging="360"/>
       </w:pPr>
       <w:rPr>
         <w:rFonts w:ascii="Courier New" w:hAnsi="Courier New" w:cs="Courier New" w:hint="default"/>
@@ -7856,7 +9337,7 @@
       <w:lvlText w:val=""/>
       <w:lvlJc w:val="left"/>
       <w:pPr>
-        <w:ind w:left="5029" w:hanging="360"/>
+        <w:ind w:left="4320" w:hanging="360"/>
       </w:pPr>
       <w:rPr>
         <w:rFonts w:ascii="Wingdings" w:hAnsi="Wingdings" w:hint="default"/>
@@ -7868,7 +9349,7 @@
       <w:lvlText w:val=""/>
       <w:lvlJc w:val="left"/>
       <w:pPr>
-        <w:ind w:left="5749" w:hanging="360"/>
+        <w:ind w:left="5040" w:hanging="360"/>
       </w:pPr>
       <w:rPr>
         <w:rFonts w:ascii="Symbol" w:hAnsi="Symbol" w:hint="default"/>
@@ -7880,7 +9361,7 @@
       <w:lvlText w:val="o"/>
       <w:lvlJc w:val="left"/>
       <w:pPr>
-        <w:ind w:left="6469" w:hanging="360"/>
+        <w:ind w:left="5760" w:hanging="360"/>
       </w:pPr>
       <w:rPr>
         <w:rFonts w:ascii="Courier New" w:hAnsi="Courier New" w:cs="Courier New" w:hint="default"/>
@@ -7892,7 +9373,7 @@
       <w:lvlText w:val=""/>
       <w:lvlJc w:val="left"/>
       <w:pPr>
-        <w:ind w:left="7189" w:hanging="360"/>
+        <w:ind w:left="6480" w:hanging="360"/>
       </w:pPr>
       <w:rPr>
         <w:rFonts w:ascii="Wingdings" w:hAnsi="Wingdings" w:hint="default"/>
@@ -8072,7 +9553,7 @@
       <w:lvlText w:val=""/>
       <w:lvlJc w:val="left"/>
       <w:pPr>
-        <w:ind w:left="1069" w:hanging="360"/>
+        <w:ind w:left="720" w:hanging="360"/>
       </w:pPr>
       <w:rPr>
         <w:rFonts w:ascii="Symbol" w:hAnsi="Symbol" w:hint="default"/>
@@ -8084,7 +9565,7 @@
       <w:lvlText w:val="o"/>
       <w:lvlJc w:val="left"/>
       <w:pPr>
-        <w:ind w:left="1789" w:hanging="360"/>
+        <w:ind w:left="1440" w:hanging="360"/>
       </w:pPr>
       <w:rPr>
         <w:rFonts w:ascii="Courier New" w:hAnsi="Courier New" w:cs="Courier New" w:hint="default"/>
@@ -8096,7 +9577,7 @@
       <w:lvlText w:val=""/>
       <w:lvlJc w:val="left"/>
       <w:pPr>
-        <w:ind w:left="2509" w:hanging="360"/>
+        <w:ind w:left="2160" w:hanging="360"/>
       </w:pPr>
       <w:rPr>
         <w:rFonts w:ascii="Wingdings" w:hAnsi="Wingdings" w:hint="default"/>
@@ -8108,7 +9589,7 @@
       <w:lvlText w:val=""/>
       <w:lvlJc w:val="left"/>
       <w:pPr>
-        <w:ind w:left="3229" w:hanging="360"/>
+        <w:ind w:left="2880" w:hanging="360"/>
       </w:pPr>
       <w:rPr>
         <w:rFonts w:ascii="Symbol" w:hAnsi="Symbol" w:hint="default"/>
@@ -8120,7 +9601,7 @@
       <w:lvlText w:val="o"/>
       <w:lvlJc w:val="left"/>
       <w:pPr>
-        <w:ind w:left="3949" w:hanging="360"/>
+        <w:ind w:left="3600" w:hanging="360"/>
       </w:pPr>
       <w:rPr>
         <w:rFonts w:ascii="Courier New" w:hAnsi="Courier New" w:cs="Courier New" w:hint="default"/>
@@ -8132,7 +9613,7 @@
       <w:lvlText w:val=""/>
       <w:lvlJc w:val="left"/>
       <w:pPr>
-        <w:ind w:left="4669" w:hanging="360"/>
+        <w:ind w:left="4320" w:hanging="360"/>
       </w:pPr>
       <w:rPr>
         <w:rFonts w:ascii="Wingdings" w:hAnsi="Wingdings" w:hint="default"/>
@@ -8144,7 +9625,7 @@
       <w:lvlText w:val=""/>
       <w:lvlJc w:val="left"/>
       <w:pPr>
-        <w:ind w:left="5389" w:hanging="360"/>
+        <w:ind w:left="5040" w:hanging="360"/>
       </w:pPr>
       <w:rPr>
         <w:rFonts w:ascii="Symbol" w:hAnsi="Symbol" w:hint="default"/>
@@ -8156,7 +9637,7 @@
       <w:lvlText w:val="o"/>
       <w:lvlJc w:val="left"/>
       <w:pPr>
-        <w:ind w:left="6109" w:hanging="360"/>
+        <w:ind w:left="5760" w:hanging="360"/>
       </w:pPr>
       <w:rPr>
         <w:rFonts w:ascii="Courier New" w:hAnsi="Courier New" w:cs="Courier New" w:hint="default"/>
@@ -8168,7 +9649,7 @@
       <w:lvlText w:val=""/>
       <w:lvlJc w:val="left"/>
       <w:pPr>
-        <w:ind w:left="6829" w:hanging="360"/>
+        <w:ind w:left="6480" w:hanging="360"/>
       </w:pPr>
       <w:rPr>
         <w:rFonts w:ascii="Wingdings" w:hAnsi="Wingdings" w:hint="default"/>
@@ -8742,7 +10223,7 @@
   <w:abstractNum w:abstractNumId="11">
     <w:nsid w:val="59C47ED0"/>
     <w:multiLevelType w:val="multilevel"/>
-    <w:tmpl w:val="0410001F"/>
+    <w:tmpl w:val="F008E380"/>
     <w:lvl w:ilvl="0">
       <w:start w:val="1"/>
       <w:numFmt w:val="decimal"/>
@@ -8765,6 +10246,7 @@
       </w:pPr>
       <w:rPr>
         <w:rFonts w:hint="default"/>
+        <w:lang w:val="it-IT"/>
       </w:rPr>
     </w:lvl>
     <w:lvl w:ilvl="2">
@@ -9553,7 +11035,7 @@
       <w:lvlText w:val=""/>
       <w:lvlJc w:val="left"/>
       <w:pPr>
-        <w:ind w:left="1080" w:hanging="360"/>
+        <w:ind w:left="720" w:hanging="360"/>
       </w:pPr>
       <w:rPr>
         <w:rFonts w:ascii="Symbol" w:hAnsi="Symbol" w:hint="default"/>
@@ -9565,7 +11047,7 @@
       <w:lvlText w:val="o"/>
       <w:lvlJc w:val="left"/>
       <w:pPr>
-        <w:ind w:left="1800" w:hanging="360"/>
+        <w:ind w:left="1440" w:hanging="360"/>
       </w:pPr>
       <w:rPr>
         <w:rFonts w:ascii="Courier New" w:hAnsi="Courier New" w:cs="Courier New" w:hint="default"/>
@@ -9577,7 +11059,7 @@
       <w:lvlText w:val=""/>
       <w:lvlJc w:val="left"/>
       <w:pPr>
-        <w:ind w:left="2520" w:hanging="360"/>
+        <w:ind w:left="2160" w:hanging="360"/>
       </w:pPr>
       <w:rPr>
         <w:rFonts w:ascii="Wingdings" w:hAnsi="Wingdings" w:hint="default"/>
@@ -9589,7 +11071,7 @@
       <w:lvlText w:val=""/>
       <w:lvlJc w:val="left"/>
       <w:pPr>
-        <w:ind w:left="3240" w:hanging="360"/>
+        <w:ind w:left="2880" w:hanging="360"/>
       </w:pPr>
       <w:rPr>
         <w:rFonts w:ascii="Symbol" w:hAnsi="Symbol" w:hint="default"/>
@@ -9601,7 +11083,7 @@
       <w:lvlText w:val="o"/>
       <w:lvlJc w:val="left"/>
       <w:pPr>
-        <w:ind w:left="3960" w:hanging="360"/>
+        <w:ind w:left="3600" w:hanging="360"/>
       </w:pPr>
       <w:rPr>
         <w:rFonts w:ascii="Courier New" w:hAnsi="Courier New" w:cs="Courier New" w:hint="default"/>
@@ -9613,7 +11095,7 @@
       <w:lvlText w:val=""/>
       <w:lvlJc w:val="left"/>
       <w:pPr>
-        <w:ind w:left="4680" w:hanging="360"/>
+        <w:ind w:left="4320" w:hanging="360"/>
       </w:pPr>
       <w:rPr>
         <w:rFonts w:ascii="Wingdings" w:hAnsi="Wingdings" w:hint="default"/>
@@ -9625,7 +11107,7 @@
       <w:lvlText w:val=""/>
       <w:lvlJc w:val="left"/>
       <w:pPr>
-        <w:ind w:left="5400" w:hanging="360"/>
+        <w:ind w:left="5040" w:hanging="360"/>
       </w:pPr>
       <w:rPr>
         <w:rFonts w:ascii="Symbol" w:hAnsi="Symbol" w:hint="default"/>
@@ -9637,7 +11119,7 @@
       <w:lvlText w:val="o"/>
       <w:lvlJc w:val="left"/>
       <w:pPr>
-        <w:ind w:left="6120" w:hanging="360"/>
+        <w:ind w:left="5760" w:hanging="360"/>
       </w:pPr>
       <w:rPr>
         <w:rFonts w:ascii="Courier New" w:hAnsi="Courier New" w:cs="Courier New" w:hint="default"/>
@@ -9649,7 +11131,7 @@
       <w:lvlText w:val=""/>
       <w:lvlJc w:val="left"/>
       <w:pPr>
-        <w:ind w:left="6840" w:hanging="360"/>
+        <w:ind w:left="6480" w:hanging="360"/>
       </w:pPr>
       <w:rPr>
         <w:rFonts w:ascii="Wingdings" w:hAnsi="Wingdings" w:hint="default"/>
@@ -9666,7 +11148,7 @@
       <w:lvlText w:val=""/>
       <w:lvlJc w:val="left"/>
       <w:pPr>
-        <w:ind w:left="1080" w:hanging="360"/>
+        <w:ind w:left="720" w:hanging="360"/>
       </w:pPr>
       <w:rPr>
         <w:rFonts w:ascii="Symbol" w:hAnsi="Symbol" w:hint="default"/>
@@ -9678,7 +11160,7 @@
       <w:lvlText w:val="o"/>
       <w:lvlJc w:val="left"/>
       <w:pPr>
-        <w:ind w:left="1800" w:hanging="360"/>
+        <w:ind w:left="1440" w:hanging="360"/>
       </w:pPr>
       <w:rPr>
         <w:rFonts w:ascii="Courier New" w:hAnsi="Courier New" w:cs="Courier New" w:hint="default"/>
@@ -9690,7 +11172,7 @@
       <w:lvlText w:val=""/>
       <w:lvlJc w:val="left"/>
       <w:pPr>
-        <w:ind w:left="2520" w:hanging="360"/>
+        <w:ind w:left="2160" w:hanging="360"/>
       </w:pPr>
       <w:rPr>
         <w:rFonts w:ascii="Wingdings" w:hAnsi="Wingdings" w:hint="default"/>
@@ -9702,7 +11184,7 @@
       <w:lvlText w:val=""/>
       <w:lvlJc w:val="left"/>
       <w:pPr>
-        <w:ind w:left="3240" w:hanging="360"/>
+        <w:ind w:left="2880" w:hanging="360"/>
       </w:pPr>
       <w:rPr>
         <w:rFonts w:ascii="Symbol" w:hAnsi="Symbol" w:hint="default"/>
@@ -9714,7 +11196,7 @@
       <w:lvlText w:val="o"/>
       <w:lvlJc w:val="left"/>
       <w:pPr>
-        <w:ind w:left="3960" w:hanging="360"/>
+        <w:ind w:left="3600" w:hanging="360"/>
       </w:pPr>
       <w:rPr>
         <w:rFonts w:ascii="Courier New" w:hAnsi="Courier New" w:cs="Courier New" w:hint="default"/>
@@ -9726,7 +11208,7 @@
       <w:lvlText w:val=""/>
       <w:lvlJc w:val="left"/>
       <w:pPr>
-        <w:ind w:left="4680" w:hanging="360"/>
+        <w:ind w:left="4320" w:hanging="360"/>
       </w:pPr>
       <w:rPr>
         <w:rFonts w:ascii="Wingdings" w:hAnsi="Wingdings" w:hint="default"/>
@@ -9738,7 +11220,7 @@
       <w:lvlText w:val=""/>
       <w:lvlJc w:val="left"/>
       <w:pPr>
-        <w:ind w:left="5400" w:hanging="360"/>
+        <w:ind w:left="5040" w:hanging="360"/>
       </w:pPr>
       <w:rPr>
         <w:rFonts w:ascii="Symbol" w:hAnsi="Symbol" w:hint="default"/>
@@ -9750,7 +11232,7 @@
       <w:lvlText w:val="o"/>
       <w:lvlJc w:val="left"/>
       <w:pPr>
-        <w:ind w:left="6120" w:hanging="360"/>
+        <w:ind w:left="5760" w:hanging="360"/>
       </w:pPr>
       <w:rPr>
         <w:rFonts w:ascii="Courier New" w:hAnsi="Courier New" w:cs="Courier New" w:hint="default"/>
@@ -9762,7 +11244,7 @@
       <w:lvlText w:val=""/>
       <w:lvlJc w:val="left"/>
       <w:pPr>
-        <w:ind w:left="6840" w:hanging="360"/>
+        <w:ind w:left="6480" w:hanging="360"/>
       </w:pPr>
       <w:rPr>
         <w:rFonts w:ascii="Wingdings" w:hAnsi="Wingdings" w:hint="default"/>
@@ -11130,6 +12612,67 @@
       </w:tblCellMar>
     </w:tblPr>
   </w:style>
+  <w:style w:type="paragraph" w:styleId="Sommario1">
+    <w:name w:val="toc 1"/>
+    <w:basedOn w:val="Normale"/>
+    <w:next w:val="Normale"/>
+    <w:autoRedefine/>
+    <w:uiPriority w:val="39"/>
+    <w:unhideWhenUsed/>
+    <w:rsid w:val="005F1081"/>
+    <w:pPr>
+      <w:spacing w:after="100"/>
+    </w:pPr>
+    <w:rPr>
+      <w:rFonts w:cs="Mangal"/>
+      <w:szCs w:val="20"/>
+    </w:rPr>
+  </w:style>
+  <w:style w:type="paragraph" w:styleId="Sommario2">
+    <w:name w:val="toc 2"/>
+    <w:basedOn w:val="Normale"/>
+    <w:next w:val="Normale"/>
+    <w:autoRedefine/>
+    <w:uiPriority w:val="39"/>
+    <w:unhideWhenUsed/>
+    <w:rsid w:val="005F1081"/>
+    <w:pPr>
+      <w:spacing w:after="100"/>
+      <w:ind w:left="220"/>
+    </w:pPr>
+    <w:rPr>
+      <w:rFonts w:cs="Mangal"/>
+      <w:szCs w:val="20"/>
+    </w:rPr>
+  </w:style>
+  <w:style w:type="paragraph" w:styleId="Sommario3">
+    <w:name w:val="toc 3"/>
+    <w:basedOn w:val="Normale"/>
+    <w:next w:val="Normale"/>
+    <w:autoRedefine/>
+    <w:uiPriority w:val="39"/>
+    <w:unhideWhenUsed/>
+    <w:rsid w:val="005F1081"/>
+    <w:pPr>
+      <w:spacing w:after="100"/>
+      <w:ind w:left="440"/>
+    </w:pPr>
+    <w:rPr>
+      <w:rFonts w:cs="Mangal"/>
+      <w:szCs w:val="20"/>
+    </w:rPr>
+  </w:style>
+  <w:style w:type="character" w:styleId="Collegamentoipertestuale">
+    <w:name w:val="Hyperlink"/>
+    <w:basedOn w:val="Carpredefinitoparagrafo"/>
+    <w:uiPriority w:val="99"/>
+    <w:unhideWhenUsed/>
+    <w:rsid w:val="005F1081"/>
+    <w:rPr>
+      <w:color w:val="0000FF" w:themeColor="hyperlink"/>
+      <w:u w:val="single"/>
+    </w:rPr>
+  </w:style>
 </w:styles>
 </file>
 
@@ -12104,6 +13647,67 @@
       </w:tblCellMar>
     </w:tblPr>
   </w:style>
+  <w:style w:type="paragraph" w:styleId="Sommario1">
+    <w:name w:val="toc 1"/>
+    <w:basedOn w:val="Normale"/>
+    <w:next w:val="Normale"/>
+    <w:autoRedefine/>
+    <w:uiPriority w:val="39"/>
+    <w:unhideWhenUsed/>
+    <w:rsid w:val="005F1081"/>
+    <w:pPr>
+      <w:spacing w:after="100"/>
+    </w:pPr>
+    <w:rPr>
+      <w:rFonts w:cs="Mangal"/>
+      <w:szCs w:val="20"/>
+    </w:rPr>
+  </w:style>
+  <w:style w:type="paragraph" w:styleId="Sommario2">
+    <w:name w:val="toc 2"/>
+    <w:basedOn w:val="Normale"/>
+    <w:next w:val="Normale"/>
+    <w:autoRedefine/>
+    <w:uiPriority w:val="39"/>
+    <w:unhideWhenUsed/>
+    <w:rsid w:val="005F1081"/>
+    <w:pPr>
+      <w:spacing w:after="100"/>
+      <w:ind w:left="220"/>
+    </w:pPr>
+    <w:rPr>
+      <w:rFonts w:cs="Mangal"/>
+      <w:szCs w:val="20"/>
+    </w:rPr>
+  </w:style>
+  <w:style w:type="paragraph" w:styleId="Sommario3">
+    <w:name w:val="toc 3"/>
+    <w:basedOn w:val="Normale"/>
+    <w:next w:val="Normale"/>
+    <w:autoRedefine/>
+    <w:uiPriority w:val="39"/>
+    <w:unhideWhenUsed/>
+    <w:rsid w:val="005F1081"/>
+    <w:pPr>
+      <w:spacing w:after="100"/>
+      <w:ind w:left="440"/>
+    </w:pPr>
+    <w:rPr>
+      <w:rFonts w:cs="Mangal"/>
+      <w:szCs w:val="20"/>
+    </w:rPr>
+  </w:style>
+  <w:style w:type="character" w:styleId="Collegamentoipertestuale">
+    <w:name w:val="Hyperlink"/>
+    <w:basedOn w:val="Carpredefinitoparagrafo"/>
+    <w:uiPriority w:val="99"/>
+    <w:unhideWhenUsed/>
+    <w:rsid w:val="005F1081"/>
+    <w:rPr>
+      <w:color w:val="0000FF" w:themeColor="hyperlink"/>
+      <w:u w:val="single"/>
+    </w:rPr>
+  </w:style>
 </w:styles>
 </file>
 
@@ -12397,7 +14001,7 @@
 </file>
 
 <file path=customXml/itemProps1.xml><?xml version="1.0" encoding="utf-8"?>
-<ds:datastoreItem xmlns:ds="http://schemas.openxmlformats.org/officeDocument/2006/customXml" ds:itemID="{4F9A0E26-9064-4010-8445-85AF7BB3D17A}">
+<ds:datastoreItem xmlns:ds="http://schemas.openxmlformats.org/officeDocument/2006/customXml" ds:itemID="{53A25E35-DBA9-4564-9262-750056B34FF6}">
   <ds:schemaRefs>
     <ds:schemaRef ds:uri="http://schemas.openxmlformats.org/officeDocument/2006/bibliography"/>
   </ds:schemaRefs>

</xml_diff>